<commit_message>
Updated CO assignment and CN assignment.
</commit_message>
<xml_diff>
--- a/Assignment/CNAss.docx
+++ b/Assignment/CNAss.docx
@@ -3751,179 +3751,6 @@
     </w:p>
     <w:p>
       <w:pPr>
-        <w:pStyle w:val="ListParagraph"/>
-        <w:numPr>
-          <w:ilvl w:val="0"/>
-          <w:numId w:val="1"/>
-        </w:numPr>
-        <w:rPr>
-          <w:b/>
-          <w:sz w:val="32"/>
-          <w:szCs w:val="32"/>
-        </w:rPr>
-      </w:pPr>
-    </w:p>
-    <w:p>
-      <w:pPr>
-        <w:pStyle w:val="ListParagraph"/>
-        <w:numPr>
-          <w:ilvl w:val="0"/>
-          <w:numId w:val="1"/>
-        </w:numPr>
-        <w:rPr>
-          <w:b/>
-          <w:sz w:val="32"/>
-          <w:szCs w:val="32"/>
-        </w:rPr>
-      </w:pPr>
-    </w:p>
-    <w:p>
-      <w:pPr>
-        <w:pStyle w:val="ListParagraph"/>
-        <w:numPr>
-          <w:ilvl w:val="0"/>
-          <w:numId w:val="1"/>
-        </w:numPr>
-        <w:rPr>
-          <w:b/>
-          <w:sz w:val="32"/>
-          <w:szCs w:val="32"/>
-        </w:rPr>
-      </w:pPr>
-    </w:p>
-    <w:p>
-      <w:pPr>
-        <w:pStyle w:val="ListParagraph"/>
-        <w:numPr>
-          <w:ilvl w:val="0"/>
-          <w:numId w:val="1"/>
-        </w:numPr>
-        <w:rPr>
-          <w:b/>
-          <w:sz w:val="32"/>
-          <w:szCs w:val="32"/>
-        </w:rPr>
-      </w:pPr>
-    </w:p>
-    <w:p>
-      <w:pPr>
-        <w:pStyle w:val="ListParagraph"/>
-        <w:numPr>
-          <w:ilvl w:val="0"/>
-          <w:numId w:val="1"/>
-        </w:numPr>
-        <w:rPr>
-          <w:b/>
-          <w:sz w:val="32"/>
-          <w:szCs w:val="32"/>
-        </w:rPr>
-      </w:pPr>
-    </w:p>
-    <w:p>
-      <w:pPr>
-        <w:pStyle w:val="ListParagraph"/>
-        <w:numPr>
-          <w:ilvl w:val="0"/>
-          <w:numId w:val="1"/>
-        </w:numPr>
-        <w:rPr>
-          <w:b/>
-          <w:sz w:val="32"/>
-          <w:szCs w:val="32"/>
-        </w:rPr>
-      </w:pPr>
-    </w:p>
-    <w:p>
-      <w:pPr>
-        <w:pStyle w:val="ListParagraph"/>
-        <w:numPr>
-          <w:ilvl w:val="0"/>
-          <w:numId w:val="1"/>
-        </w:numPr>
-        <w:rPr>
-          <w:b/>
-          <w:sz w:val="32"/>
-          <w:szCs w:val="32"/>
-        </w:rPr>
-      </w:pPr>
-    </w:p>
-    <w:p>
-      <w:pPr>
-        <w:pStyle w:val="ListParagraph"/>
-        <w:numPr>
-          <w:ilvl w:val="0"/>
-          <w:numId w:val="1"/>
-        </w:numPr>
-        <w:rPr>
-          <w:b/>
-          <w:sz w:val="32"/>
-          <w:szCs w:val="32"/>
-        </w:rPr>
-      </w:pPr>
-    </w:p>
-    <w:p>
-      <w:pPr>
-        <w:pStyle w:val="ListParagraph"/>
-        <w:numPr>
-          <w:ilvl w:val="0"/>
-          <w:numId w:val="1"/>
-        </w:numPr>
-        <w:rPr>
-          <w:b/>
-          <w:sz w:val="32"/>
-          <w:szCs w:val="32"/>
-        </w:rPr>
-      </w:pPr>
-    </w:p>
-    <w:p>
-      <w:pPr>
-        <w:pStyle w:val="ListParagraph"/>
-        <w:numPr>
-          <w:ilvl w:val="0"/>
-          <w:numId w:val="1"/>
-        </w:numPr>
-        <w:rPr>
-          <w:b/>
-          <w:sz w:val="32"/>
-          <w:szCs w:val="32"/>
-        </w:rPr>
-      </w:pPr>
-    </w:p>
-    <w:p>
-      <w:pPr>
-        <w:pStyle w:val="ListParagraph"/>
-        <w:numPr>
-          <w:ilvl w:val="0"/>
-          <w:numId w:val="1"/>
-        </w:numPr>
-        <w:rPr>
-          <w:b/>
-          <w:sz w:val="32"/>
-          <w:szCs w:val="32"/>
-        </w:rPr>
-      </w:pPr>
-    </w:p>
-    <w:p>
-      <w:pPr>
-        <w:pStyle w:val="ListParagraph"/>
-        <w:numPr>
-          <w:ilvl w:val="0"/>
-          <w:numId w:val="1"/>
-        </w:numPr>
-        <w:rPr>
-          <w:b/>
-          <w:sz w:val="32"/>
-          <w:szCs w:val="32"/>
-        </w:rPr>
-      </w:pPr>
-    </w:p>
-    <w:p>
-      <w:pPr>
-        <w:pStyle w:val="ListParagraph"/>
-        <w:numPr>
-          <w:ilvl w:val="0"/>
-          <w:numId w:val="1"/>
-        </w:numPr>
         <w:rPr>
           <w:b/>
           <w:sz w:val="32"/>

</xml_diff>

<commit_message>
Added index and certificate to assignments.
</commit_message>
<xml_diff>
--- a/Assignment/CNAss.docx
+++ b/Assignment/CNAss.docx
@@ -2,6 +2,1135 @@
 <file path=word/document.xml><?xml version="1.0" encoding="utf-8"?>
 <w:document xmlns:ve="http://schemas.openxmlformats.org/markup-compatibility/2006" xmlns:o="urn:schemas-microsoft-com:office:office" xmlns:r="http://schemas.openxmlformats.org/officeDocument/2006/relationships" xmlns:m="http://schemas.openxmlformats.org/officeDocument/2006/math" xmlns:v="urn:schemas-microsoft-com:vml" xmlns:wp="http://schemas.openxmlformats.org/drawingml/2006/wordprocessingDrawing" xmlns:w10="urn:schemas-microsoft-com:office:word" xmlns:w="http://schemas.openxmlformats.org/wordprocessingml/2006/main" xmlns:wne="http://schemas.microsoft.com/office/word/2006/wordml">
   <w:body>
+    <w:sdt>
+      <w:sdtPr>
+        <w:id w:val="565541626"/>
+        <w:docPartObj>
+          <w:docPartGallery w:val="Cover Pages"/>
+          <w:docPartUnique/>
+        </w:docPartObj>
+      </w:sdtPr>
+      <w:sdtEndPr>
+        <w:rPr>
+          <w:b/>
+          <w:sz w:val="32"/>
+          <w:szCs w:val="32"/>
+        </w:rPr>
+      </w:sdtEndPr>
+      <w:sdtContent>
+        <w:p/>
+        <w:p>
+          <w:pPr>
+            <w:rPr>
+              <w:b/>
+              <w:sz w:val="32"/>
+              <w:szCs w:val="32"/>
+            </w:rPr>
+          </w:pPr>
+          <w:r>
+            <w:rPr>
+              <w:noProof/>
+            </w:rPr>
+            <w:pict>
+              <v:shapetype id="_x0000_t202" coordsize="21600,21600" o:spt="202" path="m,l,21600r21600,l21600,xe">
+                <v:stroke joinstyle="miter"/>
+                <v:path gradientshapeok="t" o:connecttype="rect"/>
+              </v:shapetype>
+              <v:shape id="Text Box 111" o:spid="_x0000_s1031" type="#_x0000_t202" style="position:absolute;margin-left:0;margin-top:0;width:288.25pt;height:287.5pt;z-index:251662336;visibility:visible;mso-width-percent:734;mso-height-percent:363;mso-left-percent:150;mso-top-percent:91;mso-position-horizontal-relative:page;mso-position-vertical-relative:page;mso-width-percent:734;mso-height-percent:363;mso-left-percent:150;mso-top-percent:91;v-text-anchor:bottom" o:gfxdata="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" filled="f" stroked="f" strokeweight=".5pt">
+                <v:textbox style="mso-next-textbox:#Text Box 111;mso-fit-shape-to-text:t" inset="0,0,0,0">
+                  <w:txbxContent>
+                    <w:sdt>
+                      <w:sdtPr>
+                        <w:rPr>
+                          <w:caps/>
+                          <w:color w:val="17365D" w:themeColor="text2" w:themeShade="BF"/>
+                          <w:sz w:val="40"/>
+                          <w:szCs w:val="40"/>
+                        </w:rPr>
+                        <w:alias w:val="Publish Date"/>
+                        <w:tag w:val=""/>
+                        <w:id w:val="-872769637"/>
+                        <w:dataBinding w:prefixMappings="xmlns:ns0='http://schemas.microsoft.com/office/2006/coverPageProps' " w:xpath="/ns0:CoverPageProperties[1]/ns0:PublishDate[1]" w:storeItemID="{55AF091B-3C7A-41E3-B477-F2FDAA23CFDA}"/>
+                        <w:date w:fullDate="2023-11-11T00:00:00Z">
+                          <w:dateFormat w:val="MMMM d, yyyy"/>
+                          <w:lid w:val="en-US"/>
+                          <w:storeMappedDataAs w:val="dateTime"/>
+                          <w:calendar w:val="gregorian"/>
+                        </w:date>
+                      </w:sdtPr>
+                      <w:sdtContent>
+                        <w:p>
+                          <w:pPr>
+                            <w:pStyle w:val="NoSpacing"/>
+                            <w:jc w:val="right"/>
+                            <w:rPr>
+                              <w:caps/>
+                              <w:color w:val="17365D" w:themeColor="text2" w:themeShade="BF"/>
+                              <w:sz w:val="40"/>
+                              <w:szCs w:val="40"/>
+                            </w:rPr>
+                          </w:pPr>
+                          <w:r>
+                            <w:rPr>
+                              <w:caps/>
+                              <w:color w:val="17365D" w:themeColor="text2" w:themeShade="BF"/>
+                              <w:sz w:val="40"/>
+                              <w:szCs w:val="40"/>
+                            </w:rPr>
+                            <w:t>November 11, 2023</w:t>
+                          </w:r>
+                        </w:p>
+                      </w:sdtContent>
+                    </w:sdt>
+                  </w:txbxContent>
+                </v:textbox>
+                <w10:wrap type="square" anchorx="page" anchory="page"/>
+              </v:shape>
+            </w:pict>
+          </w:r>
+          <w:r>
+            <w:rPr>
+              <w:noProof/>
+            </w:rPr>
+            <w:pict>
+              <v:shape id="Text Box 112" o:spid="_x0000_s1030" type="#_x0000_t202" style="position:absolute;margin-left:0;margin-top:0;width:453pt;height:51.4pt;z-index:251661312;visibility:visible;mso-width-percent:734;mso-height-percent:80;mso-left-percent:150;mso-top-percent:837;mso-position-horizontal-relative:page;mso-position-vertical-relative:page;mso-width-percent:734;mso-height-percent:80;mso-left-percent:150;mso-top-percent:837;v-text-anchor:bottom" o:gfxdata="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" filled="f" stroked="f" strokeweight=".5pt">
+                <v:textbox style="mso-next-textbox:#Text Box 112" inset="0,0,0,0">
+                  <w:txbxContent>
+                    <w:sdt>
+                      <w:sdtPr>
+                        <w:rPr>
+                          <w:caps/>
+                          <w:color w:val="262626" w:themeColor="text1" w:themeTint="D9"/>
+                          <w:sz w:val="28"/>
+                          <w:szCs w:val="28"/>
+                        </w:rPr>
+                        <w:alias w:val="Author"/>
+                        <w:tag w:val=""/>
+                        <w:id w:val="-2005498992"/>
+                        <w:dataBinding w:prefixMappings="xmlns:ns0='http://purl.org/dc/elements/1.1/' xmlns:ns1='http://schemas.openxmlformats.org/package/2006/metadata/core-properties' " w:xpath="/ns1:coreProperties[1]/ns0:creator[1]" w:storeItemID="{6C3C8BC8-F283-45AE-878A-BAB7291924A1}"/>
+                        <w:text/>
+                      </w:sdtPr>
+                      <w:sdtContent>
+                        <w:p>
+                          <w:pPr>
+                            <w:pStyle w:val="NoSpacing"/>
+                            <w:jc w:val="right"/>
+                            <w:rPr>
+                              <w:caps/>
+                              <w:color w:val="262626" w:themeColor="text1" w:themeTint="D9"/>
+                              <w:sz w:val="28"/>
+                              <w:szCs w:val="28"/>
+                            </w:rPr>
+                          </w:pPr>
+                          <w:r>
+                            <w:rPr>
+                              <w:caps/>
+                              <w:color w:val="262626" w:themeColor="text1" w:themeTint="D9"/>
+                              <w:sz w:val="28"/>
+                              <w:szCs w:val="28"/>
+                            </w:rPr>
+                            <w:t>Darshil  Solanki</w:t>
+                          </w:r>
+                        </w:p>
+                      </w:sdtContent>
+                    </w:sdt>
+                    <w:p>
+                      <w:pPr>
+                        <w:pStyle w:val="NoSpacing"/>
+                        <w:jc w:val="right"/>
+                        <w:rPr>
+                          <w:caps/>
+                          <w:color w:val="262626" w:themeColor="text1" w:themeTint="D9"/>
+                          <w:sz w:val="20"/>
+                          <w:szCs w:val="20"/>
+                        </w:rPr>
+                      </w:pPr>
+                    </w:p>
+                    <w:p>
+                      <w:pPr>
+                        <w:pStyle w:val="NoSpacing"/>
+                        <w:jc w:val="right"/>
+                        <w:rPr>
+                          <w:caps/>
+                          <w:color w:val="262626" w:themeColor="text1" w:themeTint="D9"/>
+                          <w:sz w:val="20"/>
+                          <w:szCs w:val="20"/>
+                        </w:rPr>
+                      </w:pPr>
+                    </w:p>
+                  </w:txbxContent>
+                </v:textbox>
+                <w10:wrap type="square" anchorx="page" anchory="page"/>
+              </v:shape>
+            </w:pict>
+          </w:r>
+          <w:r>
+            <w:rPr>
+              <w:noProof/>
+            </w:rPr>
+            <w:pict>
+              <v:shape id="Text Box 113" o:spid="_x0000_s1029" type="#_x0000_t202" style="position:absolute;margin-left:0;margin-top:0;width:453pt;height:41.4pt;z-index:251660288;visibility:visible;mso-width-percent:734;mso-height-percent:363;mso-left-percent:150;mso-top-percent:455;mso-position-horizontal-relative:page;mso-position-vertical-relative:page;mso-width-percent:734;mso-height-percent:363;mso-left-percent:150;mso-top-percent:455;v-text-anchor:bottom" o:gfxdata="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" filled="f" stroked="f" strokeweight=".5pt">
+                <v:textbox style="mso-next-textbox:#Text Box 113" inset="0,0,0,0">
+                  <w:txbxContent>
+                    <w:p>
+                      <w:pPr>
+                        <w:pStyle w:val="NoSpacing"/>
+                        <w:jc w:val="right"/>
+                        <w:rPr>
+                          <w:caps/>
+                          <w:color w:val="17365D" w:themeColor="text2" w:themeShade="BF"/>
+                          <w:sz w:val="52"/>
+                          <w:szCs w:val="52"/>
+                        </w:rPr>
+                      </w:pPr>
+                      <w:sdt>
+                        <w:sdtPr>
+                          <w:rPr>
+                            <w:caps/>
+                            <w:color w:val="17365D" w:themeColor="text2" w:themeShade="BF"/>
+                            <w:sz w:val="52"/>
+                            <w:szCs w:val="52"/>
+                          </w:rPr>
+                          <w:alias w:val="Title"/>
+                          <w:tag w:val=""/>
+                          <w:id w:val="-1895655199"/>
+                          <w:dataBinding w:prefixMappings="xmlns:ns0='http://purl.org/dc/elements/1.1/' xmlns:ns1='http://schemas.openxmlformats.org/package/2006/metadata/core-properties' " w:xpath="/ns1:coreProperties[1]/ns0:title[1]" w:storeItemID="{6C3C8BC8-F283-45AE-878A-BAB7291924A1}"/>
+                          <w:text w:multiLine="1"/>
+                        </w:sdtPr>
+                        <w:sdtContent>
+                          <w:r>
+                            <w:rPr>
+                              <w:caps/>
+                              <w:color w:val="17365D" w:themeColor="text2" w:themeShade="BF"/>
+                              <w:sz w:val="52"/>
+                              <w:szCs w:val="52"/>
+                            </w:rPr>
+                            <w:t>Computer Network</w:t>
+                          </w:r>
+                        </w:sdtContent>
+                      </w:sdt>
+                    </w:p>
+                    <w:sdt>
+                      <w:sdtPr>
+                        <w:rPr>
+                          <w:smallCaps/>
+                          <w:color w:val="1F497D" w:themeColor="text2"/>
+                          <w:sz w:val="36"/>
+                          <w:szCs w:val="36"/>
+                        </w:rPr>
+                        <w:alias w:val="Subtitle"/>
+                        <w:tag w:val=""/>
+                        <w:id w:val="1491608857"/>
+                        <w:dataBinding w:prefixMappings="xmlns:ns0='http://purl.org/dc/elements/1.1/' xmlns:ns1='http://schemas.openxmlformats.org/package/2006/metadata/core-properties' " w:xpath="/ns1:coreProperties[1]/ns0:subject[1]" w:storeItemID="{6C3C8BC8-F283-45AE-878A-BAB7291924A1}"/>
+                        <w:text/>
+                      </w:sdtPr>
+                      <w:sdtContent>
+                        <w:p>
+                          <w:pPr>
+                            <w:pStyle w:val="NoSpacing"/>
+                            <w:jc w:val="right"/>
+                            <w:rPr>
+                              <w:smallCaps/>
+                              <w:color w:val="1F497D" w:themeColor="text2"/>
+                              <w:sz w:val="36"/>
+                              <w:szCs w:val="36"/>
+                            </w:rPr>
+                          </w:pPr>
+                          <w:r>
+                            <w:rPr>
+                              <w:smallCaps/>
+                              <w:color w:val="1F497D" w:themeColor="text2"/>
+                              <w:sz w:val="36"/>
+                              <w:szCs w:val="36"/>
+                            </w:rPr>
+                            <w:t>Assignment</w:t>
+                          </w:r>
+                        </w:p>
+                      </w:sdtContent>
+                    </w:sdt>
+                  </w:txbxContent>
+                </v:textbox>
+                <w10:wrap type="square" anchorx="page" anchory="page"/>
+              </v:shape>
+            </w:pict>
+          </w:r>
+          <w:r>
+            <w:rPr>
+              <w:noProof/>
+            </w:rPr>
+            <w:pict>
+              <v:group id="Group 114" o:spid="_x0000_s1026" style="position:absolute;margin-left:0;margin-top:0;width:18pt;height:10in;z-index:251659264;mso-width-percent:29;mso-height-percent:909;mso-left-percent:45;mso-position-horizontal-relative:page;mso-position-vertical:center;mso-position-vertical-relative:page;mso-width-percent:29;mso-height-percent:909;mso-left-percent:45" coordsize="2286,91440" o:gfxdata="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">
+                <v:rect id="Rectangle 115" o:spid="_x0000_s1027" style="position:absolute;width:2286;height:87820;visibility:visible;v-text-anchor:middle" o:gfxdata="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" fillcolor="#c0504d [3205]" stroked="f" strokeweight="2pt"/>
+                <v:rect id="Rectangle 116" o:spid="_x0000_s1028" style="position:absolute;top:89154;width:2286;height:2286;visibility:visible;v-text-anchor:middle" o:gfxdata="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" fillcolor="#4f81bd [3204]" stroked="f" strokeweight="2pt">
+                  <v:path arrowok="t"/>
+                  <o:lock v:ext="edit" aspectratio="t"/>
+                </v:rect>
+                <w10:wrap anchorx="page" anchory="page"/>
+              </v:group>
+            </w:pict>
+          </w:r>
+          <w:r>
+            <w:rPr>
+              <w:b/>
+              <w:sz w:val="32"/>
+              <w:szCs w:val="32"/>
+            </w:rPr>
+            <w:br w:type="page"/>
+          </w:r>
+        </w:p>
+      </w:sdtContent>
+    </w:sdt>
+    <w:p>
+      <w:pPr>
+        <w:jc w:val="center"/>
+        <w:rPr>
+          <w:rFonts w:ascii="Cambria" w:eastAsia="Times New Roman" w:hAnsi="Cambria" w:cs="Times New Roman"/>
+          <w:color w:val="365F91" w:themeColor="accent1" w:themeShade="BF"/>
+          <w:sz w:val="26"/>
+          <w:szCs w:val="32"/>
+        </w:rPr>
+      </w:pPr>
+      <w:r>
+        <w:rPr>
+          <w:rFonts w:ascii="Cambria" w:eastAsia="Times New Roman" w:hAnsi="Cambria" w:cs="Times New Roman"/>
+          <w:color w:val="365F91" w:themeColor="accent1" w:themeShade="BF"/>
+          <w:sz w:val="26"/>
+          <w:szCs w:val="32"/>
+        </w:rPr>
+        <w:lastRenderedPageBreak/>
+        <w:t>Certificate</w:t>
+      </w:r>
+    </w:p>
+    <w:p>
+      <w:pPr>
+        <w:rPr>
+          <w:rFonts w:ascii="Cambria" w:eastAsia="Times New Roman" w:hAnsi="Cambria" w:cs="Times New Roman"/>
+          <w:color w:val="365F91" w:themeColor="accent1" w:themeShade="BF"/>
+          <w:sz w:val="26"/>
+          <w:szCs w:val="32"/>
+        </w:rPr>
+      </w:pPr>
+    </w:p>
+    <w:p>
+      <w:pPr>
+        <w:rPr>
+          <w:rFonts w:ascii="Cambria" w:eastAsia="Times New Roman" w:hAnsi="Cambria" w:cs="Times New Roman"/>
+          <w:color w:val="365F91" w:themeColor="accent1" w:themeShade="BF"/>
+          <w:sz w:val="26"/>
+          <w:szCs w:val="32"/>
+        </w:rPr>
+      </w:pPr>
+      <w:r>
+        <w:rPr>
+          <w:rFonts w:ascii="Cambria" w:eastAsia="Times New Roman" w:hAnsi="Cambria" w:cs="Times New Roman"/>
+          <w:color w:val="365F91" w:themeColor="accent1" w:themeShade="BF"/>
+          <w:sz w:val="26"/>
+          <w:szCs w:val="32"/>
+        </w:rPr>
+        <w:t>This is to certify that DARSHILKUMAR MANSUKHBHAI SOLANKI of MCA SEM-1 has successfully completed the</w:t>
+      </w:r>
+      <w:r>
+        <w:rPr>
+          <w:rFonts w:ascii="Cambria" w:eastAsia="Times New Roman" w:hAnsi="Cambria" w:cs="Times New Roman"/>
+          <w:color w:val="365F91" w:themeColor="accent1" w:themeShade="BF"/>
+          <w:sz w:val="26"/>
+          <w:szCs w:val="32"/>
+        </w:rPr>
+        <w:t xml:space="preserve"> COMPUTER NETWORKING</w:t>
+      </w:r>
+      <w:r>
+        <w:rPr>
+          <w:rFonts w:ascii="Cambria" w:eastAsia="Times New Roman" w:hAnsi="Cambria" w:cs="Times New Roman"/>
+          <w:color w:val="365F91" w:themeColor="accent1" w:themeShade="BF"/>
+          <w:sz w:val="26"/>
+          <w:szCs w:val="32"/>
+        </w:rPr>
+        <w:t xml:space="preserve"> lab work during academic year 20203-24.</w:t>
+      </w:r>
+    </w:p>
+    <w:p>
+      <w:pPr>
+        <w:rPr>
+          <w:rFonts w:ascii="Cambria" w:eastAsia="Times New Roman" w:hAnsi="Cambria" w:cs="Times New Roman"/>
+          <w:color w:val="365F91" w:themeColor="accent1" w:themeShade="BF"/>
+          <w:sz w:val="26"/>
+          <w:szCs w:val="32"/>
+        </w:rPr>
+      </w:pPr>
+      <w:r>
+        <w:rPr>
+          <w:rFonts w:ascii="Cambria" w:eastAsia="Times New Roman" w:hAnsi="Cambria" w:cs="Times New Roman"/>
+          <w:color w:val="365F91" w:themeColor="accent1" w:themeShade="BF"/>
+          <w:sz w:val="26"/>
+          <w:szCs w:val="32"/>
+        </w:rPr>
+        <w:t>Date of Completion: 04/11/2023</w:t>
+      </w:r>
+    </w:p>
+    <w:p>
+      <w:pPr>
+        <w:jc w:val="right"/>
+        <w:rPr>
+          <w:rFonts w:ascii="Cambria" w:eastAsia="Times New Roman" w:hAnsi="Cambria" w:cs="Times New Roman"/>
+          <w:color w:val="365F91" w:themeColor="accent1" w:themeShade="BF"/>
+          <w:sz w:val="26"/>
+          <w:szCs w:val="32"/>
+        </w:rPr>
+      </w:pPr>
+    </w:p>
+    <w:p>
+      <w:pPr>
+        <w:jc w:val="right"/>
+        <w:rPr>
+          <w:rFonts w:ascii="Cambria" w:eastAsia="Times New Roman" w:hAnsi="Cambria" w:cs="Times New Roman"/>
+          <w:color w:val="365F91" w:themeColor="accent1" w:themeShade="BF"/>
+          <w:sz w:val="26"/>
+          <w:szCs w:val="32"/>
+        </w:rPr>
+      </w:pPr>
+    </w:p>
+    <w:p>
+      <w:pPr>
+        <w:jc w:val="right"/>
+        <w:rPr>
+          <w:rFonts w:ascii="Cambria" w:eastAsia="Times New Roman" w:hAnsi="Cambria" w:cs="Times New Roman"/>
+          <w:color w:val="365F91" w:themeColor="accent1" w:themeShade="BF"/>
+          <w:sz w:val="26"/>
+          <w:szCs w:val="32"/>
+        </w:rPr>
+      </w:pPr>
+    </w:p>
+    <w:p>
+      <w:pPr>
+        <w:jc w:val="right"/>
+        <w:rPr>
+          <w:rFonts w:ascii="Cambria" w:eastAsia="Times New Roman" w:hAnsi="Cambria" w:cs="Times New Roman"/>
+          <w:color w:val="365F91" w:themeColor="accent1" w:themeShade="BF"/>
+          <w:sz w:val="26"/>
+          <w:szCs w:val="32"/>
+        </w:rPr>
+      </w:pPr>
+    </w:p>
+    <w:p>
+      <w:pPr>
+        <w:jc w:val="right"/>
+        <w:rPr>
+          <w:rFonts w:ascii="Cambria" w:eastAsia="Times New Roman" w:hAnsi="Cambria" w:cs="Times New Roman"/>
+          <w:color w:val="365F91" w:themeColor="accent1" w:themeShade="BF"/>
+          <w:sz w:val="26"/>
+          <w:szCs w:val="32"/>
+        </w:rPr>
+      </w:pPr>
+    </w:p>
+    <w:p>
+      <w:pPr>
+        <w:jc w:val="right"/>
+        <w:rPr>
+          <w:rFonts w:ascii="Cambria" w:eastAsia="Times New Roman" w:hAnsi="Cambria" w:cs="Times New Roman"/>
+          <w:color w:val="365F91" w:themeColor="accent1" w:themeShade="BF"/>
+          <w:sz w:val="26"/>
+          <w:szCs w:val="32"/>
+        </w:rPr>
+      </w:pPr>
+    </w:p>
+    <w:p>
+      <w:pPr>
+        <w:jc w:val="right"/>
+        <w:rPr>
+          <w:rFonts w:ascii="Cambria" w:eastAsia="Times New Roman" w:hAnsi="Cambria" w:cs="Times New Roman"/>
+          <w:color w:val="365F91" w:themeColor="accent1" w:themeShade="BF"/>
+          <w:sz w:val="26"/>
+          <w:szCs w:val="32"/>
+        </w:rPr>
+      </w:pPr>
+    </w:p>
+    <w:p>
+      <w:pPr>
+        <w:jc w:val="right"/>
+        <w:rPr>
+          <w:rFonts w:ascii="Cambria" w:eastAsia="Times New Roman" w:hAnsi="Cambria" w:cs="Times New Roman"/>
+          <w:color w:val="365F91" w:themeColor="accent1" w:themeShade="BF"/>
+          <w:sz w:val="26"/>
+          <w:szCs w:val="32"/>
+        </w:rPr>
+      </w:pPr>
+    </w:p>
+    <w:p>
+      <w:pPr>
+        <w:jc w:val="right"/>
+        <w:rPr>
+          <w:rFonts w:ascii="Cambria" w:eastAsia="Times New Roman" w:hAnsi="Cambria" w:cs="Times New Roman"/>
+          <w:color w:val="365F91" w:themeColor="accent1" w:themeShade="BF"/>
+          <w:sz w:val="26"/>
+          <w:szCs w:val="32"/>
+        </w:rPr>
+      </w:pPr>
+    </w:p>
+    <w:p>
+      <w:pPr>
+        <w:jc w:val="right"/>
+        <w:rPr>
+          <w:rFonts w:ascii="Cambria" w:eastAsia="Times New Roman" w:hAnsi="Cambria" w:cs="Times New Roman"/>
+          <w:color w:val="365F91" w:themeColor="accent1" w:themeShade="BF"/>
+          <w:sz w:val="26"/>
+          <w:szCs w:val="32"/>
+        </w:rPr>
+      </w:pPr>
+    </w:p>
+    <w:p>
+      <w:pPr>
+        <w:jc w:val="right"/>
+        <w:rPr>
+          <w:rFonts w:ascii="Cambria" w:eastAsia="Times New Roman" w:hAnsi="Cambria" w:cs="Times New Roman"/>
+          <w:color w:val="365F91" w:themeColor="accent1" w:themeShade="BF"/>
+          <w:sz w:val="26"/>
+          <w:szCs w:val="32"/>
+        </w:rPr>
+      </w:pPr>
+    </w:p>
+    <w:p>
+      <w:pPr>
+        <w:jc w:val="right"/>
+        <w:rPr>
+          <w:rFonts w:ascii="Cambria" w:eastAsia="Times New Roman" w:hAnsi="Cambria" w:cs="Times New Roman"/>
+          <w:color w:val="365F91" w:themeColor="accent1" w:themeShade="BF"/>
+          <w:sz w:val="26"/>
+          <w:szCs w:val="32"/>
+        </w:rPr>
+      </w:pPr>
+    </w:p>
+    <w:p>
+      <w:pPr>
+        <w:jc w:val="center"/>
+        <w:rPr>
+          <w:rFonts w:ascii="Cambria" w:eastAsia="Times New Roman" w:hAnsi="Cambria" w:cs="Times New Roman"/>
+          <w:color w:val="365F91" w:themeColor="accent1" w:themeShade="BF"/>
+          <w:sz w:val="26"/>
+          <w:szCs w:val="32"/>
+        </w:rPr>
+      </w:pPr>
+      <w:r>
+        <w:rPr>
+          <w:rFonts w:ascii="Cambria" w:eastAsia="Times New Roman" w:hAnsi="Cambria" w:cs="Times New Roman"/>
+          <w:color w:val="365F91" w:themeColor="accent1" w:themeShade="BF"/>
+          <w:sz w:val="26"/>
+          <w:szCs w:val="32"/>
+        </w:rPr>
+        <w:t xml:space="preserve">Signature of HOD </w:t>
+      </w:r>
+      <w:r>
+        <w:rPr>
+          <w:rFonts w:ascii="Cambria" w:eastAsia="Times New Roman" w:hAnsi="Cambria" w:cs="Times New Roman"/>
+          <w:color w:val="365F91" w:themeColor="accent1" w:themeShade="BF"/>
+          <w:sz w:val="26"/>
+          <w:szCs w:val="32"/>
+        </w:rPr>
+        <w:tab/>
+      </w:r>
+      <w:r>
+        <w:rPr>
+          <w:rFonts w:ascii="Cambria" w:eastAsia="Times New Roman" w:hAnsi="Cambria" w:cs="Times New Roman"/>
+          <w:color w:val="365F91" w:themeColor="accent1" w:themeShade="BF"/>
+          <w:sz w:val="26"/>
+          <w:szCs w:val="32"/>
+        </w:rPr>
+        <w:tab/>
+      </w:r>
+      <w:r>
+        <w:rPr>
+          <w:rFonts w:ascii="Cambria" w:eastAsia="Times New Roman" w:hAnsi="Cambria" w:cs="Times New Roman"/>
+          <w:color w:val="365F91" w:themeColor="accent1" w:themeShade="BF"/>
+          <w:sz w:val="26"/>
+          <w:szCs w:val="32"/>
+        </w:rPr>
+        <w:tab/>
+      </w:r>
+      <w:r>
+        <w:rPr>
+          <w:rFonts w:ascii="Cambria" w:eastAsia="Times New Roman" w:hAnsi="Cambria" w:cs="Times New Roman"/>
+          <w:color w:val="365F91" w:themeColor="accent1" w:themeShade="BF"/>
+          <w:sz w:val="26"/>
+          <w:szCs w:val="32"/>
+        </w:rPr>
+        <w:tab/>
+      </w:r>
+      <w:r>
+        <w:rPr>
+          <w:rFonts w:ascii="Cambria" w:eastAsia="Times New Roman" w:hAnsi="Cambria" w:cs="Times New Roman"/>
+          <w:color w:val="365F91" w:themeColor="accent1" w:themeShade="BF"/>
+          <w:sz w:val="26"/>
+          <w:szCs w:val="32"/>
+        </w:rPr>
+        <w:tab/>
+      </w:r>
+      <w:r>
+        <w:rPr>
+          <w:rFonts w:ascii="Cambria" w:eastAsia="Times New Roman" w:hAnsi="Cambria" w:cs="Times New Roman"/>
+          <w:color w:val="365F91" w:themeColor="accent1" w:themeShade="BF"/>
+          <w:sz w:val="26"/>
+          <w:szCs w:val="32"/>
+        </w:rPr>
+        <w:tab/>
+      </w:r>
+      <w:r>
+        <w:rPr>
+          <w:rFonts w:ascii="Cambria" w:eastAsia="Times New Roman" w:hAnsi="Cambria" w:cs="Times New Roman"/>
+          <w:color w:val="365F91" w:themeColor="accent1" w:themeShade="BF"/>
+          <w:sz w:val="26"/>
+          <w:szCs w:val="32"/>
+        </w:rPr>
+        <w:tab/>
+        <w:t>Signature of Professor</w:t>
+      </w:r>
+    </w:p>
+    <w:p>
+      <w:pPr>
+        <w:pStyle w:val="TOCHeading"/>
+        <w:rPr>
+          <w:rFonts w:asciiTheme="minorHAnsi" w:eastAsiaTheme="minorEastAsia" w:hAnsiTheme="minorHAnsi" w:cs="Times New Roman"/>
+          <w:color w:val="auto"/>
+          <w:sz w:val="22"/>
+          <w:szCs w:val="22"/>
+        </w:rPr>
+      </w:pPr>
+    </w:p>
+    <w:p>
+      <w:pPr>
+        <w:rPr>
+          <w:rFonts w:cs="Times New Roman"/>
+        </w:rPr>
+      </w:pPr>
+      <w:r>
+        <w:rPr>
+          <w:rFonts w:cs="Times New Roman"/>
+        </w:rPr>
+        <w:br w:type="page"/>
+      </w:r>
+    </w:p>
+    <w:sdt>
+      <w:sdtPr>
+        <w:rPr>
+          <w:rFonts w:asciiTheme="minorHAnsi" w:eastAsiaTheme="minorEastAsia" w:hAnsiTheme="minorHAnsi" w:cs="Times New Roman"/>
+          <w:color w:val="auto"/>
+          <w:sz w:val="22"/>
+          <w:szCs w:val="22"/>
+        </w:rPr>
+        <w:id w:val="-1513227057"/>
+        <w:docPartObj>
+          <w:docPartGallery w:val="Table of Contents"/>
+          <w:docPartUnique/>
+        </w:docPartObj>
+      </w:sdtPr>
+      <w:sdtEndPr>
+        <w:rPr>
+          <w:sz w:val="28"/>
+          <w:szCs w:val="28"/>
+        </w:rPr>
+      </w:sdtEndPr>
+      <w:sdtContent>
+        <w:p>
+          <w:pPr>
+            <w:pStyle w:val="TOCHeading"/>
+          </w:pPr>
+          <w:r>
+            <w:t>Table of Contents</w:t>
+          </w:r>
+          <w:bookmarkStart w:id="0" w:name="_GoBack"/>
+          <w:bookmarkEnd w:id="0"/>
+        </w:p>
+        <w:p>
+          <w:pPr>
+            <w:pStyle w:val="TOC1"/>
+            <w:rPr>
+              <w:sz w:val="28"/>
+              <w:szCs w:val="28"/>
+            </w:rPr>
+          </w:pPr>
+          <w:r>
+            <w:rPr>
+              <w:b/>
+              <w:bCs/>
+              <w:sz w:val="28"/>
+              <w:szCs w:val="28"/>
+            </w:rPr>
+            <w:t>Q1 Network Topologies</w:t>
+          </w:r>
+          <w:r>
+            <w:rPr>
+              <w:sz w:val="28"/>
+              <w:szCs w:val="28"/>
+            </w:rPr>
+            <w:ptab w:relativeTo="margin" w:alignment="right" w:leader="dot"/>
+          </w:r>
+          <w:r>
+            <w:rPr>
+              <w:b/>
+              <w:bCs/>
+              <w:sz w:val="28"/>
+              <w:szCs w:val="28"/>
+            </w:rPr>
+            <w:t>3</w:t>
+          </w:r>
+        </w:p>
+        <w:p>
+          <w:pPr>
+            <w:pStyle w:val="TOC2"/>
+            <w:ind w:left="216"/>
+            <w:rPr>
+              <w:sz w:val="28"/>
+              <w:szCs w:val="28"/>
+            </w:rPr>
+          </w:pPr>
+          <w:r>
+            <w:rPr>
+              <w:sz w:val="28"/>
+              <w:szCs w:val="28"/>
+            </w:rPr>
+            <w:t>Bus topology</w:t>
+          </w:r>
+          <w:r>
+            <w:rPr>
+              <w:sz w:val="28"/>
+              <w:szCs w:val="28"/>
+            </w:rPr>
+            <w:ptab w:relativeTo="margin" w:alignment="right" w:leader="dot"/>
+          </w:r>
+          <w:r>
+            <w:rPr>
+              <w:sz w:val="28"/>
+              <w:szCs w:val="28"/>
+            </w:rPr>
+            <w:t>3</w:t>
+          </w:r>
+        </w:p>
+        <w:p>
+          <w:pPr>
+            <w:pStyle w:val="TOC3"/>
+            <w:ind w:left="216"/>
+            <w:rPr>
+              <w:sz w:val="28"/>
+              <w:szCs w:val="28"/>
+            </w:rPr>
+          </w:pPr>
+          <w:r>
+            <w:rPr>
+              <w:sz w:val="28"/>
+              <w:szCs w:val="28"/>
+            </w:rPr>
+            <w:t>Ring topology</w:t>
+          </w:r>
+          <w:r>
+            <w:rPr>
+              <w:sz w:val="28"/>
+              <w:szCs w:val="28"/>
+            </w:rPr>
+            <w:ptab w:relativeTo="margin" w:alignment="right" w:leader="dot"/>
+          </w:r>
+          <w:r>
+            <w:rPr>
+              <w:sz w:val="28"/>
+              <w:szCs w:val="28"/>
+            </w:rPr>
+            <w:t>3</w:t>
+          </w:r>
+        </w:p>
+        <w:p>
+          <w:pPr>
+            <w:pStyle w:val="TOC3"/>
+            <w:ind w:left="216"/>
+            <w:rPr>
+              <w:sz w:val="28"/>
+              <w:szCs w:val="28"/>
+            </w:rPr>
+          </w:pPr>
+          <w:r>
+            <w:rPr>
+              <w:sz w:val="28"/>
+              <w:szCs w:val="28"/>
+            </w:rPr>
+            <w:t>Star  topology</w:t>
+          </w:r>
+          <w:r>
+            <w:rPr>
+              <w:sz w:val="28"/>
+              <w:szCs w:val="28"/>
+            </w:rPr>
+            <w:ptab w:relativeTo="margin" w:alignment="right" w:leader="dot"/>
+          </w:r>
+          <w:r>
+            <w:rPr>
+              <w:sz w:val="28"/>
+              <w:szCs w:val="28"/>
+            </w:rPr>
+            <w:t>4</w:t>
+          </w:r>
+        </w:p>
+        <w:p>
+          <w:pPr>
+            <w:pStyle w:val="TOC3"/>
+            <w:ind w:left="216"/>
+            <w:rPr>
+              <w:sz w:val="28"/>
+              <w:szCs w:val="28"/>
+            </w:rPr>
+          </w:pPr>
+          <w:r>
+            <w:rPr>
+              <w:sz w:val="28"/>
+              <w:szCs w:val="28"/>
+            </w:rPr>
+            <w:t>Tree topology</w:t>
+          </w:r>
+          <w:r>
+            <w:rPr>
+              <w:sz w:val="28"/>
+              <w:szCs w:val="28"/>
+            </w:rPr>
+            <w:ptab w:relativeTo="margin" w:alignment="right" w:leader="dot"/>
+          </w:r>
+          <w:r>
+            <w:rPr>
+              <w:sz w:val="28"/>
+              <w:szCs w:val="28"/>
+            </w:rPr>
+            <w:t>4</w:t>
+          </w:r>
+        </w:p>
+        <w:p>
+          <w:pPr>
+            <w:pStyle w:val="TOC3"/>
+            <w:ind w:left="216"/>
+            <w:rPr>
+              <w:sz w:val="28"/>
+              <w:szCs w:val="28"/>
+            </w:rPr>
+          </w:pPr>
+          <w:r>
+            <w:rPr>
+              <w:sz w:val="28"/>
+              <w:szCs w:val="28"/>
+            </w:rPr>
+            <w:t>Hybrid topology</w:t>
+          </w:r>
+          <w:r>
+            <w:rPr>
+              <w:sz w:val="28"/>
+              <w:szCs w:val="28"/>
+            </w:rPr>
+            <w:ptab w:relativeTo="margin" w:alignment="right" w:leader="dot"/>
+          </w:r>
+          <w:r>
+            <w:rPr>
+              <w:sz w:val="28"/>
+              <w:szCs w:val="28"/>
+            </w:rPr>
+            <w:t>5</w:t>
+          </w:r>
+        </w:p>
+        <w:p>
+          <w:pPr>
+            <w:pStyle w:val="TOC3"/>
+            <w:ind w:left="216"/>
+            <w:rPr>
+              <w:sz w:val="28"/>
+              <w:szCs w:val="28"/>
+            </w:rPr>
+          </w:pPr>
+          <w:r>
+            <w:rPr>
+              <w:sz w:val="28"/>
+              <w:szCs w:val="28"/>
+            </w:rPr>
+            <w:t>Mesh  topology</w:t>
+          </w:r>
+          <w:r>
+            <w:rPr>
+              <w:sz w:val="28"/>
+              <w:szCs w:val="28"/>
+            </w:rPr>
+            <w:ptab w:relativeTo="margin" w:alignment="right" w:leader="dot"/>
+          </w:r>
+          <w:r>
+            <w:rPr>
+              <w:sz w:val="28"/>
+              <w:szCs w:val="28"/>
+            </w:rPr>
+            <w:t>5</w:t>
+          </w:r>
+        </w:p>
+        <w:p>
+          <w:pPr>
+            <w:pStyle w:val="TOC1"/>
+            <w:rPr>
+              <w:sz w:val="28"/>
+              <w:szCs w:val="28"/>
+            </w:rPr>
+          </w:pPr>
+          <w:r>
+            <w:rPr>
+              <w:b/>
+              <w:bCs/>
+              <w:sz w:val="28"/>
+              <w:szCs w:val="28"/>
+            </w:rPr>
+            <w:t>Q2 Network commands.</w:t>
+          </w:r>
+          <w:r>
+            <w:rPr>
+              <w:sz w:val="28"/>
+              <w:szCs w:val="28"/>
+            </w:rPr>
+            <w:ptab w:relativeTo="margin" w:alignment="right" w:leader="dot"/>
+          </w:r>
+          <w:r>
+            <w:rPr>
+              <w:b/>
+              <w:bCs/>
+              <w:sz w:val="28"/>
+              <w:szCs w:val="28"/>
+            </w:rPr>
+            <w:t>6</w:t>
+          </w:r>
+        </w:p>
+        <w:p>
+          <w:pPr>
+            <w:pStyle w:val="TOC2"/>
+            <w:ind w:left="216"/>
+            <w:rPr>
+              <w:sz w:val="28"/>
+              <w:szCs w:val="28"/>
+            </w:rPr>
+          </w:pPr>
+          <w:r>
+            <w:rPr>
+              <w:sz w:val="28"/>
+              <w:szCs w:val="28"/>
+            </w:rPr>
+            <w:t>PING</w:t>
+          </w:r>
+          <w:r>
+            <w:rPr>
+              <w:sz w:val="28"/>
+              <w:szCs w:val="28"/>
+            </w:rPr>
+            <w:ptab w:relativeTo="margin" w:alignment="right" w:leader="dot"/>
+          </w:r>
+          <w:r>
+            <w:rPr>
+              <w:sz w:val="28"/>
+              <w:szCs w:val="28"/>
+            </w:rPr>
+            <w:t>6</w:t>
+          </w:r>
+        </w:p>
+        <w:p>
+          <w:pPr>
+            <w:pStyle w:val="TOC3"/>
+            <w:ind w:left="216"/>
+            <w:rPr>
+              <w:sz w:val="28"/>
+              <w:szCs w:val="28"/>
+            </w:rPr>
+          </w:pPr>
+          <w:r>
+            <w:rPr>
+              <w:sz w:val="28"/>
+              <w:szCs w:val="28"/>
+            </w:rPr>
+            <w:t>IPCONFIG</w:t>
+          </w:r>
+          <w:r>
+            <w:rPr>
+              <w:sz w:val="28"/>
+              <w:szCs w:val="28"/>
+            </w:rPr>
+            <w:ptab w:relativeTo="margin" w:alignment="right" w:leader="dot"/>
+          </w:r>
+          <w:r>
+            <w:rPr>
+              <w:sz w:val="28"/>
+              <w:szCs w:val="28"/>
+            </w:rPr>
+            <w:t>6</w:t>
+          </w:r>
+        </w:p>
+        <w:p>
+          <w:pPr>
+            <w:pStyle w:val="TOC3"/>
+            <w:ind w:left="216"/>
+            <w:rPr>
+              <w:sz w:val="28"/>
+              <w:szCs w:val="28"/>
+            </w:rPr>
+          </w:pPr>
+          <w:r>
+            <w:rPr>
+              <w:sz w:val="28"/>
+              <w:szCs w:val="28"/>
+            </w:rPr>
+            <w:t>TRACEROUTE</w:t>
+          </w:r>
+          <w:r>
+            <w:rPr>
+              <w:sz w:val="28"/>
+              <w:szCs w:val="28"/>
+            </w:rPr>
+            <w:ptab w:relativeTo="margin" w:alignment="right" w:leader="dot"/>
+          </w:r>
+          <w:r>
+            <w:rPr>
+              <w:sz w:val="28"/>
+              <w:szCs w:val="28"/>
+            </w:rPr>
+            <w:t>8</w:t>
+          </w:r>
+        </w:p>
+        <w:p>
+          <w:pPr>
+            <w:pStyle w:val="TOC3"/>
+            <w:ind w:left="216"/>
+            <w:rPr>
+              <w:sz w:val="28"/>
+              <w:szCs w:val="28"/>
+            </w:rPr>
+          </w:pPr>
+          <w:r>
+            <w:rPr>
+              <w:sz w:val="28"/>
+              <w:szCs w:val="28"/>
+            </w:rPr>
+            <w:t>NSLOOKUP</w:t>
+          </w:r>
+          <w:r>
+            <w:rPr>
+              <w:sz w:val="28"/>
+              <w:szCs w:val="28"/>
+            </w:rPr>
+            <w:ptab w:relativeTo="margin" w:alignment="right" w:leader="dot"/>
+          </w:r>
+          <w:r>
+            <w:rPr>
+              <w:sz w:val="28"/>
+              <w:szCs w:val="28"/>
+            </w:rPr>
+            <w:t>8</w:t>
+          </w:r>
+        </w:p>
+        <w:p>
+          <w:pPr>
+            <w:pStyle w:val="TOC3"/>
+            <w:ind w:left="216"/>
+            <w:rPr>
+              <w:sz w:val="28"/>
+              <w:szCs w:val="28"/>
+            </w:rPr>
+          </w:pPr>
+          <w:r>
+            <w:rPr>
+              <w:sz w:val="28"/>
+              <w:szCs w:val="28"/>
+            </w:rPr>
+            <w:t>TELNET</w:t>
+          </w:r>
+          <w:r>
+            <w:rPr>
+              <w:sz w:val="28"/>
+              <w:szCs w:val="28"/>
+            </w:rPr>
+            <w:ptab w:relativeTo="margin" w:alignment="right" w:leader="dot"/>
+          </w:r>
+          <w:r>
+            <w:rPr>
+              <w:sz w:val="28"/>
+              <w:szCs w:val="28"/>
+            </w:rPr>
+            <w:t>9</w:t>
+          </w:r>
+        </w:p>
+        <w:p>
+          <w:pPr>
+            <w:pStyle w:val="TOC3"/>
+            <w:ind w:left="216"/>
+            <w:rPr>
+              <w:sz w:val="28"/>
+              <w:szCs w:val="28"/>
+            </w:rPr>
+          </w:pPr>
+          <w:r>
+            <w:rPr>
+              <w:sz w:val="28"/>
+              <w:szCs w:val="28"/>
+            </w:rPr>
+            <w:t>SSH</w:t>
+          </w:r>
+          <w:r>
+            <w:rPr>
+              <w:sz w:val="28"/>
+              <w:szCs w:val="28"/>
+            </w:rPr>
+            <w:ptab w:relativeTo="margin" w:alignment="right" w:leader="dot"/>
+          </w:r>
+          <w:r>
+            <w:rPr>
+              <w:sz w:val="28"/>
+              <w:szCs w:val="28"/>
+            </w:rPr>
+            <w:t>9</w:t>
+          </w:r>
+        </w:p>
+        <w:p>
+          <w:pPr>
+            <w:pStyle w:val="TOC1"/>
+            <w:rPr>
+              <w:b/>
+              <w:bCs/>
+            </w:rPr>
+          </w:pPr>
+          <w:r>
+            <w:rPr>
+              <w:b/>
+              <w:bCs/>
+              <w:sz w:val="28"/>
+              <w:szCs w:val="28"/>
+            </w:rPr>
+            <w:t>Q3 Bit stuffing.</w:t>
+          </w:r>
+          <w:r>
+            <w:rPr>
+              <w:sz w:val="28"/>
+              <w:szCs w:val="28"/>
+            </w:rPr>
+            <w:ptab w:relativeTo="margin" w:alignment="right" w:leader="dot"/>
+          </w:r>
+          <w:r>
+            <w:rPr>
+              <w:b/>
+              <w:bCs/>
+              <w:sz w:val="28"/>
+              <w:szCs w:val="28"/>
+            </w:rPr>
+            <w:t>9</w:t>
+          </w:r>
+        </w:p>
+      </w:sdtContent>
+    </w:sdt>
+    <w:p>
+      <w:pPr>
+        <w:rPr>
+          <w:b/>
+          <w:sz w:val="32"/>
+          <w:szCs w:val="32"/>
+        </w:rPr>
+      </w:pPr>
+      <w:r>
+        <w:rPr>
+          <w:b/>
+          <w:sz w:val="32"/>
+          <w:szCs w:val="32"/>
+        </w:rPr>
+        <w:br w:type="page"/>
+      </w:r>
+    </w:p>
     <w:p>
       <w:pPr>
         <w:pStyle w:val="ListParagraph"/>
@@ -21,6 +1150,7 @@
           <w:sz w:val="32"/>
           <w:szCs w:val="32"/>
         </w:rPr>
+        <w:lastRenderedPageBreak/>
         <w:t>Explain different type of Network Topologies.</w:t>
       </w:r>
     </w:p>
@@ -138,7 +1268,7 @@
                     </pic:cNvPicPr>
                   </pic:nvPicPr>
                   <pic:blipFill>
-                    <a:blip r:embed="rId7"/>
+                    <a:blip r:embed="rId9"/>
                     <a:srcRect/>
                     <a:stretch>
                       <a:fillRect/>
@@ -274,7 +1404,7 @@
                     </pic:cNvPicPr>
                   </pic:nvPicPr>
                   <pic:blipFill>
-                    <a:blip r:embed="rId8"/>
+                    <a:blip r:embed="rId10"/>
                     <a:srcRect/>
                     <a:stretch>
                       <a:fillRect/>
@@ -443,13 +1573,6 @@
       </w:pPr>
       <w:r>
         <w:rPr>
-          <w:sz w:val="24"/>
-          <w:szCs w:val="24"/>
-        </w:rPr>
-        <w:t xml:space="preserve">   </w:t>
-      </w:r>
-      <w:r>
-        <w:rPr>
           <w:noProof/>
         </w:rPr>
         <w:drawing>
@@ -470,7 +1593,7 @@
                     </pic:cNvPicPr>
                   </pic:nvPicPr>
                   <pic:blipFill>
-                    <a:blip r:embed="rId9"/>
+                    <a:blip r:embed="rId11"/>
                     <a:srcRect/>
                     <a:stretch>
                       <a:fillRect/>
@@ -590,7 +1713,7 @@
                     </pic:cNvPicPr>
                   </pic:nvPicPr>
                   <pic:blipFill>
-                    <a:blip r:embed="rId10"/>
+                    <a:blip r:embed="rId12"/>
                     <a:srcRect/>
                     <a:stretch>
                       <a:fillRect/>
@@ -713,7 +1836,7 @@
                     </pic:cNvPicPr>
                   </pic:nvPicPr>
                   <pic:blipFill>
-                    <a:blip r:embed="rId11"/>
+                    <a:blip r:embed="rId13"/>
                     <a:srcRect/>
                     <a:stretch>
                       <a:fillRect/>
@@ -854,7 +1977,7 @@
                     </pic:cNvPicPr>
                   </pic:nvPicPr>
                   <pic:blipFill>
-                    <a:blip r:embed="rId12"/>
+                    <a:blip r:embed="rId14"/>
                     <a:srcRect/>
                     <a:stretch>
                       <a:fillRect/>
@@ -930,48 +2053,17 @@
           <w:sz w:val="32"/>
           <w:szCs w:val="32"/>
         </w:rPr>
-        <w:t xml:space="preserve">1. </w:t>
-      </w:r>
-      <w:r>
-        <w:rPr>
-          <w:b/>
-          <w:sz w:val="32"/>
-          <w:szCs w:val="32"/>
-        </w:rPr>
-        <w:t xml:space="preserve"> </w:t>
-      </w:r>
-      <w:r>
-        <w:rPr>
-          <w:b/>
-          <w:sz w:val="32"/>
-          <w:szCs w:val="32"/>
-        </w:rPr>
-        <w:t>PING (Packet Internet Groper):</w:t>
-      </w:r>
-      <w:r>
-        <w:rPr>
-          <w:b/>
-          <w:sz w:val="32"/>
-          <w:szCs w:val="32"/>
-        </w:rPr>
-        <w:t xml:space="preserve"> </w:t>
-      </w:r>
-    </w:p>
-    <w:p>
-      <w:pPr>
-        <w:pStyle w:val="ListParagraph"/>
-        <w:rPr>
-          <w:sz w:val="24"/>
-          <w:szCs w:val="24"/>
-        </w:rPr>
-      </w:pPr>
-      <w:r>
-        <w:rPr>
-          <w:sz w:val="24"/>
-          <w:szCs w:val="24"/>
-        </w:rPr>
-        <w:t xml:space="preserve">   </w:t>
-      </w:r>
+        <w:t>1. PING (Packet Internet Groper):</w:t>
+      </w:r>
+    </w:p>
+    <w:p>
+      <w:pPr>
+        <w:pStyle w:val="ListParagraph"/>
+        <w:rPr>
+          <w:sz w:val="24"/>
+          <w:szCs w:val="24"/>
+        </w:rPr>
+      </w:pPr>
       <w:r>
         <w:rPr>
           <w:b/>
@@ -1029,13 +2121,6 @@
           <w:szCs w:val="24"/>
         </w:rPr>
       </w:pPr>
-      <w:r>
-        <w:rPr>
-          <w:sz w:val="24"/>
-          <w:szCs w:val="24"/>
-        </w:rPr>
-        <w:t xml:space="preserve">   </w:t>
-      </w:r>
       <w:r>
         <w:rPr>
           <w:noProof/>
@@ -1060,7 +2145,7 @@
                     </pic:cNvPicPr>
                   </pic:nvPicPr>
                   <pic:blipFill>
-                    <a:blip r:embed="rId13"/>
+                    <a:blip r:embed="rId15"/>
                     <a:srcRect/>
                     <a:stretch>
                       <a:fillRect/>
@@ -1116,70 +2201,24 @@
           <w:sz w:val="32"/>
           <w:szCs w:val="32"/>
         </w:rPr>
-        <w:t xml:space="preserve">2. </w:t>
-      </w:r>
-      <w:r>
-        <w:rPr>
-          <w:b/>
-          <w:sz w:val="32"/>
-          <w:szCs w:val="32"/>
-        </w:rPr>
-        <w:t xml:space="preserve"> </w:t>
-      </w:r>
-      <w:r>
-        <w:rPr>
-          <w:b/>
-          <w:sz w:val="32"/>
-          <w:szCs w:val="32"/>
-        </w:rPr>
-        <w:t>IPCONFIG (IP Configuration):</w:t>
-      </w:r>
-      <w:r>
-        <w:rPr>
-          <w:b/>
-          <w:sz w:val="32"/>
-          <w:szCs w:val="32"/>
-        </w:rPr>
-        <w:t xml:space="preserve"> </w:t>
-      </w:r>
-    </w:p>
-    <w:p>
-      <w:pPr>
-        <w:pStyle w:val="ListParagraph"/>
-        <w:rPr>
-          <w:sz w:val="24"/>
-          <w:szCs w:val="24"/>
-        </w:rPr>
-      </w:pPr>
-      <w:r>
-        <w:rPr>
-          <w:sz w:val="24"/>
-          <w:szCs w:val="24"/>
-        </w:rPr>
-        <w:t xml:space="preserve">   </w:t>
-      </w:r>
-      <w:r>
-        <w:rPr>
-          <w:b/>
-          <w:sz w:val="24"/>
-          <w:szCs w:val="24"/>
-        </w:rPr>
-        <w:t>-</w:t>
-      </w:r>
-      <w:r>
-        <w:rPr>
-          <w:sz w:val="24"/>
-          <w:szCs w:val="24"/>
-        </w:rPr>
-        <w:t xml:space="preserve">  </w:t>
-      </w:r>
-      <w:r>
-        <w:rPr>
-          <w:b/>
-          <w:sz w:val="24"/>
-          <w:szCs w:val="24"/>
-        </w:rPr>
-        <w:t>Command</w:t>
+        <w:t>2. IPCONFIG (IP Configuration):</w:t>
+      </w:r>
+    </w:p>
+    <w:p>
+      <w:pPr>
+        <w:pStyle w:val="ListParagraph"/>
+        <w:rPr>
+          <w:sz w:val="24"/>
+          <w:szCs w:val="24"/>
+        </w:rPr>
+      </w:pPr>
+      <w:r>
+        <w:rPr>
+          <w:b/>
+          <w:sz w:val="24"/>
+          <w:szCs w:val="24"/>
+        </w:rPr>
+        <w:t>-Command</w:t>
       </w:r>
       <w:r>
         <w:rPr>
@@ -1247,7 +2286,7 @@
                     </pic:cNvPicPr>
                   </pic:nvPicPr>
                   <pic:blipFill>
-                    <a:blip r:embed="rId14"/>
+                    <a:blip r:embed="rId16"/>
                     <a:srcRect/>
                     <a:stretch>
                       <a:fillRect/>
@@ -1373,7 +2412,7 @@
                     </pic:cNvPicPr>
                   </pic:nvPicPr>
                   <pic:blipFill>
-                    <a:blip r:embed="rId15"/>
+                    <a:blip r:embed="rId17"/>
                     <a:srcRect/>
                     <a:stretch>
                       <a:fillRect/>
@@ -1439,31 +2478,7 @@
           <w:szCs w:val="32"/>
         </w:rPr>
         <w:lastRenderedPageBreak/>
-        <w:t xml:space="preserve">3. </w:t>
-      </w:r>
-      <w:r>
-        <w:rPr>
-          <w:b/>
-          <w:sz w:val="32"/>
-          <w:szCs w:val="32"/>
-        </w:rPr>
-        <w:t xml:space="preserve"> </w:t>
-      </w:r>
-      <w:r>
-        <w:rPr>
-          <w:b/>
-          <w:sz w:val="32"/>
-          <w:szCs w:val="32"/>
-        </w:rPr>
-        <w:t>TRACEROUTE/TRACERTE:</w:t>
-      </w:r>
-      <w:r>
-        <w:rPr>
-          <w:b/>
-          <w:sz w:val="32"/>
-          <w:szCs w:val="32"/>
-        </w:rPr>
-        <w:t xml:space="preserve"> </w:t>
+        <w:t>3. TRACEROUTE/TRACERTE:</w:t>
       </w:r>
     </w:p>
     <w:p>
@@ -1560,7 +2575,7 @@
                     </pic:cNvPicPr>
                   </pic:nvPicPr>
                   <pic:blipFill>
-                    <a:blip r:embed="rId16"/>
+                    <a:blip r:embed="rId18"/>
                     <a:srcRect/>
                     <a:stretch>
                       <a:fillRect/>
@@ -1616,31 +2631,7 @@
           <w:sz w:val="32"/>
           <w:szCs w:val="32"/>
         </w:rPr>
-        <w:t xml:space="preserve">4. </w:t>
-      </w:r>
-      <w:r>
-        <w:rPr>
-          <w:b/>
-          <w:sz w:val="32"/>
-          <w:szCs w:val="32"/>
-        </w:rPr>
-        <w:t xml:space="preserve"> </w:t>
-      </w:r>
-      <w:r>
-        <w:rPr>
-          <w:b/>
-          <w:sz w:val="32"/>
-          <w:szCs w:val="32"/>
-        </w:rPr>
-        <w:t>NSLOOKUP (Name Server Lookup):</w:t>
-      </w:r>
-      <w:r>
-        <w:rPr>
-          <w:b/>
-          <w:sz w:val="32"/>
-          <w:szCs w:val="32"/>
-        </w:rPr>
-        <w:t xml:space="preserve"> </w:t>
+        <w:t>4. NSLOOKUP (Name Server Lookup):</w:t>
       </w:r>
     </w:p>
     <w:p>
@@ -1675,13 +2666,6 @@
           <w:szCs w:val="24"/>
         </w:rPr>
       </w:pPr>
-      <w:r>
-        <w:rPr>
-          <w:sz w:val="24"/>
-          <w:szCs w:val="24"/>
-        </w:rPr>
-        <w:t xml:space="preserve">   </w:t>
-      </w:r>
       <w:r>
         <w:rPr>
           <w:b/>
@@ -1744,7 +2728,7 @@
                     </pic:cNvPicPr>
                   </pic:nvPicPr>
                   <pic:blipFill>
-                    <a:blip r:embed="rId17"/>
+                    <a:blip r:embed="rId19"/>
                     <a:srcRect/>
                     <a:stretch>
                       <a:fillRect/>
@@ -1834,48 +2818,17 @@
           <w:szCs w:val="32"/>
         </w:rPr>
         <w:lastRenderedPageBreak/>
-        <w:t xml:space="preserve">5. </w:t>
-      </w:r>
-      <w:r>
-        <w:rPr>
-          <w:b/>
-          <w:sz w:val="32"/>
-          <w:szCs w:val="32"/>
-        </w:rPr>
-        <w:t xml:space="preserve"> </w:t>
-      </w:r>
-      <w:r>
-        <w:rPr>
-          <w:b/>
-          <w:sz w:val="32"/>
-          <w:szCs w:val="32"/>
-        </w:rPr>
-        <w:t>TELNET:</w:t>
-      </w:r>
-      <w:r>
-        <w:rPr>
-          <w:b/>
-          <w:sz w:val="32"/>
-          <w:szCs w:val="32"/>
-        </w:rPr>
-        <w:t xml:space="preserve"> </w:t>
-      </w:r>
-    </w:p>
-    <w:p>
-      <w:pPr>
-        <w:pStyle w:val="ListParagraph"/>
-        <w:rPr>
-          <w:sz w:val="24"/>
-          <w:szCs w:val="24"/>
-        </w:rPr>
-      </w:pPr>
-      <w:r>
-        <w:rPr>
-          <w:sz w:val="24"/>
-          <w:szCs w:val="24"/>
-        </w:rPr>
-        <w:t xml:space="preserve">   </w:t>
-      </w:r>
+        <w:t>5. TELNET:</w:t>
+      </w:r>
+    </w:p>
+    <w:p>
+      <w:pPr>
+        <w:pStyle w:val="ListParagraph"/>
+        <w:rPr>
+          <w:sz w:val="24"/>
+          <w:szCs w:val="24"/>
+        </w:rPr>
+      </w:pPr>
       <w:r>
         <w:rPr>
           <w:b/>
@@ -1943,50 +2896,18 @@
           <w:sz w:val="32"/>
           <w:szCs w:val="32"/>
         </w:rPr>
-        <w:t xml:space="preserve">6. </w:t>
-      </w:r>
-      <w:r>
-        <w:rPr>
-          <w:b/>
-          <w:sz w:val="32"/>
-          <w:szCs w:val="32"/>
-        </w:rPr>
-        <w:t xml:space="preserve"> </w:t>
-      </w:r>
-      <w:r>
-        <w:rPr>
-          <w:b/>
-          <w:sz w:val="32"/>
-          <w:szCs w:val="32"/>
-        </w:rPr>
-        <w:t>SSH (Secure Shell):</w:t>
-      </w:r>
-      <w:r>
-        <w:rPr>
-          <w:b/>
-          <w:sz w:val="32"/>
-          <w:szCs w:val="32"/>
-        </w:rPr>
-        <w:t xml:space="preserve"> </w:t>
-      </w:r>
-    </w:p>
-    <w:p>
-      <w:pPr>
-        <w:pStyle w:val="ListParagraph"/>
-        <w:ind w:left="360"/>
-        <w:rPr>
-          <w:sz w:val="24"/>
-          <w:szCs w:val="24"/>
-        </w:rPr>
-      </w:pPr>
-      <w:r>
-        <w:rPr>
-          <w:b/>
-          <w:sz w:val="32"/>
-          <w:szCs w:val="32"/>
-        </w:rPr>
-        <w:t xml:space="preserve">   </w:t>
-      </w:r>
+        <w:t>6. SSH (Secure Shell):</w:t>
+      </w:r>
+    </w:p>
+    <w:p>
+      <w:pPr>
+        <w:pStyle w:val="ListParagraph"/>
+        <w:ind w:left="360"/>
+        <w:rPr>
+          <w:sz w:val="24"/>
+          <w:szCs w:val="24"/>
+        </w:rPr>
+      </w:pPr>
       <w:r>
         <w:rPr>
           <w:b/>
@@ -2027,226 +2948,6 @@
         </w:rPr>
         <w:t>:  SSH is widely used for secure remote administration, secure file transfers, and secure tunneling, making it a safer alternative to Telnet for remote access.</w:t>
       </w:r>
-    </w:p>
-    <w:p>
-      <w:pPr>
-        <w:pStyle w:val="ListParagraph"/>
-        <w:ind w:left="360"/>
-        <w:rPr>
-          <w:sz w:val="24"/>
-          <w:szCs w:val="24"/>
-        </w:rPr>
-      </w:pPr>
-    </w:p>
-    <w:p>
-      <w:pPr>
-        <w:pStyle w:val="ListParagraph"/>
-        <w:ind w:left="360"/>
-        <w:rPr>
-          <w:sz w:val="24"/>
-          <w:szCs w:val="24"/>
-        </w:rPr>
-      </w:pPr>
-    </w:p>
-    <w:p>
-      <w:pPr>
-        <w:pStyle w:val="ListParagraph"/>
-        <w:ind w:left="360"/>
-        <w:rPr>
-          <w:sz w:val="24"/>
-          <w:szCs w:val="24"/>
-        </w:rPr>
-      </w:pPr>
-    </w:p>
-    <w:p>
-      <w:pPr>
-        <w:pStyle w:val="ListParagraph"/>
-        <w:ind w:left="360"/>
-        <w:rPr>
-          <w:sz w:val="24"/>
-          <w:szCs w:val="24"/>
-        </w:rPr>
-      </w:pPr>
-    </w:p>
-    <w:p>
-      <w:pPr>
-        <w:pStyle w:val="ListParagraph"/>
-        <w:ind w:left="360"/>
-        <w:rPr>
-          <w:sz w:val="24"/>
-          <w:szCs w:val="24"/>
-        </w:rPr>
-      </w:pPr>
-    </w:p>
-    <w:p>
-      <w:pPr>
-        <w:pStyle w:val="ListParagraph"/>
-        <w:ind w:left="360"/>
-        <w:rPr>
-          <w:sz w:val="24"/>
-          <w:szCs w:val="24"/>
-        </w:rPr>
-      </w:pPr>
-    </w:p>
-    <w:p>
-      <w:pPr>
-        <w:pStyle w:val="ListParagraph"/>
-        <w:ind w:left="360"/>
-        <w:rPr>
-          <w:sz w:val="24"/>
-          <w:szCs w:val="24"/>
-        </w:rPr>
-      </w:pPr>
-    </w:p>
-    <w:p>
-      <w:pPr>
-        <w:pStyle w:val="ListParagraph"/>
-        <w:ind w:left="360"/>
-        <w:rPr>
-          <w:sz w:val="24"/>
-          <w:szCs w:val="24"/>
-        </w:rPr>
-      </w:pPr>
-    </w:p>
-    <w:p>
-      <w:pPr>
-        <w:pStyle w:val="ListParagraph"/>
-        <w:ind w:left="360"/>
-        <w:rPr>
-          <w:sz w:val="24"/>
-          <w:szCs w:val="24"/>
-        </w:rPr>
-      </w:pPr>
-    </w:p>
-    <w:p>
-      <w:pPr>
-        <w:pStyle w:val="ListParagraph"/>
-        <w:ind w:left="360"/>
-        <w:rPr>
-          <w:sz w:val="24"/>
-          <w:szCs w:val="24"/>
-        </w:rPr>
-      </w:pPr>
-    </w:p>
-    <w:p>
-      <w:pPr>
-        <w:pStyle w:val="ListParagraph"/>
-        <w:ind w:left="360"/>
-        <w:rPr>
-          <w:sz w:val="24"/>
-          <w:szCs w:val="24"/>
-        </w:rPr>
-      </w:pPr>
-    </w:p>
-    <w:p>
-      <w:pPr>
-        <w:pStyle w:val="ListParagraph"/>
-        <w:ind w:left="360"/>
-        <w:rPr>
-          <w:sz w:val="24"/>
-          <w:szCs w:val="24"/>
-        </w:rPr>
-      </w:pPr>
-    </w:p>
-    <w:p>
-      <w:pPr>
-        <w:pStyle w:val="ListParagraph"/>
-        <w:ind w:left="360"/>
-        <w:rPr>
-          <w:sz w:val="24"/>
-          <w:szCs w:val="24"/>
-        </w:rPr>
-      </w:pPr>
-    </w:p>
-    <w:p>
-      <w:pPr>
-        <w:pStyle w:val="ListParagraph"/>
-        <w:ind w:left="360"/>
-        <w:rPr>
-          <w:sz w:val="24"/>
-          <w:szCs w:val="24"/>
-        </w:rPr>
-      </w:pPr>
-    </w:p>
-    <w:p>
-      <w:pPr>
-        <w:pStyle w:val="ListParagraph"/>
-        <w:ind w:left="360"/>
-        <w:rPr>
-          <w:sz w:val="24"/>
-          <w:szCs w:val="24"/>
-        </w:rPr>
-      </w:pPr>
-    </w:p>
-    <w:p>
-      <w:pPr>
-        <w:pStyle w:val="ListParagraph"/>
-        <w:ind w:left="360"/>
-        <w:rPr>
-          <w:sz w:val="24"/>
-          <w:szCs w:val="24"/>
-        </w:rPr>
-      </w:pPr>
-    </w:p>
-    <w:p>
-      <w:pPr>
-        <w:pStyle w:val="ListParagraph"/>
-        <w:ind w:left="360"/>
-        <w:rPr>
-          <w:sz w:val="24"/>
-          <w:szCs w:val="24"/>
-        </w:rPr>
-      </w:pPr>
-    </w:p>
-    <w:p>
-      <w:pPr>
-        <w:pStyle w:val="ListParagraph"/>
-        <w:ind w:left="360"/>
-        <w:rPr>
-          <w:sz w:val="24"/>
-          <w:szCs w:val="24"/>
-        </w:rPr>
-      </w:pPr>
-    </w:p>
-    <w:p>
-      <w:pPr>
-        <w:pStyle w:val="ListParagraph"/>
-        <w:ind w:left="360"/>
-        <w:rPr>
-          <w:sz w:val="24"/>
-          <w:szCs w:val="24"/>
-        </w:rPr>
-      </w:pPr>
-    </w:p>
-    <w:p>
-      <w:pPr>
-        <w:pStyle w:val="ListParagraph"/>
-        <w:ind w:left="360"/>
-        <w:rPr>
-          <w:sz w:val="24"/>
-          <w:szCs w:val="24"/>
-        </w:rPr>
-      </w:pPr>
-    </w:p>
-    <w:p>
-      <w:pPr>
-        <w:pStyle w:val="ListParagraph"/>
-        <w:ind w:left="360"/>
-        <w:rPr>
-          <w:sz w:val="24"/>
-          <w:szCs w:val="24"/>
-        </w:rPr>
-      </w:pPr>
-    </w:p>
-    <w:p>
-      <w:pPr>
-        <w:pStyle w:val="ListParagraph"/>
-        <w:ind w:left="360"/>
-        <w:rPr>
-          <w:sz w:val="24"/>
-          <w:szCs w:val="24"/>
-        </w:rPr>
-      </w:pPr>
     </w:p>
     <w:p>
       <w:pPr>
@@ -2297,144 +2998,823 @@
           <w:sz w:val="32"/>
           <w:szCs w:val="32"/>
         </w:rPr>
+        <w:t>Write a program in C</w:t>
+      </w:r>
+      <w:r>
+        <w:rPr>
+          <w:b/>
+          <w:sz w:val="32"/>
+          <w:szCs w:val="32"/>
+        </w:rPr>
+        <w:t xml:space="preserve"> to perform bit stuffing.</w:t>
+      </w:r>
+    </w:p>
+    <w:p>
+      <w:pPr>
+        <w:ind w:left="360"/>
+        <w:rPr>
+          <w:sz w:val="20"/>
+          <w:szCs w:val="20"/>
+        </w:rPr>
+      </w:pPr>
+      <w:r>
+        <w:rPr>
+          <w:sz w:val="20"/>
+          <w:szCs w:val="20"/>
+        </w:rPr>
+        <w:t>#include &lt;stdio.h&gt;</w:t>
+      </w:r>
+    </w:p>
+    <w:p>
+      <w:pPr>
+        <w:ind w:left="360"/>
+        <w:rPr>
+          <w:sz w:val="20"/>
+          <w:szCs w:val="20"/>
+        </w:rPr>
+      </w:pPr>
+      <w:r>
+        <w:rPr>
+          <w:sz w:val="20"/>
+          <w:szCs w:val="20"/>
+        </w:rPr>
+        <w:t>#include &lt;string.h&gt;</w:t>
+      </w:r>
+    </w:p>
+    <w:p>
+      <w:pPr>
+        <w:ind w:left="360"/>
+        <w:rPr>
+          <w:sz w:val="20"/>
+          <w:szCs w:val="20"/>
+        </w:rPr>
+      </w:pPr>
+      <w:r>
+        <w:rPr>
+          <w:sz w:val="20"/>
+          <w:szCs w:val="20"/>
+        </w:rPr>
+        <w:t>v</w:t>
+      </w:r>
+      <w:r>
+        <w:rPr>
+          <w:sz w:val="20"/>
+          <w:szCs w:val="20"/>
+        </w:rPr>
+        <w:t>oid</w:t>
+      </w:r>
+      <w:r>
+        <w:rPr>
+          <w:sz w:val="20"/>
+          <w:szCs w:val="20"/>
+        </w:rPr>
+        <w:t xml:space="preserve"> </w:t>
+      </w:r>
+      <w:r>
+        <w:rPr>
+          <w:sz w:val="20"/>
+          <w:szCs w:val="20"/>
+        </w:rPr>
+        <w:t>getStuffedBits(char bit[]){</w:t>
+      </w:r>
+    </w:p>
+    <w:p>
+      <w:pPr>
+        <w:ind w:left="360"/>
+        <w:rPr>
+          <w:sz w:val="20"/>
+          <w:szCs w:val="20"/>
+        </w:rPr>
+      </w:pPr>
+      <w:r>
+        <w:rPr>
+          <w:sz w:val="20"/>
+          <w:szCs w:val="20"/>
+        </w:rPr>
+        <w:t>int c=0;</w:t>
+      </w:r>
+    </w:p>
+    <w:p>
+      <w:pPr>
+        <w:ind w:left="360"/>
+        <w:rPr>
+          <w:sz w:val="20"/>
+          <w:szCs w:val="20"/>
+        </w:rPr>
+      </w:pPr>
+      <w:r>
+        <w:rPr>
+          <w:sz w:val="20"/>
+          <w:szCs w:val="20"/>
+        </w:rPr>
+        <w:t>inti;</w:t>
+      </w:r>
+    </w:p>
+    <w:p>
+      <w:pPr>
+        <w:ind w:left="360"/>
+        <w:rPr>
+          <w:sz w:val="20"/>
+          <w:szCs w:val="20"/>
+        </w:rPr>
+      </w:pPr>
+      <w:r>
+        <w:rPr>
+          <w:sz w:val="20"/>
+          <w:szCs w:val="20"/>
+        </w:rPr>
+        <w:t>int j=0;</w:t>
+      </w:r>
+    </w:p>
+    <w:p>
+      <w:pPr>
+        <w:ind w:left="360"/>
+        <w:rPr>
+          <w:sz w:val="20"/>
+          <w:szCs w:val="20"/>
+        </w:rPr>
+      </w:pPr>
+      <w:r>
+        <w:rPr>
+          <w:sz w:val="20"/>
+          <w:szCs w:val="20"/>
+        </w:rPr>
+        <w:t>char</w:t>
+      </w:r>
+      <w:r>
+        <w:rPr>
+          <w:sz w:val="20"/>
+          <w:szCs w:val="20"/>
+        </w:rPr>
+        <w:t xml:space="preserve"> </w:t>
+      </w:r>
+      <w:r>
+        <w:rPr>
+          <w:sz w:val="20"/>
+          <w:szCs w:val="20"/>
+        </w:rPr>
+        <w:t>newBit[100];</w:t>
+      </w:r>
+    </w:p>
+    <w:p>
+      <w:pPr>
+        <w:ind w:left="360"/>
+        <w:rPr>
+          <w:sz w:val="20"/>
+          <w:szCs w:val="20"/>
+        </w:rPr>
+      </w:pPr>
+      <w:r>
+        <w:rPr>
+          <w:sz w:val="20"/>
+          <w:szCs w:val="20"/>
+        </w:rPr>
+        <w:t>for(i=0;bit[i]!='\0';i++){</w:t>
+      </w:r>
+    </w:p>
+    <w:p>
+      <w:pPr>
+        <w:ind w:left="360"/>
+        <w:rPr>
+          <w:sz w:val="20"/>
+          <w:szCs w:val="20"/>
+        </w:rPr>
+      </w:pPr>
+      <w:r>
+        <w:rPr>
+          <w:sz w:val="20"/>
+          <w:szCs w:val="20"/>
+        </w:rPr>
+        <w:tab/>
+      </w:r>
+      <w:r>
+        <w:rPr>
+          <w:sz w:val="20"/>
+          <w:szCs w:val="20"/>
+        </w:rPr>
+        <w:tab/>
+        <w:t>if(bit[i]=='0'){</w:t>
+      </w:r>
+    </w:p>
+    <w:p>
+      <w:pPr>
+        <w:ind w:left="360"/>
+        <w:rPr>
+          <w:sz w:val="20"/>
+          <w:szCs w:val="20"/>
+        </w:rPr>
+      </w:pPr>
+      <w:r>
+        <w:rPr>
+          <w:sz w:val="20"/>
+          <w:szCs w:val="20"/>
+        </w:rPr>
+        <w:tab/>
+      </w:r>
+      <w:r>
+        <w:rPr>
+          <w:sz w:val="20"/>
+          <w:szCs w:val="20"/>
+        </w:rPr>
+        <w:tab/>
+      </w:r>
+      <w:r>
+        <w:rPr>
+          <w:sz w:val="20"/>
+          <w:szCs w:val="20"/>
+        </w:rPr>
+        <w:tab/>
+        <w:t>newBit[j]='0';</w:t>
+      </w:r>
+    </w:p>
+    <w:p>
+      <w:pPr>
+        <w:ind w:left="360"/>
+        <w:rPr>
+          <w:sz w:val="20"/>
+          <w:szCs w:val="20"/>
+        </w:rPr>
+      </w:pPr>
+      <w:r>
+        <w:rPr>
+          <w:sz w:val="20"/>
+          <w:szCs w:val="20"/>
+        </w:rPr>
+        <w:tab/>
+      </w:r>
+      <w:r>
+        <w:rPr>
+          <w:sz w:val="20"/>
+          <w:szCs w:val="20"/>
+        </w:rPr>
+        <w:tab/>
+      </w:r>
+      <w:r>
+        <w:rPr>
+          <w:sz w:val="20"/>
+          <w:szCs w:val="20"/>
+        </w:rPr>
+        <w:tab/>
+        <w:t>c=0;</w:t>
+      </w:r>
+    </w:p>
+    <w:p>
+      <w:pPr>
+        <w:ind w:left="360"/>
+        <w:rPr>
+          <w:sz w:val="20"/>
+          <w:szCs w:val="20"/>
+        </w:rPr>
+      </w:pPr>
+      <w:r>
+        <w:rPr>
+          <w:sz w:val="20"/>
+          <w:szCs w:val="20"/>
+        </w:rPr>
+        <w:tab/>
+      </w:r>
+      <w:r>
+        <w:rPr>
+          <w:sz w:val="20"/>
+          <w:szCs w:val="20"/>
+        </w:rPr>
+        <w:tab/>
+      </w:r>
+      <w:r>
+        <w:rPr>
+          <w:sz w:val="20"/>
+          <w:szCs w:val="20"/>
+        </w:rPr>
+        <w:tab/>
+        <w:t>j++;</w:t>
+      </w:r>
+    </w:p>
+    <w:p>
+      <w:pPr>
+        <w:ind w:left="360"/>
+        <w:rPr>
+          <w:sz w:val="20"/>
+          <w:szCs w:val="20"/>
+        </w:rPr>
+      </w:pPr>
+      <w:r>
+        <w:rPr>
+          <w:sz w:val="20"/>
+          <w:szCs w:val="20"/>
+        </w:rPr>
+        <w:tab/>
+      </w:r>
+      <w:r>
+        <w:rPr>
+          <w:sz w:val="20"/>
+          <w:szCs w:val="20"/>
+        </w:rPr>
+        <w:tab/>
+        <w:t>}</w:t>
+      </w:r>
+    </w:p>
+    <w:p>
+      <w:pPr>
+        <w:ind w:left="360"/>
+        <w:rPr>
+          <w:sz w:val="20"/>
+          <w:szCs w:val="20"/>
+        </w:rPr>
+      </w:pPr>
+      <w:r>
+        <w:rPr>
+          <w:sz w:val="20"/>
+          <w:szCs w:val="20"/>
+        </w:rPr>
+        <w:tab/>
+      </w:r>
+      <w:r>
+        <w:rPr>
+          <w:sz w:val="20"/>
+          <w:szCs w:val="20"/>
+        </w:rPr>
+        <w:tab/>
+        <w:t>else{</w:t>
+      </w:r>
+    </w:p>
+    <w:p>
+      <w:pPr>
+        <w:ind w:left="360"/>
+        <w:rPr>
+          <w:sz w:val="20"/>
+          <w:szCs w:val="20"/>
+        </w:rPr>
+      </w:pPr>
+      <w:r>
+        <w:rPr>
+          <w:sz w:val="20"/>
+          <w:szCs w:val="20"/>
+        </w:rPr>
         <w:lastRenderedPageBreak/>
-        <w:t>Write a program in C</w:t>
-      </w:r>
-      <w:r>
-        <w:rPr>
-          <w:b/>
-          <w:sz w:val="32"/>
-          <w:szCs w:val="32"/>
-        </w:rPr>
-        <w:t xml:space="preserve"> to perform bit stuffing.</w:t>
-      </w:r>
-    </w:p>
-    <w:p>
-      <w:pPr>
-        <w:ind w:left="360"/>
-        <w:rPr>
-          <w:sz w:val="20"/>
-          <w:szCs w:val="20"/>
-        </w:rPr>
-      </w:pPr>
-      <w:r>
-        <w:rPr>
-          <w:sz w:val="20"/>
-          <w:szCs w:val="20"/>
-        </w:rPr>
-        <w:t>#include &lt;stdio.h&gt;</w:t>
-      </w:r>
-    </w:p>
-    <w:p>
-      <w:pPr>
-        <w:ind w:left="360"/>
-        <w:rPr>
-          <w:sz w:val="20"/>
-          <w:szCs w:val="20"/>
-        </w:rPr>
-      </w:pPr>
-      <w:r>
-        <w:rPr>
-          <w:sz w:val="20"/>
-          <w:szCs w:val="20"/>
-        </w:rPr>
-        <w:t>#include &lt;string.h&gt;</w:t>
-      </w:r>
-    </w:p>
-    <w:p>
-      <w:pPr>
-        <w:ind w:left="360"/>
-        <w:rPr>
-          <w:sz w:val="20"/>
-          <w:szCs w:val="20"/>
-        </w:rPr>
-      </w:pPr>
-      <w:r>
-        <w:rPr>
-          <w:sz w:val="20"/>
-          <w:szCs w:val="20"/>
-        </w:rPr>
-        <w:t>void getStuffedBits(char bit[]){</w:t>
-      </w:r>
-    </w:p>
-    <w:p>
-      <w:pPr>
-        <w:ind w:left="360"/>
-        <w:rPr>
-          <w:sz w:val="20"/>
-          <w:szCs w:val="20"/>
-        </w:rPr>
-      </w:pPr>
-      <w:r>
-        <w:rPr>
-          <w:sz w:val="20"/>
-          <w:szCs w:val="20"/>
-        </w:rPr>
-        <w:t xml:space="preserve">    int c=0;</w:t>
-      </w:r>
-    </w:p>
-    <w:p>
-      <w:pPr>
-        <w:ind w:left="360"/>
-        <w:rPr>
-          <w:sz w:val="20"/>
-          <w:szCs w:val="20"/>
-        </w:rPr>
-      </w:pPr>
-      <w:r>
-        <w:rPr>
-          <w:sz w:val="20"/>
-          <w:szCs w:val="20"/>
-        </w:rPr>
-        <w:t xml:space="preserve">    int i;</w:t>
-      </w:r>
-    </w:p>
-    <w:p>
-      <w:pPr>
-        <w:ind w:left="360"/>
-        <w:rPr>
-          <w:sz w:val="20"/>
-          <w:szCs w:val="20"/>
-        </w:rPr>
-      </w:pPr>
-      <w:r>
-        <w:rPr>
-          <w:sz w:val="20"/>
-          <w:szCs w:val="20"/>
-        </w:rPr>
-        <w:t xml:space="preserve">    int j=0;</w:t>
-      </w:r>
-    </w:p>
-    <w:p>
-      <w:pPr>
-        <w:ind w:left="360"/>
-        <w:rPr>
-          <w:sz w:val="20"/>
-          <w:szCs w:val="20"/>
-        </w:rPr>
-      </w:pPr>
-      <w:r>
-        <w:rPr>
-          <w:sz w:val="20"/>
-          <w:szCs w:val="20"/>
-        </w:rPr>
-        <w:t xml:space="preserve">    char newBit[100];</w:t>
-      </w:r>
-    </w:p>
-    <w:p>
-      <w:pPr>
-        <w:ind w:left="360"/>
-        <w:rPr>
-          <w:sz w:val="20"/>
-          <w:szCs w:val="20"/>
-        </w:rPr>
-      </w:pPr>
-      <w:r>
-        <w:rPr>
-          <w:sz w:val="20"/>
-          <w:szCs w:val="20"/>
-        </w:rPr>
-        <w:t xml:space="preserve">    for(i=0;bit[i]!='\0';i++){</w:t>
+        <w:tab/>
+      </w:r>
+      <w:r>
+        <w:rPr>
+          <w:sz w:val="20"/>
+          <w:szCs w:val="20"/>
+        </w:rPr>
+        <w:tab/>
+      </w:r>
+      <w:r>
+        <w:rPr>
+          <w:sz w:val="20"/>
+          <w:szCs w:val="20"/>
+        </w:rPr>
+        <w:tab/>
+        <w:t>newBit[j]='1';</w:t>
+      </w:r>
+    </w:p>
+    <w:p>
+      <w:pPr>
+        <w:ind w:left="360"/>
+        <w:rPr>
+          <w:sz w:val="20"/>
+          <w:szCs w:val="20"/>
+        </w:rPr>
+      </w:pPr>
+      <w:r>
+        <w:rPr>
+          <w:sz w:val="20"/>
+          <w:szCs w:val="20"/>
+        </w:rPr>
+        <w:tab/>
+      </w:r>
+      <w:r>
+        <w:rPr>
+          <w:sz w:val="20"/>
+          <w:szCs w:val="20"/>
+        </w:rPr>
+        <w:tab/>
+      </w:r>
+      <w:r>
+        <w:rPr>
+          <w:sz w:val="20"/>
+          <w:szCs w:val="20"/>
+        </w:rPr>
+        <w:tab/>
+        <w:t>c++;</w:t>
+      </w:r>
+    </w:p>
+    <w:p>
+      <w:pPr>
+        <w:ind w:left="360"/>
+        <w:rPr>
+          <w:sz w:val="20"/>
+          <w:szCs w:val="20"/>
+        </w:rPr>
+      </w:pPr>
+      <w:r>
+        <w:rPr>
+          <w:sz w:val="20"/>
+          <w:szCs w:val="20"/>
+        </w:rPr>
+        <w:tab/>
+      </w:r>
+      <w:r>
+        <w:rPr>
+          <w:sz w:val="20"/>
+          <w:szCs w:val="20"/>
+        </w:rPr>
+        <w:tab/>
+      </w:r>
+      <w:r>
+        <w:rPr>
+          <w:sz w:val="20"/>
+          <w:szCs w:val="20"/>
+        </w:rPr>
+        <w:tab/>
+        <w:t>j++;</w:t>
+      </w:r>
+    </w:p>
+    <w:p>
+      <w:pPr>
+        <w:ind w:left="360"/>
+        <w:rPr>
+          <w:sz w:val="20"/>
+          <w:szCs w:val="20"/>
+        </w:rPr>
+      </w:pPr>
+      <w:r>
+        <w:rPr>
+          <w:sz w:val="20"/>
+          <w:szCs w:val="20"/>
+        </w:rPr>
+        <w:tab/>
+      </w:r>
+      <w:r>
+        <w:rPr>
+          <w:sz w:val="20"/>
+          <w:szCs w:val="20"/>
+        </w:rPr>
+        <w:tab/>
+      </w:r>
+      <w:r>
+        <w:rPr>
+          <w:sz w:val="20"/>
+          <w:szCs w:val="20"/>
+        </w:rPr>
+        <w:tab/>
+        <w:t>if(c==5){</w:t>
+      </w:r>
+    </w:p>
+    <w:p>
+      <w:pPr>
+        <w:ind w:left="360"/>
+        <w:rPr>
+          <w:sz w:val="20"/>
+          <w:szCs w:val="20"/>
+        </w:rPr>
+      </w:pPr>
+      <w:r>
+        <w:rPr>
+          <w:sz w:val="20"/>
+          <w:szCs w:val="20"/>
+        </w:rPr>
+        <w:tab/>
+      </w:r>
+      <w:r>
+        <w:rPr>
+          <w:sz w:val="20"/>
+          <w:szCs w:val="20"/>
+        </w:rPr>
+        <w:tab/>
+      </w:r>
+      <w:r>
+        <w:rPr>
+          <w:sz w:val="20"/>
+          <w:szCs w:val="20"/>
+        </w:rPr>
+        <w:tab/>
+      </w:r>
+      <w:r>
+        <w:rPr>
+          <w:sz w:val="20"/>
+          <w:szCs w:val="20"/>
+        </w:rPr>
+        <w:tab/>
+        <w:t>newBit[j]='0';</w:t>
+      </w:r>
+    </w:p>
+    <w:p>
+      <w:pPr>
+        <w:ind w:left="360"/>
+        <w:rPr>
+          <w:sz w:val="20"/>
+          <w:szCs w:val="20"/>
+        </w:rPr>
+      </w:pPr>
+      <w:r>
+        <w:rPr>
+          <w:sz w:val="20"/>
+          <w:szCs w:val="20"/>
+        </w:rPr>
+        <w:tab/>
+      </w:r>
+      <w:r>
+        <w:rPr>
+          <w:sz w:val="20"/>
+          <w:szCs w:val="20"/>
+        </w:rPr>
+        <w:tab/>
+      </w:r>
+      <w:r>
+        <w:rPr>
+          <w:sz w:val="20"/>
+          <w:szCs w:val="20"/>
+        </w:rPr>
+        <w:tab/>
+      </w:r>
+      <w:r>
+        <w:rPr>
+          <w:sz w:val="20"/>
+          <w:szCs w:val="20"/>
+        </w:rPr>
+        <w:tab/>
+        <w:t>c=0;</w:t>
+      </w:r>
+    </w:p>
+    <w:p>
+      <w:pPr>
+        <w:ind w:left="360"/>
+        <w:rPr>
+          <w:sz w:val="20"/>
+          <w:szCs w:val="20"/>
+        </w:rPr>
+      </w:pPr>
+      <w:r>
+        <w:rPr>
+          <w:sz w:val="20"/>
+          <w:szCs w:val="20"/>
+        </w:rPr>
+        <w:tab/>
+      </w:r>
+      <w:r>
+        <w:rPr>
+          <w:sz w:val="20"/>
+          <w:szCs w:val="20"/>
+        </w:rPr>
+        <w:tab/>
+      </w:r>
+      <w:r>
+        <w:rPr>
+          <w:sz w:val="20"/>
+          <w:szCs w:val="20"/>
+        </w:rPr>
+        <w:tab/>
+      </w:r>
+      <w:r>
+        <w:rPr>
+          <w:sz w:val="20"/>
+          <w:szCs w:val="20"/>
+        </w:rPr>
+        <w:tab/>
+        <w:t>j++;</w:t>
+      </w:r>
+    </w:p>
+    <w:p>
+      <w:pPr>
+        <w:ind w:left="360"/>
+        <w:rPr>
+          <w:sz w:val="20"/>
+          <w:szCs w:val="20"/>
+        </w:rPr>
+      </w:pPr>
+      <w:r>
+        <w:rPr>
+          <w:sz w:val="20"/>
+          <w:szCs w:val="20"/>
+        </w:rPr>
+        <w:tab/>
+      </w:r>
+      <w:r>
+        <w:rPr>
+          <w:sz w:val="20"/>
+          <w:szCs w:val="20"/>
+        </w:rPr>
+        <w:tab/>
+      </w:r>
+      <w:r>
+        <w:rPr>
+          <w:sz w:val="20"/>
+          <w:szCs w:val="20"/>
+        </w:rPr>
+        <w:tab/>
+        <w:t>}</w:t>
+      </w:r>
+    </w:p>
+    <w:p>
+      <w:pPr>
+        <w:ind w:left="360"/>
+        <w:rPr>
+          <w:sz w:val="20"/>
+          <w:szCs w:val="20"/>
+        </w:rPr>
+      </w:pPr>
+      <w:r>
+        <w:rPr>
+          <w:sz w:val="20"/>
+          <w:szCs w:val="20"/>
+        </w:rPr>
+        <w:tab/>
+      </w:r>
+      <w:r>
+        <w:rPr>
+          <w:sz w:val="20"/>
+          <w:szCs w:val="20"/>
+        </w:rPr>
+        <w:tab/>
+        <w:t>}</w:t>
+      </w:r>
+    </w:p>
+    <w:p>
+      <w:pPr>
+        <w:ind w:left="360"/>
+        <w:rPr>
+          <w:sz w:val="20"/>
+          <w:szCs w:val="20"/>
+        </w:rPr>
+      </w:pPr>
+      <w:r>
+        <w:rPr>
+          <w:sz w:val="20"/>
+          <w:szCs w:val="20"/>
+        </w:rPr>
+        <w:t xml:space="preserve">    }</w:t>
+      </w:r>
+    </w:p>
+    <w:p>
+      <w:pPr>
+        <w:ind w:left="360"/>
+        <w:rPr>
+          <w:sz w:val="20"/>
+          <w:szCs w:val="20"/>
+        </w:rPr>
+      </w:pPr>
+      <w:r>
+        <w:rPr>
+          <w:sz w:val="20"/>
+          <w:szCs w:val="20"/>
+        </w:rPr>
+        <w:t>newBit[j]='\0';</w:t>
+      </w:r>
+    </w:p>
+    <w:p>
+      <w:pPr>
+        <w:ind w:left="360"/>
+        <w:rPr>
+          <w:sz w:val="20"/>
+          <w:szCs w:val="20"/>
+        </w:rPr>
+      </w:pPr>
+      <w:r>
+        <w:rPr>
+          <w:sz w:val="20"/>
+          <w:szCs w:val="20"/>
+        </w:rPr>
+        <w:t>strcpy(bit,newBit);</w:t>
+      </w:r>
+    </w:p>
+    <w:p>
+      <w:pPr>
+        <w:ind w:left="360"/>
+        <w:rPr>
+          <w:sz w:val="20"/>
+          <w:szCs w:val="20"/>
+        </w:rPr>
+      </w:pPr>
+      <w:r>
+        <w:rPr>
+          <w:sz w:val="20"/>
+          <w:szCs w:val="20"/>
+        </w:rPr>
+        <w:t>}</w:t>
+      </w:r>
+    </w:p>
+    <w:p>
+      <w:pPr>
+        <w:ind w:left="360"/>
+        <w:rPr>
+          <w:sz w:val="20"/>
+          <w:szCs w:val="20"/>
+        </w:rPr>
+      </w:pPr>
+      <w:r>
+        <w:rPr>
+          <w:sz w:val="20"/>
+          <w:szCs w:val="20"/>
+        </w:rPr>
+        <w:t>v</w:t>
+      </w:r>
+      <w:r>
+        <w:rPr>
+          <w:sz w:val="20"/>
+          <w:szCs w:val="20"/>
+        </w:rPr>
+        <w:t>oid</w:t>
+      </w:r>
+      <w:r>
+        <w:rPr>
+          <w:sz w:val="20"/>
+          <w:szCs w:val="20"/>
+        </w:rPr>
+        <w:t xml:space="preserve"> </w:t>
+      </w:r>
+      <w:r>
+        <w:rPr>
+          <w:sz w:val="20"/>
+          <w:szCs w:val="20"/>
+        </w:rPr>
+        <w:t>getDestuffedBits(char bit[]){</w:t>
+      </w:r>
+    </w:p>
+    <w:p>
+      <w:pPr>
+        <w:ind w:left="360"/>
+        <w:rPr>
+          <w:sz w:val="20"/>
+          <w:szCs w:val="20"/>
+        </w:rPr>
+      </w:pPr>
+      <w:r>
+        <w:rPr>
+          <w:sz w:val="20"/>
+          <w:szCs w:val="20"/>
+        </w:rPr>
+        <w:tab/>
+        <w:t>int c=0,j=0;</w:t>
+      </w:r>
+    </w:p>
+    <w:p>
+      <w:pPr>
+        <w:ind w:left="360"/>
+        <w:rPr>
+          <w:sz w:val="20"/>
+          <w:szCs w:val="20"/>
+        </w:rPr>
+      </w:pPr>
+      <w:r>
+        <w:rPr>
+          <w:sz w:val="20"/>
+          <w:szCs w:val="20"/>
+        </w:rPr>
+        <w:tab/>
+        <w:t>inti;</w:t>
+      </w:r>
+    </w:p>
+    <w:p>
+      <w:pPr>
+        <w:ind w:left="360"/>
+        <w:rPr>
+          <w:sz w:val="20"/>
+          <w:szCs w:val="20"/>
+        </w:rPr>
+      </w:pPr>
+      <w:r>
+        <w:rPr>
+          <w:sz w:val="20"/>
+          <w:szCs w:val="20"/>
+        </w:rPr>
+        <w:tab/>
+        <w:t>intlen=strlen(bit);</w:t>
+      </w:r>
+    </w:p>
+    <w:p>
+      <w:pPr>
+        <w:ind w:left="360"/>
+        <w:rPr>
+          <w:sz w:val="20"/>
+          <w:szCs w:val="20"/>
+        </w:rPr>
+      </w:pPr>
+      <w:r>
+        <w:rPr>
+          <w:sz w:val="20"/>
+          <w:szCs w:val="20"/>
+        </w:rPr>
+        <w:tab/>
+        <w:t>charnewBit[100];</w:t>
+      </w:r>
+    </w:p>
+    <w:p>
+      <w:pPr>
+        <w:ind w:left="360"/>
+        <w:rPr>
+          <w:sz w:val="20"/>
+          <w:szCs w:val="20"/>
+        </w:rPr>
+      </w:pPr>
+      <w:r>
+        <w:rPr>
+          <w:sz w:val="20"/>
+          <w:szCs w:val="20"/>
+        </w:rPr>
+        <w:tab/>
+        <w:t>for(i=0;i&lt;len;i++,j++){</w:t>
       </w:r>
     </w:p>
     <w:p>
@@ -2544,37 +3924,6 @@
           <w:szCs w:val="20"/>
         </w:rPr>
         <w:tab/>
-      </w:r>
-      <w:r>
-        <w:rPr>
-          <w:sz w:val="20"/>
-          <w:szCs w:val="20"/>
-        </w:rPr>
-        <w:tab/>
-        <w:t>j++;</w:t>
-      </w:r>
-    </w:p>
-    <w:p>
-      <w:pPr>
-        <w:ind w:left="360"/>
-        <w:rPr>
-          <w:sz w:val="20"/>
-          <w:szCs w:val="20"/>
-        </w:rPr>
-      </w:pPr>
-      <w:r>
-        <w:rPr>
-          <w:sz w:val="20"/>
-          <w:szCs w:val="20"/>
-        </w:rPr>
-        <w:tab/>
-      </w:r>
-      <w:r>
-        <w:rPr>
-          <w:sz w:val="20"/>
-          <w:szCs w:val="20"/>
-        </w:rPr>
-        <w:tab/>
         <w:t>}</w:t>
       </w:r>
     </w:p>
@@ -2692,37 +4041,6 @@
           <w:szCs w:val="20"/>
         </w:rPr>
         <w:tab/>
-        <w:t>j++;</w:t>
-      </w:r>
-    </w:p>
-    <w:p>
-      <w:pPr>
-        <w:ind w:left="360"/>
-        <w:rPr>
-          <w:sz w:val="20"/>
-          <w:szCs w:val="20"/>
-        </w:rPr>
-      </w:pPr>
-      <w:r>
-        <w:rPr>
-          <w:sz w:val="20"/>
-          <w:szCs w:val="20"/>
-        </w:rPr>
-        <w:tab/>
-      </w:r>
-      <w:r>
-        <w:rPr>
-          <w:sz w:val="20"/>
-          <w:szCs w:val="20"/>
-        </w:rPr>
-        <w:tab/>
-      </w:r>
-      <w:r>
-        <w:rPr>
-          <w:sz w:val="20"/>
-          <w:szCs w:val="20"/>
-        </w:rPr>
-        <w:tab/>
         <w:t>if(c==5){</w:t>
       </w:r>
     </w:p>
@@ -2739,29 +4057,30 @@
           <w:sz w:val="20"/>
           <w:szCs w:val="20"/>
         </w:rPr>
-        <w:tab/>
-      </w:r>
-      <w:r>
-        <w:rPr>
-          <w:sz w:val="20"/>
-          <w:szCs w:val="20"/>
-        </w:rPr>
-        <w:tab/>
-      </w:r>
-      <w:r>
-        <w:rPr>
-          <w:sz w:val="20"/>
-          <w:szCs w:val="20"/>
-        </w:rPr>
-        <w:tab/>
-      </w:r>
-      <w:r>
-        <w:rPr>
-          <w:sz w:val="20"/>
-          <w:szCs w:val="20"/>
-        </w:rPr>
-        <w:tab/>
-        <w:t>newBit[j]='0';</w:t>
+        <w:lastRenderedPageBreak/>
+        <w:tab/>
+      </w:r>
+      <w:r>
+        <w:rPr>
+          <w:sz w:val="20"/>
+          <w:szCs w:val="20"/>
+        </w:rPr>
+        <w:tab/>
+      </w:r>
+      <w:r>
+        <w:rPr>
+          <w:sz w:val="20"/>
+          <w:szCs w:val="20"/>
+        </w:rPr>
+        <w:tab/>
+      </w:r>
+      <w:r>
+        <w:rPr>
+          <w:sz w:val="20"/>
+          <w:szCs w:val="20"/>
+        </w:rPr>
+        <w:tab/>
+        <w:t>i++;</w:t>
       </w:r>
     </w:p>
     <w:p>
@@ -2830,44 +4149,6 @@
           <w:szCs w:val="20"/>
         </w:rPr>
         <w:tab/>
-      </w:r>
-      <w:r>
-        <w:rPr>
-          <w:sz w:val="20"/>
-          <w:szCs w:val="20"/>
-        </w:rPr>
-        <w:tab/>
-        <w:t>j++;</w:t>
-      </w:r>
-    </w:p>
-    <w:p>
-      <w:pPr>
-        <w:ind w:left="360"/>
-        <w:rPr>
-          <w:sz w:val="20"/>
-          <w:szCs w:val="20"/>
-        </w:rPr>
-      </w:pPr>
-      <w:r>
-        <w:rPr>
-          <w:sz w:val="20"/>
-          <w:szCs w:val="20"/>
-        </w:rPr>
-        <w:tab/>
-      </w:r>
-      <w:r>
-        <w:rPr>
-          <w:sz w:val="20"/>
-          <w:szCs w:val="20"/>
-        </w:rPr>
-        <w:tab/>
-      </w:r>
-      <w:r>
-        <w:rPr>
-          <w:sz w:val="20"/>
-          <w:szCs w:val="20"/>
-        </w:rPr>
-        <w:tab/>
         <w:t>}</w:t>
       </w:r>
     </w:p>
@@ -2924,39 +4205,38 @@
           <w:sz w:val="20"/>
           <w:szCs w:val="20"/>
         </w:rPr>
-        <w:t xml:space="preserve">    newBit[j]='\0';</w:t>
-      </w:r>
-    </w:p>
-    <w:p>
-      <w:pPr>
-        <w:ind w:left="360"/>
-        <w:rPr>
-          <w:sz w:val="20"/>
-          <w:szCs w:val="20"/>
-        </w:rPr>
-      </w:pPr>
-      <w:r>
-        <w:rPr>
-          <w:sz w:val="20"/>
-          <w:szCs w:val="20"/>
-        </w:rPr>
-        <w:t xml:space="preserve">    strcpy(bit,newBit);</w:t>
-      </w:r>
-    </w:p>
-    <w:p>
-      <w:pPr>
-        <w:ind w:left="360"/>
-        <w:rPr>
-          <w:sz w:val="20"/>
-          <w:szCs w:val="20"/>
-        </w:rPr>
-      </w:pPr>
-      <w:r>
-        <w:rPr>
-          <w:sz w:val="20"/>
-          <w:szCs w:val="20"/>
-        </w:rPr>
-        <w:lastRenderedPageBreak/>
+        <w:t>newBit[j]='\0';</w:t>
+      </w:r>
+    </w:p>
+    <w:p>
+      <w:pPr>
+        <w:ind w:left="360"/>
+        <w:rPr>
+          <w:sz w:val="20"/>
+          <w:szCs w:val="20"/>
+        </w:rPr>
+      </w:pPr>
+      <w:r>
+        <w:rPr>
+          <w:sz w:val="20"/>
+          <w:szCs w:val="20"/>
+        </w:rPr>
+        <w:t>strcpy(bit,newBit);</w:t>
+      </w:r>
+    </w:p>
+    <w:p>
+      <w:pPr>
+        <w:ind w:left="360"/>
+        <w:rPr>
+          <w:sz w:val="20"/>
+          <w:szCs w:val="20"/>
+        </w:rPr>
+      </w:pPr>
+      <w:r>
+        <w:rPr>
+          <w:sz w:val="20"/>
+          <w:szCs w:val="20"/>
+        </w:rPr>
         <w:t>}</w:t>
       </w:r>
     </w:p>
@@ -2973,784 +4253,241 @@
           <w:sz w:val="20"/>
           <w:szCs w:val="20"/>
         </w:rPr>
-        <w:t>void getDestuffedBits(char bit[]){</w:t>
-      </w:r>
-    </w:p>
-    <w:p>
-      <w:pPr>
-        <w:ind w:left="360"/>
-        <w:rPr>
-          <w:sz w:val="20"/>
-          <w:szCs w:val="20"/>
-        </w:rPr>
-      </w:pPr>
-      <w:r>
-        <w:rPr>
-          <w:sz w:val="20"/>
-          <w:szCs w:val="20"/>
-        </w:rPr>
-        <w:tab/>
-        <w:t>int c=0,j=0;</w:t>
-      </w:r>
-    </w:p>
-    <w:p>
-      <w:pPr>
-        <w:ind w:left="360"/>
-        <w:rPr>
-          <w:sz w:val="20"/>
-          <w:szCs w:val="20"/>
-        </w:rPr>
-      </w:pPr>
-      <w:r>
-        <w:rPr>
-          <w:sz w:val="20"/>
-          <w:szCs w:val="20"/>
-        </w:rPr>
-        <w:tab/>
-        <w:t>int i;</w:t>
-      </w:r>
-    </w:p>
-    <w:p>
-      <w:pPr>
-        <w:ind w:left="360"/>
-        <w:rPr>
-          <w:sz w:val="20"/>
-          <w:szCs w:val="20"/>
-        </w:rPr>
-      </w:pPr>
-      <w:r>
-        <w:rPr>
-          <w:sz w:val="20"/>
-          <w:szCs w:val="20"/>
-        </w:rPr>
-        <w:tab/>
-        <w:t>int len=strlen(bit);</w:t>
-      </w:r>
-    </w:p>
-    <w:p>
-      <w:pPr>
-        <w:ind w:left="360"/>
-        <w:rPr>
-          <w:sz w:val="20"/>
-          <w:szCs w:val="20"/>
-        </w:rPr>
-      </w:pPr>
-      <w:r>
-        <w:rPr>
-          <w:sz w:val="20"/>
-          <w:szCs w:val="20"/>
-        </w:rPr>
-        <w:tab/>
-        <w:t>char newBit[100];</w:t>
-      </w:r>
-    </w:p>
-    <w:p>
-      <w:pPr>
-        <w:ind w:left="360"/>
-        <w:rPr>
-          <w:sz w:val="20"/>
-          <w:szCs w:val="20"/>
-        </w:rPr>
-      </w:pPr>
-      <w:r>
-        <w:rPr>
-          <w:sz w:val="20"/>
-          <w:szCs w:val="20"/>
-        </w:rPr>
-        <w:tab/>
-        <w:t>for(i=0;i&lt;len;i++,j++){</w:t>
-      </w:r>
-    </w:p>
-    <w:p>
-      <w:pPr>
-        <w:ind w:left="360"/>
-        <w:rPr>
-          <w:sz w:val="20"/>
-          <w:szCs w:val="20"/>
-        </w:rPr>
-      </w:pPr>
-      <w:r>
-        <w:rPr>
-          <w:sz w:val="20"/>
-          <w:szCs w:val="20"/>
-        </w:rPr>
-        <w:tab/>
-      </w:r>
-      <w:r>
-        <w:rPr>
-          <w:sz w:val="20"/>
-          <w:szCs w:val="20"/>
-        </w:rPr>
-        <w:tab/>
-        <w:t>if(bit[i]=='0'){</w:t>
-      </w:r>
-    </w:p>
-    <w:p>
-      <w:pPr>
-        <w:ind w:left="360"/>
-        <w:rPr>
-          <w:sz w:val="20"/>
-          <w:szCs w:val="20"/>
-        </w:rPr>
-      </w:pPr>
-      <w:r>
-        <w:rPr>
-          <w:sz w:val="20"/>
-          <w:szCs w:val="20"/>
-        </w:rPr>
-        <w:tab/>
-      </w:r>
-      <w:r>
-        <w:rPr>
-          <w:sz w:val="20"/>
-          <w:szCs w:val="20"/>
-        </w:rPr>
-        <w:tab/>
-      </w:r>
-      <w:r>
-        <w:rPr>
-          <w:sz w:val="20"/>
-          <w:szCs w:val="20"/>
-        </w:rPr>
-        <w:tab/>
-        <w:t>newBit[j]='0';</w:t>
-      </w:r>
-    </w:p>
-    <w:p>
-      <w:pPr>
-        <w:ind w:left="360"/>
-        <w:rPr>
-          <w:sz w:val="20"/>
-          <w:szCs w:val="20"/>
-        </w:rPr>
-      </w:pPr>
-      <w:r>
-        <w:rPr>
-          <w:sz w:val="20"/>
-          <w:szCs w:val="20"/>
-        </w:rPr>
-        <w:tab/>
-      </w:r>
-      <w:r>
-        <w:rPr>
-          <w:sz w:val="20"/>
-          <w:szCs w:val="20"/>
-        </w:rPr>
-        <w:tab/>
-      </w:r>
-      <w:r>
-        <w:rPr>
-          <w:sz w:val="20"/>
-          <w:szCs w:val="20"/>
-        </w:rPr>
-        <w:tab/>
-        <w:t>c=0;</w:t>
-      </w:r>
-    </w:p>
-    <w:p>
-      <w:pPr>
-        <w:ind w:left="360"/>
-        <w:rPr>
-          <w:sz w:val="20"/>
-          <w:szCs w:val="20"/>
-        </w:rPr>
-      </w:pPr>
-      <w:r>
-        <w:rPr>
-          <w:sz w:val="20"/>
-          <w:szCs w:val="20"/>
-        </w:rPr>
-        <w:tab/>
-      </w:r>
-      <w:r>
-        <w:rPr>
-          <w:sz w:val="20"/>
-          <w:szCs w:val="20"/>
-        </w:rPr>
-        <w:tab/>
+        <w:t>int main(){</w:t>
+      </w:r>
+    </w:p>
+    <w:p>
+      <w:pPr>
+        <w:ind w:left="360" w:firstLine="360"/>
+        <w:rPr>
+          <w:sz w:val="20"/>
+          <w:szCs w:val="20"/>
+        </w:rPr>
+      </w:pPr>
+      <w:r>
+        <w:rPr>
+          <w:sz w:val="20"/>
+          <w:szCs w:val="20"/>
+        </w:rPr>
+        <w:t>inti;</w:t>
+      </w:r>
+    </w:p>
+    <w:p>
+      <w:pPr>
+        <w:ind w:left="360" w:firstLine="360"/>
+        <w:rPr>
+          <w:sz w:val="20"/>
+          <w:szCs w:val="20"/>
+        </w:rPr>
+      </w:pPr>
+      <w:r>
+        <w:rPr>
+          <w:sz w:val="20"/>
+          <w:szCs w:val="20"/>
+        </w:rPr>
+        <w:t>char bits[]="010111110101111001011111";</w:t>
+      </w:r>
+    </w:p>
+    <w:p>
+      <w:pPr>
+        <w:ind w:left="360" w:firstLine="360"/>
+        <w:rPr>
+          <w:sz w:val="20"/>
+          <w:szCs w:val="20"/>
+        </w:rPr>
+      </w:pPr>
+      <w:r>
+        <w:rPr>
+          <w:sz w:val="20"/>
+          <w:szCs w:val="20"/>
+        </w:rPr>
+        <w:t>clrscr();</w:t>
+      </w:r>
+    </w:p>
+    <w:p>
+      <w:pPr>
+        <w:ind w:left="720"/>
+        <w:rPr>
+          <w:sz w:val="20"/>
+          <w:szCs w:val="20"/>
+        </w:rPr>
+      </w:pPr>
+      <w:r>
+        <w:rPr>
+          <w:sz w:val="20"/>
+          <w:szCs w:val="20"/>
+        </w:rPr>
+        <w:t>printf("Bits Before stuffing:\n");</w:t>
+      </w:r>
+    </w:p>
+    <w:p>
+      <w:pPr>
+        <w:ind w:left="720"/>
+        <w:rPr>
+          <w:sz w:val="20"/>
+          <w:szCs w:val="20"/>
+        </w:rPr>
+      </w:pPr>
+      <w:r>
+        <w:rPr>
+          <w:sz w:val="20"/>
+          <w:szCs w:val="20"/>
+        </w:rPr>
+        <w:t>printf("%s\n",bits);</w:t>
+      </w:r>
+    </w:p>
+    <w:p>
+      <w:pPr>
+        <w:ind w:left="720"/>
+        <w:rPr>
+          <w:sz w:val="20"/>
+          <w:szCs w:val="20"/>
+        </w:rPr>
+      </w:pPr>
+      <w:r>
+        <w:rPr>
+          <w:sz w:val="20"/>
+          <w:szCs w:val="20"/>
+        </w:rPr>
+        <w:t>getStuffedBits(bits);</w:t>
+      </w:r>
+    </w:p>
+    <w:p>
+      <w:pPr>
+        <w:ind w:left="360"/>
+        <w:rPr>
+          <w:sz w:val="20"/>
+          <w:szCs w:val="20"/>
+        </w:rPr>
+      </w:pPr>
+      <w:r>
+        <w:rPr>
+          <w:sz w:val="20"/>
+          <w:szCs w:val="20"/>
+        </w:rPr>
+        <w:tab/>
+        <w:t>printf("Bits after stuffing:\n");</w:t>
+      </w:r>
+    </w:p>
+    <w:p>
+      <w:pPr>
+        <w:ind w:left="360" w:firstLine="360"/>
+        <w:rPr>
+          <w:sz w:val="20"/>
+          <w:szCs w:val="20"/>
+        </w:rPr>
+      </w:pPr>
+      <w:r>
+        <w:rPr>
+          <w:sz w:val="20"/>
+          <w:szCs w:val="20"/>
+        </w:rPr>
+        <w:t>printf("%s\n",bits);</w:t>
+      </w:r>
+    </w:p>
+    <w:p>
+      <w:pPr>
+        <w:ind w:left="360"/>
+        <w:rPr>
+          <w:sz w:val="20"/>
+          <w:szCs w:val="20"/>
+        </w:rPr>
+      </w:pPr>
+      <w:r>
+        <w:rPr>
+          <w:sz w:val="20"/>
+          <w:szCs w:val="20"/>
+        </w:rPr>
+        <w:tab/>
+        <w:t>getDestuffedBits(bits);</w:t>
+      </w:r>
+    </w:p>
+    <w:p>
+      <w:pPr>
+        <w:ind w:left="360"/>
+        <w:rPr>
+          <w:sz w:val="20"/>
+          <w:szCs w:val="20"/>
+        </w:rPr>
+      </w:pPr>
+      <w:r>
+        <w:rPr>
+          <w:sz w:val="20"/>
+          <w:szCs w:val="20"/>
+        </w:rPr>
+        <w:tab/>
+        <w:t>printf("Bits after destuffing:\n");</w:t>
+      </w:r>
+    </w:p>
+    <w:p>
+      <w:pPr>
+        <w:ind w:left="360"/>
+        <w:rPr>
+          <w:sz w:val="20"/>
+          <w:szCs w:val="20"/>
+        </w:rPr>
+      </w:pPr>
+      <w:r>
+        <w:rPr>
+          <w:sz w:val="20"/>
+          <w:szCs w:val="20"/>
+        </w:rPr>
+        <w:tab/>
+        <w:t>puts(bits);</w:t>
+      </w:r>
+    </w:p>
+    <w:p>
+      <w:pPr>
+        <w:ind w:left="360"/>
+        <w:rPr>
+          <w:sz w:val="20"/>
+          <w:szCs w:val="20"/>
+        </w:rPr>
+      </w:pPr>
+      <w:r>
+        <w:rPr>
+          <w:sz w:val="20"/>
+          <w:szCs w:val="20"/>
+        </w:rPr>
+        <w:tab/>
+        <w:t>getch();</w:t>
+      </w:r>
+    </w:p>
+    <w:p>
+      <w:pPr>
+        <w:ind w:left="360"/>
+        <w:rPr>
+          <w:sz w:val="20"/>
+          <w:szCs w:val="20"/>
+        </w:rPr>
+      </w:pPr>
+      <w:r>
+        <w:rPr>
+          <w:sz w:val="20"/>
+          <w:szCs w:val="20"/>
+        </w:rPr>
+        <w:tab/>
+        <w:t>return 0;</w:t>
+      </w:r>
+    </w:p>
+    <w:p>
+      <w:pPr>
+        <w:ind w:left="360"/>
+        <w:rPr>
+          <w:sz w:val="20"/>
+          <w:szCs w:val="20"/>
+        </w:rPr>
+      </w:pPr>
+      <w:r>
+        <w:rPr>
+          <w:sz w:val="20"/>
+          <w:szCs w:val="20"/>
+        </w:rPr>
         <w:t>}</w:t>
       </w:r>
     </w:p>
     <w:p>
       <w:pPr>
-        <w:ind w:left="360"/>
-        <w:rPr>
-          <w:sz w:val="20"/>
-          <w:szCs w:val="20"/>
-        </w:rPr>
-      </w:pPr>
-      <w:r>
-        <w:rPr>
-          <w:sz w:val="20"/>
-          <w:szCs w:val="20"/>
-        </w:rPr>
-        <w:tab/>
-      </w:r>
-      <w:r>
-        <w:rPr>
-          <w:sz w:val="20"/>
-          <w:szCs w:val="20"/>
-        </w:rPr>
-        <w:tab/>
-        <w:t>else{</w:t>
-      </w:r>
-    </w:p>
-    <w:p>
-      <w:pPr>
-        <w:ind w:left="360"/>
-        <w:rPr>
-          <w:sz w:val="20"/>
-          <w:szCs w:val="20"/>
-        </w:rPr>
-      </w:pPr>
-      <w:r>
-        <w:rPr>
-          <w:sz w:val="20"/>
-          <w:szCs w:val="20"/>
-        </w:rPr>
-        <w:tab/>
-      </w:r>
-      <w:r>
-        <w:rPr>
-          <w:sz w:val="20"/>
-          <w:szCs w:val="20"/>
-        </w:rPr>
-        <w:tab/>
-      </w:r>
-      <w:r>
-        <w:rPr>
-          <w:sz w:val="20"/>
-          <w:szCs w:val="20"/>
-        </w:rPr>
-        <w:tab/>
-        <w:t>newBit[j]='1';</w:t>
-      </w:r>
-    </w:p>
-    <w:p>
-      <w:pPr>
-        <w:ind w:left="360"/>
-        <w:rPr>
-          <w:sz w:val="20"/>
-          <w:szCs w:val="20"/>
-        </w:rPr>
-      </w:pPr>
-      <w:r>
-        <w:rPr>
-          <w:sz w:val="20"/>
-          <w:szCs w:val="20"/>
-        </w:rPr>
-        <w:tab/>
-      </w:r>
-      <w:r>
-        <w:rPr>
-          <w:sz w:val="20"/>
-          <w:szCs w:val="20"/>
-        </w:rPr>
-        <w:tab/>
-      </w:r>
-      <w:r>
-        <w:rPr>
-          <w:sz w:val="20"/>
-          <w:szCs w:val="20"/>
-        </w:rPr>
-        <w:tab/>
-        <w:t>c++;</w:t>
-      </w:r>
-    </w:p>
-    <w:p>
-      <w:pPr>
-        <w:ind w:left="360"/>
-        <w:rPr>
-          <w:sz w:val="20"/>
-          <w:szCs w:val="20"/>
-        </w:rPr>
-      </w:pPr>
-      <w:r>
-        <w:rPr>
-          <w:sz w:val="20"/>
-          <w:szCs w:val="20"/>
-        </w:rPr>
-        <w:tab/>
-      </w:r>
-      <w:r>
-        <w:rPr>
-          <w:sz w:val="20"/>
-          <w:szCs w:val="20"/>
-        </w:rPr>
-        <w:tab/>
-      </w:r>
-      <w:r>
-        <w:rPr>
-          <w:sz w:val="20"/>
-          <w:szCs w:val="20"/>
-        </w:rPr>
-        <w:tab/>
-        <w:t>if(c==5){</w:t>
-      </w:r>
-    </w:p>
-    <w:p>
-      <w:pPr>
-        <w:ind w:left="360"/>
-        <w:rPr>
-          <w:sz w:val="20"/>
-          <w:szCs w:val="20"/>
-        </w:rPr>
-      </w:pPr>
-      <w:r>
-        <w:rPr>
-          <w:sz w:val="20"/>
-          <w:szCs w:val="20"/>
-        </w:rPr>
-        <w:tab/>
-      </w:r>
-      <w:r>
-        <w:rPr>
-          <w:sz w:val="20"/>
-          <w:szCs w:val="20"/>
-        </w:rPr>
-        <w:tab/>
-      </w:r>
-      <w:r>
-        <w:rPr>
-          <w:sz w:val="20"/>
-          <w:szCs w:val="20"/>
-        </w:rPr>
-        <w:tab/>
-      </w:r>
-      <w:r>
-        <w:rPr>
-          <w:sz w:val="20"/>
-          <w:szCs w:val="20"/>
-        </w:rPr>
-        <w:tab/>
-        <w:t>i++;</w:t>
-      </w:r>
-    </w:p>
-    <w:p>
-      <w:pPr>
-        <w:ind w:left="360"/>
-        <w:rPr>
-          <w:sz w:val="20"/>
-          <w:szCs w:val="20"/>
-        </w:rPr>
-      </w:pPr>
-      <w:r>
-        <w:rPr>
-          <w:sz w:val="20"/>
-          <w:szCs w:val="20"/>
-        </w:rPr>
-        <w:tab/>
-      </w:r>
-      <w:r>
-        <w:rPr>
-          <w:sz w:val="20"/>
-          <w:szCs w:val="20"/>
-        </w:rPr>
-        <w:tab/>
-      </w:r>
-      <w:r>
-        <w:rPr>
-          <w:sz w:val="20"/>
-          <w:szCs w:val="20"/>
-        </w:rPr>
-        <w:tab/>
-      </w:r>
-      <w:r>
-        <w:rPr>
-          <w:sz w:val="20"/>
-          <w:szCs w:val="20"/>
-        </w:rPr>
-        <w:tab/>
-        <w:t>c=0;</w:t>
-      </w:r>
-    </w:p>
-    <w:p>
-      <w:pPr>
-        <w:ind w:left="360"/>
-        <w:rPr>
-          <w:sz w:val="20"/>
-          <w:szCs w:val="20"/>
-        </w:rPr>
-      </w:pPr>
-      <w:r>
-        <w:rPr>
-          <w:sz w:val="20"/>
-          <w:szCs w:val="20"/>
-        </w:rPr>
-        <w:tab/>
-      </w:r>
-      <w:r>
-        <w:rPr>
-          <w:sz w:val="20"/>
-          <w:szCs w:val="20"/>
-        </w:rPr>
-        <w:tab/>
-      </w:r>
-      <w:r>
-        <w:rPr>
-          <w:sz w:val="20"/>
-          <w:szCs w:val="20"/>
-        </w:rPr>
-        <w:tab/>
-        <w:t>}</w:t>
-      </w:r>
-    </w:p>
-    <w:p>
-      <w:pPr>
-        <w:ind w:left="360"/>
-        <w:rPr>
-          <w:sz w:val="20"/>
-          <w:szCs w:val="20"/>
-        </w:rPr>
-      </w:pPr>
-      <w:r>
-        <w:rPr>
-          <w:sz w:val="20"/>
-          <w:szCs w:val="20"/>
-        </w:rPr>
-        <w:tab/>
-      </w:r>
-      <w:r>
-        <w:rPr>
-          <w:sz w:val="20"/>
-          <w:szCs w:val="20"/>
-        </w:rPr>
-        <w:tab/>
-        <w:t>}</w:t>
-      </w:r>
-    </w:p>
-    <w:p>
-      <w:pPr>
-        <w:ind w:left="360"/>
-        <w:rPr>
-          <w:sz w:val="20"/>
-          <w:szCs w:val="20"/>
-        </w:rPr>
-      </w:pPr>
-      <w:r>
-        <w:rPr>
-          <w:sz w:val="20"/>
-          <w:szCs w:val="20"/>
-        </w:rPr>
-        <w:t xml:space="preserve">    }</w:t>
-      </w:r>
-    </w:p>
-    <w:p>
-      <w:pPr>
-        <w:ind w:left="360"/>
-        <w:rPr>
-          <w:sz w:val="20"/>
-          <w:szCs w:val="20"/>
-        </w:rPr>
-      </w:pPr>
-      <w:r>
-        <w:rPr>
-          <w:sz w:val="20"/>
-          <w:szCs w:val="20"/>
-        </w:rPr>
-        <w:t xml:space="preserve">    newBit[j]='\0';</w:t>
-      </w:r>
-    </w:p>
-    <w:p>
-      <w:pPr>
-        <w:ind w:left="360"/>
-        <w:rPr>
-          <w:sz w:val="20"/>
-          <w:szCs w:val="20"/>
-        </w:rPr>
-      </w:pPr>
-      <w:r>
-        <w:rPr>
-          <w:sz w:val="20"/>
-          <w:szCs w:val="20"/>
-        </w:rPr>
-        <w:t xml:space="preserve">    strcpy(bit,newBit);</w:t>
-      </w:r>
-    </w:p>
-    <w:p>
-      <w:pPr>
-        <w:ind w:left="360"/>
-        <w:rPr>
-          <w:sz w:val="20"/>
-          <w:szCs w:val="20"/>
-        </w:rPr>
-      </w:pPr>
-      <w:r>
-        <w:rPr>
-          <w:sz w:val="20"/>
-          <w:szCs w:val="20"/>
-        </w:rPr>
-        <w:t>}</w:t>
-      </w:r>
-    </w:p>
-    <w:p>
-      <w:pPr>
-        <w:ind w:left="360"/>
-        <w:rPr>
-          <w:sz w:val="20"/>
-          <w:szCs w:val="20"/>
-        </w:rPr>
-      </w:pPr>
-      <w:r>
-        <w:rPr>
-          <w:sz w:val="20"/>
-          <w:szCs w:val="20"/>
-        </w:rPr>
-        <w:t>int main()</w:t>
-      </w:r>
-    </w:p>
-    <w:p>
-      <w:pPr>
-        <w:ind w:left="360"/>
-        <w:rPr>
-          <w:sz w:val="20"/>
-          <w:szCs w:val="20"/>
-        </w:rPr>
-      </w:pPr>
-      <w:r>
-        <w:rPr>
-          <w:sz w:val="20"/>
-          <w:szCs w:val="20"/>
-        </w:rPr>
-        <w:t>{</w:t>
-      </w:r>
-    </w:p>
-    <w:p>
-      <w:pPr>
-        <w:ind w:left="360"/>
-        <w:rPr>
-          <w:sz w:val="20"/>
-          <w:szCs w:val="20"/>
-        </w:rPr>
-      </w:pPr>
-      <w:r>
-        <w:rPr>
-          <w:sz w:val="20"/>
-          <w:szCs w:val="20"/>
-        </w:rPr>
-        <w:t xml:space="preserve">    int i;</w:t>
-      </w:r>
-    </w:p>
-    <w:p>
-      <w:pPr>
-        <w:ind w:left="360"/>
-        <w:rPr>
-          <w:sz w:val="20"/>
-          <w:szCs w:val="20"/>
-        </w:rPr>
-      </w:pPr>
-      <w:r>
-        <w:rPr>
-          <w:sz w:val="20"/>
-          <w:szCs w:val="20"/>
-        </w:rPr>
-        <w:t xml:space="preserve">    char bits[]="010111110101111001011111";</w:t>
-      </w:r>
-    </w:p>
-    <w:p>
-      <w:pPr>
-        <w:ind w:left="360"/>
-        <w:rPr>
-          <w:sz w:val="20"/>
-          <w:szCs w:val="20"/>
-        </w:rPr>
-      </w:pPr>
-      <w:r>
-        <w:rPr>
-          <w:sz w:val="20"/>
-          <w:szCs w:val="20"/>
-        </w:rPr>
-        <w:lastRenderedPageBreak/>
-        <w:tab/>
-        <w:t>clrscr();</w:t>
-      </w:r>
-    </w:p>
-    <w:p>
-      <w:pPr>
-        <w:ind w:left="360"/>
-        <w:rPr>
-          <w:sz w:val="20"/>
-          <w:szCs w:val="20"/>
-        </w:rPr>
-      </w:pPr>
-      <w:r>
-        <w:rPr>
-          <w:sz w:val="20"/>
-          <w:szCs w:val="20"/>
-        </w:rPr>
-        <w:tab/>
-        <w:t>printf("Bits Before stuffing:\n");</w:t>
-      </w:r>
-    </w:p>
-    <w:p>
-      <w:pPr>
-        <w:ind w:left="360"/>
-        <w:rPr>
-          <w:sz w:val="20"/>
-          <w:szCs w:val="20"/>
-        </w:rPr>
-      </w:pPr>
-      <w:r>
-        <w:rPr>
-          <w:sz w:val="20"/>
-          <w:szCs w:val="20"/>
-        </w:rPr>
-        <w:tab/>
-        <w:t>printf("%s\n",bits);</w:t>
-      </w:r>
-    </w:p>
-    <w:p>
-      <w:pPr>
-        <w:ind w:left="360"/>
-        <w:rPr>
-          <w:sz w:val="20"/>
-          <w:szCs w:val="20"/>
-        </w:rPr>
-      </w:pPr>
-      <w:r>
-        <w:rPr>
-          <w:sz w:val="20"/>
-          <w:szCs w:val="20"/>
-        </w:rPr>
-        <w:t xml:space="preserve">    getStuffedBits(bits);</w:t>
-      </w:r>
-    </w:p>
-    <w:p>
-      <w:pPr>
-        <w:ind w:left="360"/>
-        <w:rPr>
-          <w:sz w:val="20"/>
-          <w:szCs w:val="20"/>
-        </w:rPr>
-      </w:pPr>
-      <w:r>
-        <w:rPr>
-          <w:sz w:val="20"/>
-          <w:szCs w:val="20"/>
-        </w:rPr>
-        <w:tab/>
-        <w:t>printf("Bits after stuffing:\n");</w:t>
-      </w:r>
-    </w:p>
-    <w:p>
-      <w:pPr>
-        <w:ind w:left="360"/>
-        <w:rPr>
-          <w:sz w:val="20"/>
-          <w:szCs w:val="20"/>
-        </w:rPr>
-      </w:pPr>
-      <w:r>
-        <w:rPr>
-          <w:sz w:val="20"/>
-          <w:szCs w:val="20"/>
-        </w:rPr>
-        <w:t xml:space="preserve">    printf("%s\n",bits);</w:t>
-      </w:r>
-    </w:p>
-    <w:p>
-      <w:pPr>
-        <w:ind w:left="360"/>
-        <w:rPr>
-          <w:sz w:val="20"/>
-          <w:szCs w:val="20"/>
-        </w:rPr>
-      </w:pPr>
-      <w:r>
-        <w:rPr>
-          <w:sz w:val="20"/>
-          <w:szCs w:val="20"/>
-        </w:rPr>
-        <w:tab/>
-        <w:t>getDestuffedBits(bits);</w:t>
-      </w:r>
-    </w:p>
-    <w:p>
-      <w:pPr>
-        <w:ind w:left="360"/>
-        <w:rPr>
-          <w:sz w:val="20"/>
-          <w:szCs w:val="20"/>
-        </w:rPr>
-      </w:pPr>
-      <w:r>
-        <w:rPr>
-          <w:sz w:val="20"/>
-          <w:szCs w:val="20"/>
-        </w:rPr>
-        <w:tab/>
-        <w:t>printf("Bits after destuffing:\n");</w:t>
-      </w:r>
-    </w:p>
-    <w:p>
-      <w:pPr>
-        <w:ind w:left="360"/>
-        <w:rPr>
-          <w:sz w:val="20"/>
-          <w:szCs w:val="20"/>
-        </w:rPr>
-      </w:pPr>
-      <w:r>
-        <w:rPr>
-          <w:sz w:val="20"/>
-          <w:szCs w:val="20"/>
-        </w:rPr>
-        <w:tab/>
-        <w:t>puts(bits);</w:t>
-      </w:r>
-    </w:p>
-    <w:p>
-      <w:pPr>
-        <w:ind w:left="360"/>
-        <w:rPr>
-          <w:sz w:val="20"/>
-          <w:szCs w:val="20"/>
-        </w:rPr>
-      </w:pPr>
-      <w:r>
-        <w:rPr>
-          <w:sz w:val="20"/>
-          <w:szCs w:val="20"/>
-        </w:rPr>
-        <w:tab/>
-        <w:t>getch();</w:t>
-      </w:r>
-    </w:p>
-    <w:p>
-      <w:pPr>
-        <w:ind w:left="360"/>
-        <w:rPr>
-          <w:sz w:val="20"/>
-          <w:szCs w:val="20"/>
-        </w:rPr>
-      </w:pPr>
-      <w:r>
-        <w:rPr>
-          <w:sz w:val="20"/>
-          <w:szCs w:val="20"/>
-        </w:rPr>
-        <w:tab/>
-        <w:t>return 0;</w:t>
-      </w:r>
-    </w:p>
-    <w:p>
-      <w:pPr>
-        <w:ind w:left="360"/>
-        <w:rPr>
-          <w:sz w:val="20"/>
-          <w:szCs w:val="20"/>
-        </w:rPr>
-      </w:pPr>
-      <w:r>
-        <w:rPr>
-          <w:sz w:val="20"/>
-          <w:szCs w:val="20"/>
-        </w:rPr>
-        <w:t>}</w:t>
-      </w:r>
-    </w:p>
-    <w:p>
-      <w:pPr>
         <w:rPr>
           <w:b/>
           <w:sz w:val="32"/>
@@ -3759,10 +4496,12 @@
       </w:pPr>
     </w:p>
     <w:sectPr>
-      <w:footerReference w:type="default" r:id="rId18"/>
+      <w:footerReference w:type="default" r:id="rId20"/>
       <w:pgSz w:w="12240" w:h="15840"/>
       <w:pgMar w:top="1440" w:right="1440" w:bottom="1440" w:left="1440" w:header="720" w:footer="720" w:gutter="0"/>
+      <w:pgNumType w:start="0"/>
       <w:cols w:space="720"/>
+      <w:titlePg/>
       <w:docGrid w:linePitch="360"/>
     </w:sectPr>
   </w:body>
@@ -3850,16 +4589,31 @@
             </w:rPr>
             <w:t xml:space="preserve">Page </w:t>
           </w:r>
-          <w:fldSimple w:instr=" PAGE  \* MERGEFORMAT ">
-            <w:r>
-              <w:rPr>
-                <w:rFonts w:asciiTheme="majorHAnsi" w:hAnsiTheme="majorHAnsi"/>
-                <w:b/>
-                <w:noProof/>
-              </w:rPr>
-              <w:t>10</w:t>
-            </w:r>
-          </w:fldSimple>
+          <w:r>
+            <w:fldChar w:fldCharType="begin"/>
+          </w:r>
+          <w:r>
+            <w:instrText xml:space="preserve"> PAGE  \* MERGEFORMAT </w:instrText>
+          </w:r>
+          <w:r>
+            <w:fldChar w:fldCharType="separate"/>
+          </w:r>
+          <w:r>
+            <w:rPr>
+              <w:rFonts w:asciiTheme="majorHAnsi" w:hAnsiTheme="majorHAnsi"/>
+              <w:b/>
+              <w:noProof/>
+            </w:rPr>
+            <w:t>11</w:t>
+          </w:r>
+          <w:r>
+            <w:rPr>
+              <w:rFonts w:asciiTheme="majorHAnsi" w:hAnsiTheme="majorHAnsi"/>
+              <w:b/>
+              <w:noProof/>
+            </w:rPr>
+            <w:fldChar w:fldCharType="end"/>
+          </w:r>
         </w:p>
       </w:tc>
       <w:tc>
@@ -4886,6 +5640,27 @@
     <w:name w:val="Normal"/>
     <w:qFormat/>
     <w:rsid w:val="00183F46"/>
+  </w:style>
+  <w:style w:type="paragraph" w:styleId="Heading1">
+    <w:name w:val="heading 1"/>
+    <w:basedOn w:val="Normal"/>
+    <w:next w:val="Normal"/>
+    <w:link w:val="Heading1Char"/>
+    <w:uiPriority w:val="9"/>
+    <w:qFormat/>
+    <w:rsid w:val="00BF02F5"/>
+    <w:pPr>
+      <w:keepNext/>
+      <w:keepLines/>
+      <w:spacing w:before="240" w:after="0"/>
+      <w:outlineLvl w:val="0"/>
+    </w:pPr>
+    <w:rPr>
+      <w:rFonts w:asciiTheme="majorHAnsi" w:eastAsiaTheme="majorEastAsia" w:hAnsiTheme="majorHAnsi" w:cstheme="majorBidi"/>
+      <w:color w:val="365F91" w:themeColor="accent1" w:themeShade="BF"/>
+      <w:sz w:val="32"/>
+      <w:szCs w:val="32"/>
+    </w:rPr>
   </w:style>
   <w:style w:type="character" w:default="1" w:styleId="DefaultParagraphFont">
     <w:name w:val="Default Paragraph Font"/>
@@ -5057,6 +5832,79 @@
     <w:link w:val="NoSpacing"/>
     <w:uiPriority w:val="1"/>
     <w:rsid w:val="00CA75FF"/>
+  </w:style>
+  <w:style w:type="character" w:customStyle="1" w:styleId="Heading1Char">
+    <w:name w:val="Heading 1 Char"/>
+    <w:basedOn w:val="DefaultParagraphFont"/>
+    <w:link w:val="Heading1"/>
+    <w:uiPriority w:val="9"/>
+    <w:rsid w:val="00BF02F5"/>
+    <w:rPr>
+      <w:rFonts w:asciiTheme="majorHAnsi" w:eastAsiaTheme="majorEastAsia" w:hAnsiTheme="majorHAnsi" w:cstheme="majorBidi"/>
+      <w:color w:val="365F91" w:themeColor="accent1" w:themeShade="BF"/>
+      <w:sz w:val="32"/>
+      <w:szCs w:val="32"/>
+    </w:rPr>
+  </w:style>
+  <w:style w:type="paragraph" w:styleId="TOCHeading">
+    <w:name w:val="TOC Heading"/>
+    <w:basedOn w:val="Heading1"/>
+    <w:next w:val="Normal"/>
+    <w:uiPriority w:val="39"/>
+    <w:unhideWhenUsed/>
+    <w:qFormat/>
+    <w:rsid w:val="00BF02F5"/>
+    <w:pPr>
+      <w:spacing w:line="259" w:lineRule="auto"/>
+      <w:outlineLvl w:val="9"/>
+    </w:pPr>
+  </w:style>
+  <w:style w:type="paragraph" w:styleId="TOC2">
+    <w:name w:val="toc 2"/>
+    <w:basedOn w:val="Normal"/>
+    <w:next w:val="Normal"/>
+    <w:autoRedefine/>
+    <w:uiPriority w:val="39"/>
+    <w:unhideWhenUsed/>
+    <w:rsid w:val="00BF02F5"/>
+    <w:pPr>
+      <w:spacing w:after="100" w:line="259" w:lineRule="auto"/>
+      <w:ind w:left="220"/>
+    </w:pPr>
+    <w:rPr>
+      <w:rFonts w:cs="Times New Roman"/>
+    </w:rPr>
+  </w:style>
+  <w:style w:type="paragraph" w:styleId="TOC1">
+    <w:name w:val="toc 1"/>
+    <w:basedOn w:val="Normal"/>
+    <w:next w:val="Normal"/>
+    <w:autoRedefine/>
+    <w:uiPriority w:val="39"/>
+    <w:unhideWhenUsed/>
+    <w:rsid w:val="00BF02F5"/>
+    <w:pPr>
+      <w:spacing w:after="100" w:line="259" w:lineRule="auto"/>
+    </w:pPr>
+    <w:rPr>
+      <w:rFonts w:cs="Times New Roman"/>
+    </w:rPr>
+  </w:style>
+  <w:style w:type="paragraph" w:styleId="TOC3">
+    <w:name w:val="toc 3"/>
+    <w:basedOn w:val="Normal"/>
+    <w:next w:val="Normal"/>
+    <w:autoRedefine/>
+    <w:uiPriority w:val="39"/>
+    <w:unhideWhenUsed/>
+    <w:rsid w:val="00BF02F5"/>
+    <w:pPr>
+      <w:spacing w:after="100" w:line="259" w:lineRule="auto"/>
+      <w:ind w:left="440"/>
+    </w:pPr>
+    <w:rPr>
+      <w:rFonts w:cs="Times New Roman"/>
+    </w:rPr>
   </w:style>
 </w:styles>
 </file>
@@ -5342,4 +6190,35 @@
   <a:objectDefaults/>
   <a:extraClrSchemeLst/>
 </a:theme>
+</file>
+
+<file path=customXml/item1.xml><?xml version="1.0" encoding="utf-8"?>
+<CoverPageProperties xmlns="http://schemas.microsoft.com/office/2006/coverPageProps">
+  <PublishDate>2023-11-11T00:00:00</PublishDate>
+  <Abstract/>
+  <CompanyAddress/>
+  <CompanyPhone/>
+  <CompanyFax/>
+  <CompanyEmail/>
+</CoverPageProperties>
+</file>
+
+<file path=customXml/item2.xml><?xml version="1.0" encoding="utf-8"?>
+<b:Sources xmlns:b="http://schemas.openxmlformats.org/officeDocument/2006/bibliography" xmlns="http://schemas.openxmlformats.org/officeDocument/2006/bibliography" SelectedStyle="\APASixthEditionOfficeOnline.xsl" StyleName="APA" Version="6"/>
+</file>
+
+<file path=customXml/itemProps1.xml><?xml version="1.0" encoding="utf-8"?>
+<ds:datastoreItem xmlns:ds="http://schemas.openxmlformats.org/officeDocument/2006/customXml" ds:itemID="{55AF091B-3C7A-41E3-B477-F2FDAA23CFDA}">
+  <ds:schemaRefs>
+    <ds:schemaRef ds:uri="http://schemas.microsoft.com/office/2006/coverPageProps"/>
+  </ds:schemaRefs>
+</ds:datastoreItem>
+</file>
+
+<file path=customXml/itemProps2.xml><?xml version="1.0" encoding="utf-8"?>
+<ds:datastoreItem xmlns:ds="http://schemas.openxmlformats.org/officeDocument/2006/customXml" ds:itemID="{53404F07-E900-472F-9169-FCCD2C738468}">
+  <ds:schemaRefs>
+    <ds:schemaRef ds:uri="http://schemas.openxmlformats.org/officeDocument/2006/bibliography"/>
+  </ds:schemaRefs>
+</ds:datastoreItem>
 </file>
</xml_diff>

<commit_message>
Updated assignment and practical for few issues
</commit_message>
<xml_diff>
--- a/Assignment/CNAss.docx
+++ b/Assignment/CNAss.docx
@@ -1,13 +1,12 @@
 
 <file path=word/document.xml><?xml version="1.0" encoding="utf-8"?>
-<w:document xmlns:ve="http://schemas.openxmlformats.org/markup-compatibility/2006" xmlns:o="urn:schemas-microsoft-com:office:office" xmlns:r="http://schemas.openxmlformats.org/officeDocument/2006/relationships" xmlns:m="http://schemas.openxmlformats.org/officeDocument/2006/math" xmlns:v="urn:schemas-microsoft-com:vml" xmlns:wp="http://schemas.openxmlformats.org/drawingml/2006/wordprocessingDrawing" xmlns:w10="urn:schemas-microsoft-com:office:word" xmlns:w="http://schemas.openxmlformats.org/wordprocessingml/2006/main" xmlns:wne="http://schemas.microsoft.com/office/word/2006/wordml">
+<w:document xmlns:wpc="http://schemas.microsoft.com/office/word/2010/wordprocessingCanvas" xmlns:mc="http://schemas.openxmlformats.org/markup-compatibility/2006" xmlns:o="urn:schemas-microsoft-com:office:office" xmlns:r="http://schemas.openxmlformats.org/officeDocument/2006/relationships" xmlns:m="http://schemas.openxmlformats.org/officeDocument/2006/math" xmlns:v="urn:schemas-microsoft-com:vml" xmlns:wp14="http://schemas.microsoft.com/office/word/2010/wordprocessingDrawing" xmlns:wp="http://schemas.openxmlformats.org/drawingml/2006/wordprocessingDrawing" xmlns:w="http://schemas.openxmlformats.org/wordprocessingml/2006/main" xmlns:w14="http://schemas.microsoft.com/office/word/2010/wordml" xmlns:w10="urn:schemas-microsoft-com:office:word" xmlns:w15="http://schemas.microsoft.com/office/word/2012/wordml" xmlns:wpg="http://schemas.microsoft.com/office/word/2010/wordprocessingGroup" xmlns:wpi="http://schemas.microsoft.com/office/word/2010/wordprocessingInk" xmlns:wne="http://schemas.microsoft.com/office/word/2006/wordml" xmlns:wps="http://schemas.microsoft.com/office/word/2010/wordprocessingShape" xmlns:wpsCustomData="http://www.wps.cn/officeDocument/2013/wpsCustomData" mc:Ignorable="w14 w15 wp14">
   <w:body>
     <w:sdt>
       <w:sdtPr>
         <w:id w:val="565541626"/>
         <w:docPartObj>
-          <w:docPartGallery w:val="Cover Pages"/>
-          <w:docPartUnique/>
+          <w:docPartGallery w:val="AutoText"/>
         </w:docPartObj>
       </w:sdtPr>
       <w:sdtEndPr>
@@ -28,16 +27,14 @@
             </w:rPr>
           </w:pPr>
           <w:r>
-            <w:rPr>
-              <w:noProof/>
-            </w:rPr>
             <w:pict>
-              <v:shapetype id="_x0000_t202" coordsize="21600,21600" o:spt="202" path="m,l,21600r21600,l21600,xe">
-                <v:stroke joinstyle="miter"/>
-                <v:path gradientshapeok="t" o:connecttype="rect"/>
-              </v:shapetype>
-              <v:shape id="Text Box 111" o:spid="_x0000_s1031" type="#_x0000_t202" style="position:absolute;margin-left:0;margin-top:0;width:288.25pt;height:287.5pt;z-index:251662336;visibility:visible;mso-width-percent:734;mso-height-percent:363;mso-left-percent:150;mso-top-percent:91;mso-position-horizontal-relative:page;mso-position-vertical-relative:page;mso-width-percent:734;mso-height-percent:363;mso-left-percent:150;mso-top-percent:91;v-text-anchor:bottom" o:gfxdata="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" filled="f" stroked="f" strokeweight=".5pt">
-                <v:textbox style="mso-next-textbox:#Text Box 111;mso-fit-shape-to-text:t" inset="0,0,0,0">
+              <v:shape id="Text Box 111" o:spid="_x0000_s1031" o:spt="202" type="#_x0000_t202" style="position:absolute;left:0pt;margin-left:91.8pt;margin-top:72.05pt;height:287.5pt;width:288.25pt;mso-position-horizontal-relative:page;mso-position-vertical-relative:page;mso-wrap-distance-bottom:0pt;mso-wrap-distance-left:9pt;mso-wrap-distance-right:9pt;mso-wrap-distance-top:0pt;z-index:251662336;v-text-anchor:bottom;mso-width-relative:page;mso-height-relative:page;mso-width-percent:734;mso-height-percent:363;" filled="f" stroked="f" coordsize="21600,21600" o:gfxdata="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">
+                <v:path/>
+                <v:fill on="f" focussize="0,0"/>
+                <v:stroke on="f" weight="0.5pt" joinstyle="miter"/>
+                <v:imagedata o:title=""/>
+                <o:lock v:ext="edit"/>
+                <v:textbox inset="0mm,0mm,0mm,0mm" style="mso-fit-shape-to-text:t;">
                   <w:txbxContent>
                     <w:sdt>
                       <w:sdtPr>
@@ -48,20 +45,27 @@
                           <w:szCs w:val="40"/>
                         </w:rPr>
                         <w:alias w:val="Publish Date"/>
-                        <w:tag w:val=""/>
                         <w:id w:val="-872769637"/>
                         <w:dataBinding w:prefixMappings="xmlns:ns0='http://schemas.microsoft.com/office/2006/coverPageProps' " w:xpath="/ns0:CoverPageProperties[1]/ns0:PublishDate[1]" w:storeItemID="{55AF091B-3C7A-41E3-B477-F2FDAA23CFDA}"/>
                         <w:date w:fullDate="2023-11-11T00:00:00Z">
                           <w:dateFormat w:val="MMMM d, yyyy"/>
                           <w:lid w:val="en-US"/>
-                          <w:storeMappedDataAs w:val="dateTime"/>
+                          <w:storeMappedDataAs w:val="datetime"/>
                           <w:calendar w:val="gregorian"/>
                         </w:date>
                       </w:sdtPr>
+                      <w:sdtEndPr>
+                        <w:rPr>
+                          <w:caps/>
+                          <w:color w:val="17365D" w:themeColor="text2" w:themeShade="BF"/>
+                          <w:sz w:val="40"/>
+                          <w:szCs w:val="40"/>
+                        </w:rPr>
+                      </w:sdtEndPr>
                       <w:sdtContent>
                         <w:p>
                           <w:pPr>
-                            <w:pStyle w:val="NoSpacing"/>
+                            <w:pStyle w:val="18"/>
                             <w:jc w:val="right"/>
                             <w:rPr>
                               <w:caps/>
@@ -84,40 +88,49 @@
                     </w:sdt>
                   </w:txbxContent>
                 </v:textbox>
-                <w10:wrap type="square" anchorx="page" anchory="page"/>
+                <w10:wrap type="square"/>
               </v:shape>
             </w:pict>
           </w:r>
           <w:r>
-            <w:rPr>
-              <w:noProof/>
-            </w:rPr>
             <w:pict>
-              <v:shape id="Text Box 112" o:spid="_x0000_s1030" type="#_x0000_t202" style="position:absolute;margin-left:0;margin-top:0;width:453pt;height:51.4pt;z-index:251661312;visibility:visible;mso-width-percent:734;mso-height-percent:80;mso-left-percent:150;mso-top-percent:837;mso-position-horizontal-relative:page;mso-position-vertical-relative:page;mso-width-percent:734;mso-height-percent:80;mso-left-percent:150;mso-top-percent:837;v-text-anchor:bottom" o:gfxdata="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" filled="f" stroked="f" strokeweight=".5pt">
-                <v:textbox style="mso-next-textbox:#Text Box 112" inset="0,0,0,0">
+              <v:shape id="Text Box 112" o:spid="_x0000_s1030" o:spt="202" type="#_x0000_t202" style="position:absolute;left:0pt;margin-left:91.8pt;margin-top:662.9pt;height:51.4pt;width:453pt;mso-position-horizontal-relative:page;mso-position-vertical-relative:page;mso-wrap-distance-bottom:0pt;mso-wrap-distance-left:9pt;mso-wrap-distance-right:9pt;mso-wrap-distance-top:0pt;z-index:251661312;v-text-anchor:bottom;mso-width-relative:page;mso-height-relative:page;mso-width-percent:734;mso-height-percent:80;" filled="f" stroked="f" coordsize="21600,21600" o:gfxdata="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">
+                <v:path/>
+                <v:fill on="f" focussize="0,0"/>
+                <v:stroke on="f" weight="0.5pt" joinstyle="miter"/>
+                <v:imagedata o:title=""/>
+                <o:lock v:ext="edit"/>
+                <v:textbox inset="0mm,0mm,0mm,0mm">
                   <w:txbxContent>
                     <w:sdt>
                       <w:sdtPr>
                         <w:rPr>
                           <w:caps/>
-                          <w:color w:val="262626" w:themeColor="text1" w:themeTint="D9"/>
+                          <w:color w:val="252525" w:themeColor="text1" w:themeTint="D9"/>
                           <w:sz w:val="28"/>
                           <w:szCs w:val="28"/>
                         </w:rPr>
                         <w:alias w:val="Author"/>
-                        <w:tag w:val=""/>
                         <w:id w:val="-2005498992"/>
                         <w:dataBinding w:prefixMappings="xmlns:ns0='http://purl.org/dc/elements/1.1/' xmlns:ns1='http://schemas.openxmlformats.org/package/2006/metadata/core-properties' " w:xpath="/ns1:coreProperties[1]/ns0:creator[1]" w:storeItemID="{6C3C8BC8-F283-45AE-878A-BAB7291924A1}"/>
                         <w:text/>
                       </w:sdtPr>
+                      <w:sdtEndPr>
+                        <w:rPr>
+                          <w:caps/>
+                          <w:color w:val="252525" w:themeColor="text1" w:themeTint="D9"/>
+                          <w:sz w:val="28"/>
+                          <w:szCs w:val="28"/>
+                        </w:rPr>
+                      </w:sdtEndPr>
                       <w:sdtContent>
                         <w:p>
                           <w:pPr>
-                            <w:pStyle w:val="NoSpacing"/>
+                            <w:pStyle w:val="18"/>
                             <w:jc w:val="right"/>
                             <w:rPr>
                               <w:caps/>
-                              <w:color w:val="262626" w:themeColor="text1" w:themeTint="D9"/>
+                              <w:color w:val="252525" w:themeColor="text1" w:themeTint="D9"/>
                               <w:sz w:val="28"/>
                               <w:szCs w:val="28"/>
                             </w:rPr>
@@ -125,7 +138,7 @@
                           <w:r>
                             <w:rPr>
                               <w:caps/>
-                              <w:color w:val="262626" w:themeColor="text1" w:themeTint="D9"/>
+                              <w:color w:val="252525" w:themeColor="text1" w:themeTint="D9"/>
                               <w:sz w:val="28"/>
                               <w:szCs w:val="28"/>
                             </w:rPr>
@@ -136,11 +149,11 @@
                     </w:sdt>
                     <w:p>
                       <w:pPr>
-                        <w:pStyle w:val="NoSpacing"/>
+                        <w:pStyle w:val="18"/>
                         <w:jc w:val="right"/>
                         <w:rPr>
                           <w:caps/>
-                          <w:color w:val="262626" w:themeColor="text1" w:themeTint="D9"/>
+                          <w:color w:val="252525" w:themeColor="text1" w:themeTint="D9"/>
                           <w:sz w:val="20"/>
                           <w:szCs w:val="20"/>
                         </w:rPr>
@@ -148,11 +161,11 @@
                     </w:p>
                     <w:p>
                       <w:pPr>
-                        <w:pStyle w:val="NoSpacing"/>
+                        <w:pStyle w:val="18"/>
                         <w:jc w:val="right"/>
                         <w:rPr>
                           <w:caps/>
-                          <w:color w:val="262626" w:themeColor="text1" w:themeTint="D9"/>
+                          <w:color w:val="252525" w:themeColor="text1" w:themeTint="D9"/>
                           <w:sz w:val="20"/>
                           <w:szCs w:val="20"/>
                         </w:rPr>
@@ -160,21 +173,23 @@
                     </w:p>
                   </w:txbxContent>
                 </v:textbox>
-                <w10:wrap type="square" anchorx="page" anchory="page"/>
+                <w10:wrap type="square"/>
               </v:shape>
             </w:pict>
           </w:r>
           <w:r>
-            <w:rPr>
-              <w:noProof/>
-            </w:rPr>
             <w:pict>
-              <v:shape id="Text Box 113" o:spid="_x0000_s1029" type="#_x0000_t202" style="position:absolute;margin-left:0;margin-top:0;width:453pt;height:41.4pt;z-index:251660288;visibility:visible;mso-width-percent:734;mso-height-percent:363;mso-left-percent:150;mso-top-percent:455;mso-position-horizontal-relative:page;mso-position-vertical-relative:page;mso-width-percent:734;mso-height-percent:363;mso-left-percent:150;mso-top-percent:455;v-text-anchor:bottom" o:gfxdata="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" filled="f" stroked="f" strokeweight=".5pt">
-                <v:textbox style="mso-next-textbox:#Text Box 113" inset="0,0,0,0">
+              <v:shape id="Text Box 113" o:spid="_x0000_s1029" o:spt="202" type="#_x0000_t202" style="position:absolute;left:0pt;margin-left:91.8pt;margin-top:360.35pt;height:41.4pt;width:453pt;mso-position-horizontal-relative:page;mso-position-vertical-relative:page;mso-wrap-distance-bottom:0pt;mso-wrap-distance-left:9pt;mso-wrap-distance-right:9pt;mso-wrap-distance-top:0pt;z-index:251660288;v-text-anchor:bottom;mso-width-relative:page;mso-height-relative:page;mso-width-percent:734;mso-height-percent:363;" filled="f" stroked="f" coordsize="21600,21600" o:gfxdata="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">
+                <v:path/>
+                <v:fill on="f" focussize="0,0"/>
+                <v:stroke on="f" weight="0.5pt" joinstyle="miter"/>
+                <v:imagedata o:title=""/>
+                <o:lock v:ext="edit"/>
+                <v:textbox inset="0mm,0mm,0mm,0mm">
                   <w:txbxContent>
                     <w:p>
                       <w:pPr>
-                        <w:pStyle w:val="NoSpacing"/>
+                        <w:pStyle w:val="18"/>
                         <w:jc w:val="right"/>
                         <w:rPr>
                           <w:caps/>
@@ -192,11 +207,18 @@
                             <w:szCs w:val="52"/>
                           </w:rPr>
                           <w:alias w:val="Title"/>
-                          <w:tag w:val=""/>
                           <w:id w:val="-1895655199"/>
                           <w:dataBinding w:prefixMappings="xmlns:ns0='http://purl.org/dc/elements/1.1/' xmlns:ns1='http://schemas.openxmlformats.org/package/2006/metadata/core-properties' " w:xpath="/ns1:coreProperties[1]/ns0:title[1]" w:storeItemID="{6C3C8BC8-F283-45AE-878A-BAB7291924A1}"/>
                           <w:text w:multiLine="1"/>
                         </w:sdtPr>
+                        <w:sdtEndPr>
+                          <w:rPr>
+                            <w:caps/>
+                            <w:color w:val="17365D" w:themeColor="text2" w:themeShade="BF"/>
+                            <w:sz w:val="52"/>
+                            <w:szCs w:val="52"/>
+                          </w:rPr>
+                        </w:sdtEndPr>
                         <w:sdtContent>
                           <w:r>
                             <w:rPr>
@@ -219,15 +241,22 @@
                           <w:szCs w:val="36"/>
                         </w:rPr>
                         <w:alias w:val="Subtitle"/>
-                        <w:tag w:val=""/>
                         <w:id w:val="1491608857"/>
                         <w:dataBinding w:prefixMappings="xmlns:ns0='http://purl.org/dc/elements/1.1/' xmlns:ns1='http://schemas.openxmlformats.org/package/2006/metadata/core-properties' " w:xpath="/ns1:coreProperties[1]/ns0:subject[1]" w:storeItemID="{6C3C8BC8-F283-45AE-878A-BAB7291924A1}"/>
                         <w:text/>
                       </w:sdtPr>
+                      <w:sdtEndPr>
+                        <w:rPr>
+                          <w:smallCaps/>
+                          <w:color w:val="1F497D" w:themeColor="text2"/>
+                          <w:sz w:val="36"/>
+                          <w:szCs w:val="36"/>
+                        </w:rPr>
+                      </w:sdtEndPr>
                       <w:sdtContent>
                         <w:p>
                           <w:pPr>
-                            <w:pStyle w:val="NoSpacing"/>
+                            <w:pStyle w:val="18"/>
                             <w:jc w:val="right"/>
                             <w:rPr>
                               <w:smallCaps/>
@@ -250,22 +279,28 @@
                     </w:sdt>
                   </w:txbxContent>
                 </v:textbox>
-                <w10:wrap type="square" anchorx="page" anchory="page"/>
+                <w10:wrap type="square"/>
               </v:shape>
             </w:pict>
           </w:r>
           <w:r>
-            <w:rPr>
-              <w:noProof/>
-            </w:rPr>
             <w:pict>
-              <v:group id="Group 114" o:spid="_x0000_s1026" style="position:absolute;margin-left:0;margin-top:0;width:18pt;height:10in;z-index:251659264;mso-width-percent:29;mso-height-percent:909;mso-left-percent:45;mso-position-horizontal-relative:page;mso-position-vertical:center;mso-position-vertical-relative:page;mso-width-percent:29;mso-height-percent:909;mso-left-percent:45" coordsize="2286,91440" o:gfxdata="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">
-                <v:rect id="Rectangle 115" o:spid="_x0000_s1027" style="position:absolute;width:2286;height:87820;visibility:visible;v-text-anchor:middle" o:gfxdata="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" fillcolor="#c0504d [3205]" stroked="f" strokeweight="2pt"/>
-                <v:rect id="Rectangle 116" o:spid="_x0000_s1028" style="position:absolute;top:89154;width:2286;height:2286;visibility:visible;v-text-anchor:middle" o:gfxdata="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" fillcolor="#4f81bd [3204]" stroked="f" strokeweight="2pt">
+              <v:group id="Group 114" o:spid="_x0000_s1026" o:spt="203" style="position:absolute;left:0pt;margin-left:27.5pt;margin-top:36.05pt;height:720pt;width:18pt;mso-position-horizontal-relative:page;mso-position-vertical-relative:page;z-index:251659264;mso-width-relative:page;mso-height-relative:page;mso-width-percent:29;mso-height-percent:909;" coordsize="2286,91440" o:gfxdata="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">
+                <o:lock v:ext="edit"/>
+                <v:rect id="Rectangle 115" o:spid="_x0000_s1027" o:spt="1" style="position:absolute;left:0;top:0;height:87820;width:2286;v-text-anchor:middle;" fillcolor="#C0504D" filled="t" stroked="f" coordsize="21600,21600" o:gfxdata="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">
+                  <v:path/>
+                  <v:fill on="t" focussize="0,0"/>
+                  <v:stroke on="f" weight="2pt"/>
+                  <v:imagedata o:title=""/>
+                  <o:lock v:ext="edit"/>
+                </v:rect>
+                <v:rect id="Rectangle 116" o:spid="_x0000_s1028" o:spt="1" style="position:absolute;left:0;top:89154;height:2286;width:2286;v-text-anchor:middle;" fillcolor="#4F81BD" filled="t" stroked="f" coordsize="21600,21600" o:gfxdata="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">
                   <v:path arrowok="t"/>
+                  <v:fill on="t" focussize="0,0"/>
+                  <v:stroke on="f" weight="2pt"/>
+                  <v:imagedata o:title=""/>
                   <o:lock v:ext="edit" aspectratio="t"/>
                 </v:rect>
-                <w10:wrap anchorx="page" anchory="page"/>
               </v:group>
             </w:pict>
           </w:r>
@@ -284,28 +319,27 @@
       <w:pPr>
         <w:jc w:val="center"/>
         <w:rPr>
-          <w:rFonts w:ascii="Cambria" w:eastAsia="Times New Roman" w:hAnsi="Cambria" w:cs="Times New Roman"/>
-          <w:color w:val="365F91" w:themeColor="accent1" w:themeShade="BF"/>
+          <w:rFonts w:ascii="Cambria" w:hAnsi="Cambria" w:eastAsia="Times New Roman" w:cs="Times New Roman"/>
+          <w:color w:val="366091" w:themeColor="accent1" w:themeShade="BF"/>
           <w:sz w:val="26"/>
           <w:szCs w:val="32"/>
         </w:rPr>
       </w:pPr>
       <w:r>
         <w:rPr>
-          <w:rFonts w:ascii="Cambria" w:eastAsia="Times New Roman" w:hAnsi="Cambria" w:cs="Times New Roman"/>
-          <w:color w:val="365F91" w:themeColor="accent1" w:themeShade="BF"/>
+          <w:rFonts w:ascii="Cambria" w:hAnsi="Cambria" w:eastAsia="Times New Roman" w:cs="Times New Roman"/>
+          <w:color w:val="366091" w:themeColor="accent1" w:themeShade="BF"/>
           <w:sz w:val="26"/>
           <w:szCs w:val="32"/>
         </w:rPr>
-        <w:lastRenderedPageBreak/>
         <w:t>Certificate</w:t>
       </w:r>
     </w:p>
     <w:p>
       <w:pPr>
         <w:rPr>
-          <w:rFonts w:ascii="Cambria" w:eastAsia="Times New Roman" w:hAnsi="Cambria" w:cs="Times New Roman"/>
-          <w:color w:val="365F91" w:themeColor="accent1" w:themeShade="BF"/>
+          <w:rFonts w:ascii="Cambria" w:hAnsi="Cambria" w:eastAsia="Times New Roman" w:cs="Times New Roman"/>
+          <w:color w:val="366091" w:themeColor="accent1" w:themeShade="BF"/>
           <w:sz w:val="26"/>
           <w:szCs w:val="32"/>
         </w:rPr>
@@ -314,56 +348,78 @@
     <w:p>
       <w:pPr>
         <w:rPr>
-          <w:rFonts w:ascii="Cambria" w:eastAsia="Times New Roman" w:hAnsi="Cambria" w:cs="Times New Roman"/>
-          <w:color w:val="365F91" w:themeColor="accent1" w:themeShade="BF"/>
+          <w:rFonts w:ascii="Cambria" w:hAnsi="Cambria" w:eastAsia="Times New Roman" w:cs="Times New Roman"/>
+          <w:color w:val="366091" w:themeColor="accent1" w:themeShade="BF"/>
           <w:sz w:val="26"/>
           <w:szCs w:val="32"/>
         </w:rPr>
       </w:pPr>
       <w:r>
         <w:rPr>
-          <w:rFonts w:ascii="Cambria" w:eastAsia="Times New Roman" w:hAnsi="Cambria" w:cs="Times New Roman"/>
-          <w:color w:val="365F91" w:themeColor="accent1" w:themeShade="BF"/>
+          <w:rFonts w:ascii="Cambria" w:hAnsi="Cambria" w:eastAsia="Times New Roman" w:cs="Times New Roman"/>
+          <w:color w:val="366091" w:themeColor="accent1" w:themeShade="BF"/>
           <w:sz w:val="26"/>
           <w:szCs w:val="32"/>
         </w:rPr>
-        <w:t>This is to certify that DARSHILKUMAR MANSUKHBHAI SOLANKI of MCA SEM-1 has successfully completed the</w:t>
-      </w:r>
-      <w:r>
-        <w:rPr>
-          <w:rFonts w:ascii="Cambria" w:eastAsia="Times New Roman" w:hAnsi="Cambria" w:cs="Times New Roman"/>
-          <w:color w:val="365F91" w:themeColor="accent1" w:themeShade="BF"/>
+        <w:t>This is to certify that DARSHILKUMAR MANSUKHBHAI SOLANKI of MCA SEM-1</w:t>
+      </w:r>
+      <w:r>
+        <w:rPr>
+          <w:rFonts w:hint="default" w:ascii="Cambria" w:hAnsi="Cambria" w:eastAsia="Times New Roman" w:cs="Times New Roman"/>
+          <w:color w:val="366091" w:themeColor="accent1" w:themeShade="BF"/>
           <w:sz w:val="26"/>
           <w:szCs w:val="32"/>
-        </w:rPr>
-        <w:t xml:space="preserve"> COMPUTER NETWORKING</w:t>
-      </w:r>
-      <w:r>
-        <w:rPr>
-          <w:rFonts w:ascii="Cambria" w:eastAsia="Times New Roman" w:hAnsi="Cambria" w:cs="Times New Roman"/>
-          <w:color w:val="365F91" w:themeColor="accent1" w:themeShade="BF"/>
+          <w:lang w:val="en-IN"/>
+        </w:rPr>
+        <w:t xml:space="preserve"> with</w:t>
+      </w:r>
+      <w:bookmarkStart w:id="0" w:name="_GoBack"/>
+      <w:bookmarkEnd w:id="0"/>
+      <w:r>
+        <w:rPr>
+          <w:rFonts w:hint="default" w:ascii="Cambria" w:hAnsi="Cambria" w:eastAsia="Times New Roman" w:cs="Times New Roman"/>
+          <w:color w:val="366091" w:themeColor="accent1" w:themeShade="BF"/>
           <w:sz w:val="26"/>
           <w:szCs w:val="32"/>
-        </w:rPr>
-        <w:t xml:space="preserve"> lab work during academic year 20203-24.</w:t>
-      </w:r>
-    </w:p>
-    <w:p>
-      <w:pPr>
-        <w:rPr>
-          <w:rFonts w:ascii="Cambria" w:eastAsia="Times New Roman" w:hAnsi="Cambria" w:cs="Times New Roman"/>
-          <w:color w:val="365F91" w:themeColor="accent1" w:themeShade="BF"/>
+          <w:lang w:val="en-IN"/>
+        </w:rPr>
+        <w:t xml:space="preserve"> </w:t>
+      </w:r>
+      <w:r>
+        <w:rPr>
+          <w:rFonts w:asciiTheme="majorHAnsi" w:hAnsiTheme="majorHAnsi" w:eastAsiaTheme="majorEastAsia" w:cstheme="majorBidi"/>
+          <w:color w:val="366091" w:themeColor="accent1" w:themeShade="BF"/>
           <w:sz w:val="26"/>
           <w:szCs w:val="32"/>
         </w:rPr>
-      </w:pPr>
-      <w:r>
-        <w:rPr>
-          <w:rFonts w:ascii="Cambria" w:eastAsia="Times New Roman" w:hAnsi="Cambria" w:cs="Times New Roman"/>
-          <w:color w:val="365F91" w:themeColor="accent1" w:themeShade="BF"/>
+        <w:t xml:space="preserve">PRN NO: 8023057262 </w:t>
+      </w:r>
+      <w:r>
+        <w:rPr>
+          <w:rFonts w:ascii="Cambria" w:hAnsi="Cambria" w:eastAsia="Times New Roman" w:cs="Times New Roman"/>
+          <w:color w:val="366091" w:themeColor="accent1" w:themeShade="BF"/>
           <w:sz w:val="26"/>
           <w:szCs w:val="32"/>
         </w:rPr>
+        <w:t xml:space="preserve"> has successfully completed the COMPUTER NETWORKING lab work during academic year 2023-24.</w:t>
+      </w:r>
+    </w:p>
+    <w:p>
+      <w:pPr>
+        <w:rPr>
+          <w:rFonts w:ascii="Cambria" w:hAnsi="Cambria" w:eastAsia="Times New Roman" w:cs="Times New Roman"/>
+          <w:color w:val="366091" w:themeColor="accent1" w:themeShade="BF"/>
+          <w:sz w:val="26"/>
+          <w:szCs w:val="32"/>
+        </w:rPr>
+      </w:pPr>
+      <w:r>
+        <w:rPr>
+          <w:rFonts w:ascii="Cambria" w:hAnsi="Cambria" w:eastAsia="Times New Roman" w:cs="Times New Roman"/>
+          <w:color w:val="366091" w:themeColor="accent1" w:themeShade="BF"/>
+          <w:sz w:val="26"/>
+          <w:szCs w:val="32"/>
+        </w:rPr>
         <w:t>Date of Completion: 04/11/2023</w:t>
       </w:r>
     </w:p>
@@ -371,8 +427,8 @@
       <w:pPr>
         <w:jc w:val="right"/>
         <w:rPr>
-          <w:rFonts w:ascii="Cambria" w:eastAsia="Times New Roman" w:hAnsi="Cambria" w:cs="Times New Roman"/>
-          <w:color w:val="365F91" w:themeColor="accent1" w:themeShade="BF"/>
+          <w:rFonts w:ascii="Cambria" w:hAnsi="Cambria" w:eastAsia="Times New Roman" w:cs="Times New Roman"/>
+          <w:color w:val="366091" w:themeColor="accent1" w:themeShade="BF"/>
           <w:sz w:val="26"/>
           <w:szCs w:val="32"/>
         </w:rPr>
@@ -382,8 +438,8 @@
       <w:pPr>
         <w:jc w:val="right"/>
         <w:rPr>
-          <w:rFonts w:ascii="Cambria" w:eastAsia="Times New Roman" w:hAnsi="Cambria" w:cs="Times New Roman"/>
-          <w:color w:val="365F91" w:themeColor="accent1" w:themeShade="BF"/>
+          <w:rFonts w:ascii="Cambria" w:hAnsi="Cambria" w:eastAsia="Times New Roman" w:cs="Times New Roman"/>
+          <w:color w:val="366091" w:themeColor="accent1" w:themeShade="BF"/>
           <w:sz w:val="26"/>
           <w:szCs w:val="32"/>
         </w:rPr>
@@ -393,8 +449,8 @@
       <w:pPr>
         <w:jc w:val="right"/>
         <w:rPr>
-          <w:rFonts w:ascii="Cambria" w:eastAsia="Times New Roman" w:hAnsi="Cambria" w:cs="Times New Roman"/>
-          <w:color w:val="365F91" w:themeColor="accent1" w:themeShade="BF"/>
+          <w:rFonts w:ascii="Cambria" w:hAnsi="Cambria" w:eastAsia="Times New Roman" w:cs="Times New Roman"/>
+          <w:color w:val="366091" w:themeColor="accent1" w:themeShade="BF"/>
           <w:sz w:val="26"/>
           <w:szCs w:val="32"/>
         </w:rPr>
@@ -404,8 +460,8 @@
       <w:pPr>
         <w:jc w:val="right"/>
         <w:rPr>
-          <w:rFonts w:ascii="Cambria" w:eastAsia="Times New Roman" w:hAnsi="Cambria" w:cs="Times New Roman"/>
-          <w:color w:val="365F91" w:themeColor="accent1" w:themeShade="BF"/>
+          <w:rFonts w:ascii="Cambria" w:hAnsi="Cambria" w:eastAsia="Times New Roman" w:cs="Times New Roman"/>
+          <w:color w:val="366091" w:themeColor="accent1" w:themeShade="BF"/>
           <w:sz w:val="26"/>
           <w:szCs w:val="32"/>
         </w:rPr>
@@ -415,8 +471,8 @@
       <w:pPr>
         <w:jc w:val="right"/>
         <w:rPr>
-          <w:rFonts w:ascii="Cambria" w:eastAsia="Times New Roman" w:hAnsi="Cambria" w:cs="Times New Roman"/>
-          <w:color w:val="365F91" w:themeColor="accent1" w:themeShade="BF"/>
+          <w:rFonts w:ascii="Cambria" w:hAnsi="Cambria" w:eastAsia="Times New Roman" w:cs="Times New Roman"/>
+          <w:color w:val="366091" w:themeColor="accent1" w:themeShade="BF"/>
           <w:sz w:val="26"/>
           <w:szCs w:val="32"/>
         </w:rPr>
@@ -426,8 +482,8 @@
       <w:pPr>
         <w:jc w:val="right"/>
         <w:rPr>
-          <w:rFonts w:ascii="Cambria" w:eastAsia="Times New Roman" w:hAnsi="Cambria" w:cs="Times New Roman"/>
-          <w:color w:val="365F91" w:themeColor="accent1" w:themeShade="BF"/>
+          <w:rFonts w:ascii="Cambria" w:hAnsi="Cambria" w:eastAsia="Times New Roman" w:cs="Times New Roman"/>
+          <w:color w:val="366091" w:themeColor="accent1" w:themeShade="BF"/>
           <w:sz w:val="26"/>
           <w:szCs w:val="32"/>
         </w:rPr>
@@ -437,8 +493,8 @@
       <w:pPr>
         <w:jc w:val="right"/>
         <w:rPr>
-          <w:rFonts w:ascii="Cambria" w:eastAsia="Times New Roman" w:hAnsi="Cambria" w:cs="Times New Roman"/>
-          <w:color w:val="365F91" w:themeColor="accent1" w:themeShade="BF"/>
+          <w:rFonts w:ascii="Cambria" w:hAnsi="Cambria" w:eastAsia="Times New Roman" w:cs="Times New Roman"/>
+          <w:color w:val="366091" w:themeColor="accent1" w:themeShade="BF"/>
           <w:sz w:val="26"/>
           <w:szCs w:val="32"/>
         </w:rPr>
@@ -448,8 +504,8 @@
       <w:pPr>
         <w:jc w:val="right"/>
         <w:rPr>
-          <w:rFonts w:ascii="Cambria" w:eastAsia="Times New Roman" w:hAnsi="Cambria" w:cs="Times New Roman"/>
-          <w:color w:val="365F91" w:themeColor="accent1" w:themeShade="BF"/>
+          <w:rFonts w:ascii="Cambria" w:hAnsi="Cambria" w:eastAsia="Times New Roman" w:cs="Times New Roman"/>
+          <w:color w:val="366091" w:themeColor="accent1" w:themeShade="BF"/>
           <w:sz w:val="26"/>
           <w:szCs w:val="32"/>
         </w:rPr>
@@ -459,8 +515,8 @@
       <w:pPr>
         <w:jc w:val="right"/>
         <w:rPr>
-          <w:rFonts w:ascii="Cambria" w:eastAsia="Times New Roman" w:hAnsi="Cambria" w:cs="Times New Roman"/>
-          <w:color w:val="365F91" w:themeColor="accent1" w:themeShade="BF"/>
+          <w:rFonts w:ascii="Cambria" w:hAnsi="Cambria" w:eastAsia="Times New Roman" w:cs="Times New Roman"/>
+          <w:color w:val="366091" w:themeColor="accent1" w:themeShade="BF"/>
           <w:sz w:val="26"/>
           <w:szCs w:val="32"/>
         </w:rPr>
@@ -470,8 +526,8 @@
       <w:pPr>
         <w:jc w:val="right"/>
         <w:rPr>
-          <w:rFonts w:ascii="Cambria" w:eastAsia="Times New Roman" w:hAnsi="Cambria" w:cs="Times New Roman"/>
-          <w:color w:val="365F91" w:themeColor="accent1" w:themeShade="BF"/>
+          <w:rFonts w:ascii="Cambria" w:hAnsi="Cambria" w:eastAsia="Times New Roman" w:cs="Times New Roman"/>
+          <w:color w:val="366091" w:themeColor="accent1" w:themeShade="BF"/>
           <w:sz w:val="26"/>
           <w:szCs w:val="32"/>
         </w:rPr>
@@ -481,8 +537,8 @@
       <w:pPr>
         <w:jc w:val="right"/>
         <w:rPr>
-          <w:rFonts w:ascii="Cambria" w:eastAsia="Times New Roman" w:hAnsi="Cambria" w:cs="Times New Roman"/>
-          <w:color w:val="365F91" w:themeColor="accent1" w:themeShade="BF"/>
+          <w:rFonts w:ascii="Cambria" w:hAnsi="Cambria" w:eastAsia="Times New Roman" w:cs="Times New Roman"/>
+          <w:color w:val="366091" w:themeColor="accent1" w:themeShade="BF"/>
           <w:sz w:val="26"/>
           <w:szCs w:val="32"/>
         </w:rPr>
@@ -492,8 +548,8 @@
       <w:pPr>
         <w:jc w:val="right"/>
         <w:rPr>
-          <w:rFonts w:ascii="Cambria" w:eastAsia="Times New Roman" w:hAnsi="Cambria" w:cs="Times New Roman"/>
-          <w:color w:val="365F91" w:themeColor="accent1" w:themeShade="BF"/>
+          <w:rFonts w:ascii="Cambria" w:hAnsi="Cambria" w:eastAsia="Times New Roman" w:cs="Times New Roman"/>
+          <w:color w:val="366091" w:themeColor="accent1" w:themeShade="BF"/>
           <w:sz w:val="26"/>
           <w:szCs w:val="32"/>
         </w:rPr>
@@ -503,16 +559,16 @@
       <w:pPr>
         <w:jc w:val="center"/>
         <w:rPr>
-          <w:rFonts w:ascii="Cambria" w:eastAsia="Times New Roman" w:hAnsi="Cambria" w:cs="Times New Roman"/>
-          <w:color w:val="365F91" w:themeColor="accent1" w:themeShade="BF"/>
+          <w:rFonts w:ascii="Cambria" w:hAnsi="Cambria" w:eastAsia="Times New Roman" w:cs="Times New Roman"/>
+          <w:color w:val="366091" w:themeColor="accent1" w:themeShade="BF"/>
           <w:sz w:val="26"/>
           <w:szCs w:val="32"/>
         </w:rPr>
       </w:pPr>
       <w:r>
         <w:rPr>
-          <w:rFonts w:ascii="Cambria" w:eastAsia="Times New Roman" w:hAnsi="Cambria" w:cs="Times New Roman"/>
-          <w:color w:val="365F91" w:themeColor="accent1" w:themeShade="BF"/>
+          <w:rFonts w:ascii="Cambria" w:hAnsi="Cambria" w:eastAsia="Times New Roman" w:cs="Times New Roman"/>
+          <w:color w:val="366091" w:themeColor="accent1" w:themeShade="BF"/>
           <w:sz w:val="26"/>
           <w:szCs w:val="32"/>
         </w:rPr>
@@ -520,8 +576,8 @@
       </w:r>
       <w:r>
         <w:rPr>
-          <w:rFonts w:ascii="Cambria" w:eastAsia="Times New Roman" w:hAnsi="Cambria" w:cs="Times New Roman"/>
-          <w:color w:val="365F91" w:themeColor="accent1" w:themeShade="BF"/>
+          <w:rFonts w:ascii="Cambria" w:hAnsi="Cambria" w:eastAsia="Times New Roman" w:cs="Times New Roman"/>
+          <w:color w:val="366091" w:themeColor="accent1" w:themeShade="BF"/>
           <w:sz w:val="26"/>
           <w:szCs w:val="32"/>
         </w:rPr>
@@ -529,8 +585,8 @@
       </w:r>
       <w:r>
         <w:rPr>
-          <w:rFonts w:ascii="Cambria" w:eastAsia="Times New Roman" w:hAnsi="Cambria" w:cs="Times New Roman"/>
-          <w:color w:val="365F91" w:themeColor="accent1" w:themeShade="BF"/>
+          <w:rFonts w:ascii="Cambria" w:hAnsi="Cambria" w:eastAsia="Times New Roman" w:cs="Times New Roman"/>
+          <w:color w:val="366091" w:themeColor="accent1" w:themeShade="BF"/>
           <w:sz w:val="26"/>
           <w:szCs w:val="32"/>
         </w:rPr>
@@ -538,8 +594,8 @@
       </w:r>
       <w:r>
         <w:rPr>
-          <w:rFonts w:ascii="Cambria" w:eastAsia="Times New Roman" w:hAnsi="Cambria" w:cs="Times New Roman"/>
-          <w:color w:val="365F91" w:themeColor="accent1" w:themeShade="BF"/>
+          <w:rFonts w:ascii="Cambria" w:hAnsi="Cambria" w:eastAsia="Times New Roman" w:cs="Times New Roman"/>
+          <w:color w:val="366091" w:themeColor="accent1" w:themeShade="BF"/>
           <w:sz w:val="26"/>
           <w:szCs w:val="32"/>
         </w:rPr>
@@ -547,8 +603,8 @@
       </w:r>
       <w:r>
         <w:rPr>
-          <w:rFonts w:ascii="Cambria" w:eastAsia="Times New Roman" w:hAnsi="Cambria" w:cs="Times New Roman"/>
-          <w:color w:val="365F91" w:themeColor="accent1" w:themeShade="BF"/>
+          <w:rFonts w:ascii="Cambria" w:hAnsi="Cambria" w:eastAsia="Times New Roman" w:cs="Times New Roman"/>
+          <w:color w:val="366091" w:themeColor="accent1" w:themeShade="BF"/>
           <w:sz w:val="26"/>
           <w:szCs w:val="32"/>
         </w:rPr>
@@ -556,8 +612,8 @@
       </w:r>
       <w:r>
         <w:rPr>
-          <w:rFonts w:ascii="Cambria" w:eastAsia="Times New Roman" w:hAnsi="Cambria" w:cs="Times New Roman"/>
-          <w:color w:val="365F91" w:themeColor="accent1" w:themeShade="BF"/>
+          <w:rFonts w:ascii="Cambria" w:hAnsi="Cambria" w:eastAsia="Times New Roman" w:cs="Times New Roman"/>
+          <w:color w:val="366091" w:themeColor="accent1" w:themeShade="BF"/>
           <w:sz w:val="26"/>
           <w:szCs w:val="32"/>
         </w:rPr>
@@ -565,8 +621,8 @@
       </w:r>
       <w:r>
         <w:rPr>
-          <w:rFonts w:ascii="Cambria" w:eastAsia="Times New Roman" w:hAnsi="Cambria" w:cs="Times New Roman"/>
-          <w:color w:val="365F91" w:themeColor="accent1" w:themeShade="BF"/>
+          <w:rFonts w:ascii="Cambria" w:hAnsi="Cambria" w:eastAsia="Times New Roman" w:cs="Times New Roman"/>
+          <w:color w:val="366091" w:themeColor="accent1" w:themeShade="BF"/>
           <w:sz w:val="26"/>
           <w:szCs w:val="32"/>
         </w:rPr>
@@ -574,20 +630,28 @@
       </w:r>
       <w:r>
         <w:rPr>
-          <w:rFonts w:ascii="Cambria" w:eastAsia="Times New Roman" w:hAnsi="Cambria" w:cs="Times New Roman"/>
-          <w:color w:val="365F91" w:themeColor="accent1" w:themeShade="BF"/>
+          <w:rFonts w:ascii="Cambria" w:hAnsi="Cambria" w:eastAsia="Times New Roman" w:cs="Times New Roman"/>
+          <w:color w:val="366091" w:themeColor="accent1" w:themeShade="BF"/>
           <w:sz w:val="26"/>
           <w:szCs w:val="32"/>
         </w:rPr>
         <w:tab/>
+      </w:r>
+      <w:r>
+        <w:rPr>
+          <w:rFonts w:ascii="Cambria" w:hAnsi="Cambria" w:eastAsia="Times New Roman" w:cs="Times New Roman"/>
+          <w:color w:val="366091" w:themeColor="accent1" w:themeShade="BF"/>
+          <w:sz w:val="26"/>
+          <w:szCs w:val="32"/>
+        </w:rPr>
         <w:t>Signature of Professor</w:t>
       </w:r>
     </w:p>
     <w:p>
       <w:pPr>
-        <w:pStyle w:val="TOCHeading"/>
-        <w:rPr>
-          <w:rFonts w:asciiTheme="minorHAnsi" w:eastAsiaTheme="minorEastAsia" w:hAnsiTheme="minorHAnsi" w:cs="Times New Roman"/>
+        <w:pStyle w:val="21"/>
+        <w:rPr>
+          <w:rFonts w:cs="Times New Roman" w:asciiTheme="minorHAnsi" w:hAnsiTheme="minorHAnsi" w:eastAsiaTheme="minorEastAsia"/>
           <w:color w:val="auto"/>
           <w:sz w:val="22"/>
           <w:szCs w:val="22"/>
@@ -610,7 +674,7 @@
     <w:sdt>
       <w:sdtPr>
         <w:rPr>
-          <w:rFonts w:asciiTheme="minorHAnsi" w:eastAsiaTheme="minorEastAsia" w:hAnsiTheme="minorHAnsi" w:cs="Times New Roman"/>
+          <w:rFonts w:cs="Times New Roman" w:asciiTheme="minorHAnsi" w:hAnsiTheme="minorHAnsi" w:eastAsiaTheme="minorEastAsia"/>
           <w:color w:val="auto"/>
           <w:sz w:val="22"/>
           <w:szCs w:val="22"/>
@@ -623,6 +687,8 @@
       </w:sdtPr>
       <w:sdtEndPr>
         <w:rPr>
+          <w:rFonts w:cs="Times New Roman" w:asciiTheme="minorHAnsi" w:hAnsiTheme="minorHAnsi" w:eastAsiaTheme="minorEastAsia"/>
+          <w:color w:val="auto"/>
           <w:sz w:val="28"/>
           <w:szCs w:val="28"/>
         </w:rPr>
@@ -630,17 +696,15 @@
       <w:sdtContent>
         <w:p>
           <w:pPr>
-            <w:pStyle w:val="TOCHeading"/>
+            <w:pStyle w:val="21"/>
           </w:pPr>
           <w:r>
             <w:t>Table of Contents</w:t>
           </w:r>
-          <w:bookmarkStart w:id="0" w:name="_GoBack"/>
-          <w:bookmarkEnd w:id="0"/>
         </w:p>
         <w:p>
           <w:pPr>
-            <w:pStyle w:val="TOC1"/>
+            <w:pStyle w:val="11"/>
             <w:rPr>
               <w:sz w:val="28"/>
               <w:szCs w:val="28"/>
@@ -674,7 +738,7 @@
         </w:p>
         <w:p>
           <w:pPr>
-            <w:pStyle w:val="TOC2"/>
+            <w:pStyle w:val="12"/>
             <w:ind w:left="216"/>
             <w:rPr>
               <w:sz w:val="28"/>
@@ -705,7 +769,7 @@
         </w:p>
         <w:p>
           <w:pPr>
-            <w:pStyle w:val="TOC3"/>
+            <w:pStyle w:val="13"/>
             <w:ind w:left="216"/>
             <w:rPr>
               <w:sz w:val="28"/>
@@ -736,7 +800,7 @@
         </w:p>
         <w:p>
           <w:pPr>
-            <w:pStyle w:val="TOC3"/>
+            <w:pStyle w:val="13"/>
             <w:ind w:left="216"/>
             <w:rPr>
               <w:sz w:val="28"/>
@@ -767,7 +831,7 @@
         </w:p>
         <w:p>
           <w:pPr>
-            <w:pStyle w:val="TOC3"/>
+            <w:pStyle w:val="13"/>
             <w:ind w:left="216"/>
             <w:rPr>
               <w:sz w:val="28"/>
@@ -798,7 +862,7 @@
         </w:p>
         <w:p>
           <w:pPr>
-            <w:pStyle w:val="TOC3"/>
+            <w:pStyle w:val="13"/>
             <w:ind w:left="216"/>
             <w:rPr>
               <w:sz w:val="28"/>
@@ -829,7 +893,7 @@
         </w:p>
         <w:p>
           <w:pPr>
-            <w:pStyle w:val="TOC3"/>
+            <w:pStyle w:val="13"/>
             <w:ind w:left="216"/>
             <w:rPr>
               <w:sz w:val="28"/>
@@ -860,7 +924,7 @@
         </w:p>
         <w:p>
           <w:pPr>
-            <w:pStyle w:val="TOC1"/>
+            <w:pStyle w:val="11"/>
             <w:rPr>
               <w:sz w:val="28"/>
               <w:szCs w:val="28"/>
@@ -894,7 +958,7 @@
         </w:p>
         <w:p>
           <w:pPr>
-            <w:pStyle w:val="TOC2"/>
+            <w:pStyle w:val="12"/>
             <w:ind w:left="216"/>
             <w:rPr>
               <w:sz w:val="28"/>
@@ -925,7 +989,7 @@
         </w:p>
         <w:p>
           <w:pPr>
-            <w:pStyle w:val="TOC3"/>
+            <w:pStyle w:val="13"/>
             <w:ind w:left="216"/>
             <w:rPr>
               <w:sz w:val="28"/>
@@ -956,7 +1020,7 @@
         </w:p>
         <w:p>
           <w:pPr>
-            <w:pStyle w:val="TOC3"/>
+            <w:pStyle w:val="13"/>
             <w:ind w:left="216"/>
             <w:rPr>
               <w:sz w:val="28"/>
@@ -987,7 +1051,7 @@
         </w:p>
         <w:p>
           <w:pPr>
-            <w:pStyle w:val="TOC3"/>
+            <w:pStyle w:val="13"/>
             <w:ind w:left="216"/>
             <w:rPr>
               <w:sz w:val="28"/>
@@ -1018,7 +1082,7 @@
         </w:p>
         <w:p>
           <w:pPr>
-            <w:pStyle w:val="TOC3"/>
+            <w:pStyle w:val="13"/>
             <w:ind w:left="216"/>
             <w:rPr>
               <w:sz w:val="28"/>
@@ -1049,7 +1113,7 @@
         </w:p>
         <w:p>
           <w:pPr>
-            <w:pStyle w:val="TOC3"/>
+            <w:pStyle w:val="13"/>
             <w:ind w:left="216"/>
             <w:rPr>
               <w:sz w:val="28"/>
@@ -1080,7 +1144,7 @@
         </w:p>
         <w:p>
           <w:pPr>
-            <w:pStyle w:val="TOC1"/>
+            <w:pStyle w:val="11"/>
             <w:rPr>
               <w:b/>
               <w:bCs/>
@@ -1133,7 +1197,7 @@
     </w:p>
     <w:p>
       <w:pPr>
-        <w:pStyle w:val="ListParagraph"/>
+        <w:pStyle w:val="14"/>
         <w:numPr>
           <w:ilvl w:val="0"/>
           <w:numId w:val="1"/>
@@ -1150,13 +1214,12 @@
           <w:sz w:val="32"/>
           <w:szCs w:val="32"/>
         </w:rPr>
-        <w:lastRenderedPageBreak/>
         <w:t>Explain different type of Network Topologies.</w:t>
       </w:r>
     </w:p>
     <w:p>
       <w:pPr>
-        <w:pStyle w:val="ListParagraph"/>
+        <w:pStyle w:val="14"/>
         <w:numPr>
           <w:ilvl w:val="1"/>
           <w:numId w:val="1"/>
@@ -1178,7 +1241,7 @@
     </w:p>
     <w:p>
       <w:pPr>
-        <w:pStyle w:val="ListParagraph"/>
+        <w:pStyle w:val="14"/>
         <w:rPr>
           <w:sz w:val="24"/>
           <w:szCs w:val="24"/>
@@ -1194,16 +1257,16 @@
     </w:p>
     <w:p>
       <w:pPr>
-        <w:pStyle w:val="ListParagraph"/>
-        <w:rPr>
-          <w:sz w:val="24"/>
-          <w:szCs w:val="24"/>
-        </w:rPr>
-      </w:pPr>
-    </w:p>
-    <w:p>
-      <w:pPr>
-        <w:pStyle w:val="ListParagraph"/>
+        <w:pStyle w:val="14"/>
+        <w:rPr>
+          <w:sz w:val="24"/>
+          <w:szCs w:val="24"/>
+        </w:rPr>
+      </w:pPr>
+    </w:p>
+    <w:p>
+      <w:pPr>
+        <w:pStyle w:val="14"/>
         <w:rPr>
           <w:sz w:val="24"/>
           <w:szCs w:val="24"/>
@@ -1219,26 +1282,26 @@
     </w:p>
     <w:p>
       <w:pPr>
-        <w:pStyle w:val="ListParagraph"/>
-        <w:rPr>
-          <w:sz w:val="24"/>
-          <w:szCs w:val="24"/>
-        </w:rPr>
-      </w:pPr>
-    </w:p>
-    <w:p>
-      <w:pPr>
-        <w:pStyle w:val="ListParagraph"/>
-        <w:rPr>
-          <w:b/>
-          <w:sz w:val="32"/>
-          <w:szCs w:val="32"/>
-        </w:rPr>
-      </w:pPr>
-    </w:p>
-    <w:p>
-      <w:pPr>
-        <w:pStyle w:val="ListParagraph"/>
+        <w:pStyle w:val="14"/>
+        <w:rPr>
+          <w:sz w:val="24"/>
+          <w:szCs w:val="24"/>
+        </w:rPr>
+      </w:pPr>
+    </w:p>
+    <w:p>
+      <w:pPr>
+        <w:pStyle w:val="14"/>
+        <w:rPr>
+          <w:b/>
+          <w:sz w:val="32"/>
+          <w:szCs w:val="32"/>
+        </w:rPr>
+      </w:pPr>
+    </w:p>
+    <w:p>
+      <w:pPr>
+        <w:pStyle w:val="14"/>
         <w:ind w:firstLine="720"/>
         <w:rPr>
           <w:b/>
@@ -1247,12 +1310,9 @@
         </w:rPr>
       </w:pPr>
       <w:r>
-        <w:rPr>
-          <w:noProof/>
-        </w:rPr>
         <w:drawing>
           <wp:inline distT="0" distB="0" distL="0" distR="0">
-            <wp:extent cx="4359446" cy="1504950"/>
+            <wp:extent cx="4359275" cy="1504950"/>
             <wp:effectExtent l="19050" t="0" r="3004" b="0"/>
             <wp:docPr id="1" name="Picture 1" descr="Bus Topology"/>
             <wp:cNvGraphicFramePr>
@@ -1262,19 +1322,19 @@
               <a:graphicData uri="http://schemas.openxmlformats.org/drawingml/2006/picture">
                 <pic:pic xmlns:pic="http://schemas.openxmlformats.org/drawingml/2006/picture">
                   <pic:nvPicPr>
-                    <pic:cNvPr id="0" name="Picture 1" descr="Bus Topology"/>
+                    <pic:cNvPr id="1" name="Picture 1" descr="Bus Topology"/>
                     <pic:cNvPicPr>
                       <a:picLocks noChangeAspect="1" noChangeArrowheads="1"/>
                     </pic:cNvPicPr>
                   </pic:nvPicPr>
                   <pic:blipFill>
-                    <a:blip r:embed="rId9"/>
+                    <a:blip r:embed="rId7"/>
                     <a:srcRect/>
                     <a:stretch>
                       <a:fillRect/>
                     </a:stretch>
                   </pic:blipFill>
-                  <pic:spPr bwMode="auto">
+                  <pic:spPr>
                     <a:xfrm>
                       <a:off x="0" y="0"/>
                       <a:ext cx="4359446" cy="1504950"/>
@@ -1299,17 +1359,17 @@
     </w:p>
     <w:p>
       <w:pPr>
-        <w:pStyle w:val="ListParagraph"/>
-        <w:rPr>
-          <w:b/>
-          <w:sz w:val="32"/>
-          <w:szCs w:val="32"/>
-        </w:rPr>
-      </w:pPr>
-    </w:p>
-    <w:p>
-      <w:pPr>
-        <w:pStyle w:val="ListParagraph"/>
+        <w:pStyle w:val="14"/>
+        <w:rPr>
+          <w:b/>
+          <w:sz w:val="32"/>
+          <w:szCs w:val="32"/>
+        </w:rPr>
+      </w:pPr>
+    </w:p>
+    <w:p>
+      <w:pPr>
+        <w:pStyle w:val="14"/>
         <w:numPr>
           <w:ilvl w:val="1"/>
           <w:numId w:val="1"/>
@@ -1331,17 +1391,17 @@
     </w:p>
     <w:p>
       <w:pPr>
-        <w:pStyle w:val="ListParagraph"/>
-        <w:rPr>
-          <w:b/>
-          <w:sz w:val="32"/>
-          <w:szCs w:val="32"/>
-        </w:rPr>
-      </w:pPr>
-    </w:p>
-    <w:p>
-      <w:pPr>
-        <w:pStyle w:val="ListParagraph"/>
+        <w:pStyle w:val="14"/>
+        <w:rPr>
+          <w:b/>
+          <w:sz w:val="32"/>
+          <w:szCs w:val="32"/>
+        </w:rPr>
+      </w:pPr>
+    </w:p>
+    <w:p>
+      <w:pPr>
+        <w:pStyle w:val="14"/>
         <w:rPr>
           <w:sz w:val="24"/>
           <w:szCs w:val="24"/>
@@ -1357,25 +1417,25 @@
     </w:p>
     <w:p>
       <w:pPr>
-        <w:pStyle w:val="ListParagraph"/>
-        <w:rPr>
-          <w:sz w:val="24"/>
-          <w:szCs w:val="24"/>
-        </w:rPr>
-      </w:pPr>
-    </w:p>
-    <w:p>
-      <w:pPr>
-        <w:pStyle w:val="ListParagraph"/>
-        <w:rPr>
-          <w:sz w:val="24"/>
-          <w:szCs w:val="24"/>
-        </w:rPr>
-      </w:pPr>
-    </w:p>
-    <w:p>
-      <w:pPr>
-        <w:pStyle w:val="ListParagraph"/>
+        <w:pStyle w:val="14"/>
+        <w:rPr>
+          <w:sz w:val="24"/>
+          <w:szCs w:val="24"/>
+        </w:rPr>
+      </w:pPr>
+    </w:p>
+    <w:p>
+      <w:pPr>
+        <w:pStyle w:val="14"/>
+        <w:rPr>
+          <w:sz w:val="24"/>
+          <w:szCs w:val="24"/>
+        </w:rPr>
+      </w:pPr>
+    </w:p>
+    <w:p>
+      <w:pPr>
+        <w:pStyle w:val="14"/>
         <w:ind w:left="1440" w:firstLine="720"/>
         <w:rPr>
           <w:sz w:val="24"/>
@@ -1383,12 +1443,9 @@
         </w:rPr>
       </w:pPr>
       <w:r>
-        <w:rPr>
-          <w:noProof/>
-        </w:rPr>
         <w:drawing>
           <wp:inline distT="0" distB="0" distL="0" distR="0">
-            <wp:extent cx="3286125" cy="2161304"/>
+            <wp:extent cx="3286125" cy="2160905"/>
             <wp:effectExtent l="19050" t="0" r="9525" b="0"/>
             <wp:docPr id="4" name="Picture 4" descr="Ring Topology"/>
             <wp:cNvGraphicFramePr>
@@ -1398,19 +1455,19 @@
               <a:graphicData uri="http://schemas.openxmlformats.org/drawingml/2006/picture">
                 <pic:pic xmlns:pic="http://schemas.openxmlformats.org/drawingml/2006/picture">
                   <pic:nvPicPr>
-                    <pic:cNvPr id="0" name="Picture 4" descr="Ring Topology"/>
+                    <pic:cNvPr id="4" name="Picture 4" descr="Ring Topology"/>
                     <pic:cNvPicPr>
                       <a:picLocks noChangeAspect="1" noChangeArrowheads="1"/>
                     </pic:cNvPicPr>
                   </pic:nvPicPr>
                   <pic:blipFill>
-                    <a:blip r:embed="rId10"/>
+                    <a:blip r:embed="rId8"/>
                     <a:srcRect/>
                     <a:stretch>
                       <a:fillRect/>
                     </a:stretch>
                   </pic:blipFill>
-                  <pic:spPr bwMode="auto">
+                  <pic:spPr>
                     <a:xfrm>
                       <a:off x="0" y="0"/>
                       <a:ext cx="3286125" cy="2161304"/>
@@ -1435,7 +1492,7 @@
     </w:p>
     <w:p>
       <w:pPr>
-        <w:pStyle w:val="ListParagraph"/>
+        <w:pStyle w:val="14"/>
         <w:numPr>
           <w:ilvl w:val="1"/>
           <w:numId w:val="1"/>
@@ -1452,7 +1509,6 @@
           <w:sz w:val="32"/>
           <w:szCs w:val="32"/>
         </w:rPr>
-        <w:lastRenderedPageBreak/>
         <w:t>Star topology</w:t>
       </w:r>
     </w:p>
@@ -1489,49 +1545,7 @@
           <w:sz w:val="24"/>
           <w:szCs w:val="24"/>
         </w:rPr>
-        <w:t xml:space="preserve">It is Robust. If one link fails only that link will </w:t>
-      </w:r>
-      <w:r>
-        <w:rPr>
-          <w:sz w:val="24"/>
-          <w:szCs w:val="24"/>
-        </w:rPr>
-        <w:t xml:space="preserve">be </w:t>
-      </w:r>
-      <w:r>
-        <w:rPr>
-          <w:sz w:val="24"/>
-          <w:szCs w:val="24"/>
-        </w:rPr>
-        <w:t>affect</w:t>
-      </w:r>
-      <w:r>
-        <w:rPr>
-          <w:sz w:val="24"/>
-          <w:szCs w:val="24"/>
-        </w:rPr>
-        <w:t>ed</w:t>
-      </w:r>
-      <w:r>
-        <w:rPr>
-          <w:sz w:val="24"/>
-          <w:szCs w:val="24"/>
-        </w:rPr>
-        <w:t xml:space="preserve"> and not other than that</w:t>
-      </w:r>
-      <w:r>
-        <w:rPr>
-          <w:sz w:val="24"/>
-          <w:szCs w:val="24"/>
-        </w:rPr>
-        <w:t xml:space="preserve"> link</w:t>
-      </w:r>
-      <w:r>
-        <w:rPr>
-          <w:sz w:val="24"/>
-          <w:szCs w:val="24"/>
-        </w:rPr>
-        <w:t>.</w:t>
+        <w:t>It is Robust. If one link fails only that link will be affected and not other than that link.</w:t>
       </w:r>
     </w:p>
     <w:p>
@@ -1572,12 +1586,9 @@
         </w:rPr>
       </w:pPr>
       <w:r>
-        <w:rPr>
-          <w:noProof/>
-        </w:rPr>
         <w:drawing>
           <wp:inline distT="0" distB="0" distL="0" distR="0">
-            <wp:extent cx="2923301" cy="2124075"/>
+            <wp:extent cx="2922905" cy="2124075"/>
             <wp:effectExtent l="19050" t="0" r="0" b="0"/>
             <wp:docPr id="7" name="Picture 7" descr="Star Topology"/>
             <wp:cNvGraphicFramePr>
@@ -1587,19 +1598,19 @@
               <a:graphicData uri="http://schemas.openxmlformats.org/drawingml/2006/picture">
                 <pic:pic xmlns:pic="http://schemas.openxmlformats.org/drawingml/2006/picture">
                   <pic:nvPicPr>
-                    <pic:cNvPr id="0" name="Picture 7" descr="Star Topology"/>
+                    <pic:cNvPr id="7" name="Picture 7" descr="Star Topology"/>
                     <pic:cNvPicPr>
                       <a:picLocks noChangeAspect="1" noChangeArrowheads="1"/>
                     </pic:cNvPicPr>
                   </pic:nvPicPr>
                   <pic:blipFill>
-                    <a:blip r:embed="rId11"/>
+                    <a:blip r:embed="rId9"/>
                     <a:srcRect/>
                     <a:stretch>
                       <a:fillRect/>
                     </a:stretch>
                   </pic:blipFill>
-                  <pic:spPr bwMode="auto">
+                  <pic:spPr>
                     <a:xfrm>
                       <a:off x="0" y="0"/>
                       <a:ext cx="2924175" cy="2124710"/>
@@ -1624,7 +1635,7 @@
     </w:p>
     <w:p>
       <w:pPr>
-        <w:pStyle w:val="ListParagraph"/>
+        <w:pStyle w:val="14"/>
         <w:numPr>
           <w:ilvl w:val="1"/>
           <w:numId w:val="1"/>
@@ -1646,7 +1657,7 @@
     </w:p>
     <w:p>
       <w:pPr>
-        <w:pStyle w:val="ListParagraph"/>
+        <w:pStyle w:val="14"/>
         <w:rPr>
           <w:sz w:val="24"/>
           <w:szCs w:val="24"/>
@@ -1662,39 +1673,36 @@
     </w:p>
     <w:p>
       <w:pPr>
-        <w:pStyle w:val="ListParagraph"/>
-        <w:rPr>
-          <w:sz w:val="24"/>
-          <w:szCs w:val="24"/>
-        </w:rPr>
-      </w:pPr>
-    </w:p>
-    <w:p>
-      <w:pPr>
-        <w:pStyle w:val="ListParagraph"/>
-        <w:rPr>
-          <w:sz w:val="24"/>
-          <w:szCs w:val="24"/>
-        </w:rPr>
-      </w:pPr>
-      <w:r>
-        <w:rPr>
-          <w:sz w:val="24"/>
-          <w:szCs w:val="24"/>
-        </w:rPr>
-        <w:tab/>
-      </w:r>
-      <w:r>
-        <w:rPr>
-          <w:sz w:val="24"/>
-          <w:szCs w:val="24"/>
-        </w:rPr>
-        <w:tab/>
-      </w:r>
-      <w:r>
-        <w:rPr>
-          <w:noProof/>
-        </w:rPr>
+        <w:pStyle w:val="14"/>
+        <w:rPr>
+          <w:sz w:val="24"/>
+          <w:szCs w:val="24"/>
+        </w:rPr>
+      </w:pPr>
+    </w:p>
+    <w:p>
+      <w:pPr>
+        <w:pStyle w:val="14"/>
+        <w:rPr>
+          <w:sz w:val="24"/>
+          <w:szCs w:val="24"/>
+        </w:rPr>
+      </w:pPr>
+      <w:r>
+        <w:rPr>
+          <w:sz w:val="24"/>
+          <w:szCs w:val="24"/>
+        </w:rPr>
+        <w:tab/>
+      </w:r>
+      <w:r>
+        <w:rPr>
+          <w:sz w:val="24"/>
+          <w:szCs w:val="24"/>
+        </w:rPr>
+        <w:tab/>
+      </w:r>
+      <w:r>
         <w:drawing>
           <wp:inline distT="0" distB="0" distL="0" distR="0">
             <wp:extent cx="3733800" cy="2771775"/>
@@ -1707,19 +1715,19 @@
               <a:graphicData uri="http://schemas.openxmlformats.org/drawingml/2006/picture">
                 <pic:pic xmlns:pic="http://schemas.openxmlformats.org/drawingml/2006/picture">
                   <pic:nvPicPr>
-                    <pic:cNvPr id="0" name="Picture 19" descr="Tree Topology"/>
+                    <pic:cNvPr id="19" name="Picture 19" descr="Tree Topology"/>
                     <pic:cNvPicPr>
                       <a:picLocks noChangeAspect="1" noChangeArrowheads="1"/>
                     </pic:cNvPicPr>
                   </pic:nvPicPr>
                   <pic:blipFill>
-                    <a:blip r:embed="rId12"/>
+                    <a:blip r:embed="rId10"/>
                     <a:srcRect/>
                     <a:stretch>
                       <a:fillRect/>
                     </a:stretch>
                   </pic:blipFill>
-                  <pic:spPr bwMode="auto">
+                  <pic:spPr>
                     <a:xfrm>
                       <a:off x="0" y="0"/>
                       <a:ext cx="3733800" cy="2771775"/>
@@ -1744,16 +1752,16 @@
     </w:p>
     <w:p>
       <w:pPr>
-        <w:pStyle w:val="ListParagraph"/>
-        <w:rPr>
-          <w:sz w:val="24"/>
-          <w:szCs w:val="24"/>
-        </w:rPr>
-      </w:pPr>
-    </w:p>
-    <w:p>
-      <w:pPr>
-        <w:pStyle w:val="ListParagraph"/>
+        <w:pStyle w:val="14"/>
+        <w:rPr>
+          <w:sz w:val="24"/>
+          <w:szCs w:val="24"/>
+        </w:rPr>
+      </w:pPr>
+    </w:p>
+    <w:p>
+      <w:pPr>
+        <w:pStyle w:val="14"/>
         <w:numPr>
           <w:ilvl w:val="1"/>
           <w:numId w:val="1"/>
@@ -1770,13 +1778,12 @@
           <w:sz w:val="32"/>
           <w:szCs w:val="32"/>
         </w:rPr>
-        <w:lastRenderedPageBreak/>
         <w:t>Hybrid topology</w:t>
       </w:r>
     </w:p>
     <w:p>
       <w:pPr>
-        <w:pStyle w:val="ListParagraph"/>
+        <w:pStyle w:val="14"/>
         <w:rPr>
           <w:sz w:val="24"/>
           <w:szCs w:val="24"/>
@@ -1792,32 +1799,29 @@
     </w:p>
     <w:p>
       <w:pPr>
-        <w:pStyle w:val="ListParagraph"/>
-        <w:rPr>
-          <w:sz w:val="24"/>
-          <w:szCs w:val="24"/>
-        </w:rPr>
-      </w:pPr>
-    </w:p>
-    <w:p>
-      <w:pPr>
-        <w:pStyle w:val="ListParagraph"/>
-        <w:rPr>
-          <w:sz w:val="24"/>
-          <w:szCs w:val="24"/>
-        </w:rPr>
-      </w:pPr>
-      <w:r>
-        <w:rPr>
-          <w:sz w:val="24"/>
-          <w:szCs w:val="24"/>
-        </w:rPr>
-        <w:tab/>
-      </w:r>
-      <w:r>
-        <w:rPr>
-          <w:noProof/>
-        </w:rPr>
+        <w:pStyle w:val="14"/>
+        <w:rPr>
+          <w:sz w:val="24"/>
+          <w:szCs w:val="24"/>
+        </w:rPr>
+      </w:pPr>
+    </w:p>
+    <w:p>
+      <w:pPr>
+        <w:pStyle w:val="14"/>
+        <w:rPr>
+          <w:sz w:val="24"/>
+          <w:szCs w:val="24"/>
+        </w:rPr>
+      </w:pPr>
+      <w:r>
+        <w:rPr>
+          <w:sz w:val="24"/>
+          <w:szCs w:val="24"/>
+        </w:rPr>
+        <w:tab/>
+      </w:r>
+      <w:r>
         <w:drawing>
           <wp:inline distT="0" distB="0" distL="0" distR="0">
             <wp:extent cx="3381375" cy="2981325"/>
@@ -1830,19 +1834,19 @@
               <a:graphicData uri="http://schemas.openxmlformats.org/drawingml/2006/picture">
                 <pic:pic xmlns:pic="http://schemas.openxmlformats.org/drawingml/2006/picture">
                   <pic:nvPicPr>
-                    <pic:cNvPr id="0" name="Picture 16" descr="Hybrid Topology"/>
+                    <pic:cNvPr id="16" name="Picture 16" descr="Hybrid Topology"/>
                     <pic:cNvPicPr>
                       <a:picLocks noChangeAspect="1" noChangeArrowheads="1"/>
                     </pic:cNvPicPr>
                   </pic:nvPicPr>
                   <pic:blipFill>
-                    <a:blip r:embed="rId13"/>
+                    <a:blip r:embed="rId11"/>
                     <a:srcRect/>
                     <a:stretch>
                       <a:fillRect/>
                     </a:stretch>
                   </pic:blipFill>
-                  <pic:spPr bwMode="auto">
+                  <pic:spPr>
                     <a:xfrm>
                       <a:off x="0" y="0"/>
                       <a:ext cx="3381375" cy="2981325"/>
@@ -1867,7 +1871,7 @@
     </w:p>
     <w:p>
       <w:pPr>
-        <w:pStyle w:val="ListParagraph"/>
+        <w:pStyle w:val="14"/>
         <w:numPr>
           <w:ilvl w:val="1"/>
           <w:numId w:val="1"/>
@@ -1889,7 +1893,7 @@
     </w:p>
     <w:p>
       <w:pPr>
-        <w:pStyle w:val="ListParagraph"/>
+        <w:pStyle w:val="14"/>
         <w:rPr>
           <w:sz w:val="24"/>
           <w:szCs w:val="24"/>
@@ -1956,12 +1960,9 @@
         </w:rPr>
       </w:pPr>
       <w:r>
-        <w:rPr>
-          <w:noProof/>
-        </w:rPr>
         <w:drawing>
           <wp:inline distT="0" distB="0" distL="0" distR="0">
-            <wp:extent cx="2748722" cy="2495550"/>
+            <wp:extent cx="2748280" cy="2495550"/>
             <wp:effectExtent l="19050" t="0" r="0" b="0"/>
             <wp:docPr id="13" name="Picture 13" descr="Full Mesh Topology"/>
             <wp:cNvGraphicFramePr>
@@ -1971,19 +1972,19 @@
               <a:graphicData uri="http://schemas.openxmlformats.org/drawingml/2006/picture">
                 <pic:pic xmlns:pic="http://schemas.openxmlformats.org/drawingml/2006/picture">
                   <pic:nvPicPr>
-                    <pic:cNvPr id="0" name="Picture 13" descr="Full Mesh Topology"/>
+                    <pic:cNvPr id="13" name="Picture 13" descr="Full Mesh Topology"/>
                     <pic:cNvPicPr>
                       <a:picLocks noChangeAspect="1" noChangeArrowheads="1"/>
                     </pic:cNvPicPr>
                   </pic:nvPicPr>
                   <pic:blipFill>
-                    <a:blip r:embed="rId14"/>
+                    <a:blip r:embed="rId12"/>
                     <a:srcRect/>
                     <a:stretch>
                       <a:fillRect/>
                     </a:stretch>
                   </pic:blipFill>
-                  <pic:spPr bwMode="auto">
+                  <pic:spPr>
                     <a:xfrm>
                       <a:off x="0" y="0"/>
                       <a:ext cx="2748722" cy="2495550"/>
@@ -2008,7 +2009,7 @@
     </w:p>
     <w:p>
       <w:pPr>
-        <w:pStyle w:val="ListParagraph"/>
+        <w:pStyle w:val="14"/>
         <w:numPr>
           <w:ilvl w:val="0"/>
           <w:numId w:val="1"/>
@@ -2025,21 +2026,12 @@
           <w:sz w:val="32"/>
           <w:szCs w:val="32"/>
         </w:rPr>
-        <w:lastRenderedPageBreak/>
-        <w:t>Explain basic Network administrative command and protocol</w:t>
-      </w:r>
-      <w:r>
-        <w:rPr>
-          <w:b/>
-          <w:sz w:val="32"/>
-          <w:szCs w:val="32"/>
-        </w:rPr>
-        <w:t>.</w:t>
-      </w:r>
-    </w:p>
-    <w:p>
-      <w:pPr>
-        <w:pStyle w:val="ListParagraph"/>
+        <w:t>Explain basic Network administrative command and protocol.</w:t>
+      </w:r>
+    </w:p>
+    <w:p>
+      <w:pPr>
+        <w:pStyle w:val="14"/>
         <w:ind w:left="360"/>
         <w:rPr>
           <w:b/>
@@ -2058,7 +2050,7 @@
     </w:p>
     <w:p>
       <w:pPr>
-        <w:pStyle w:val="ListParagraph"/>
+        <w:pStyle w:val="14"/>
         <w:rPr>
           <w:sz w:val="24"/>
           <w:szCs w:val="24"/>
@@ -2082,7 +2074,7 @@
     </w:p>
     <w:p>
       <w:pPr>
-        <w:pStyle w:val="ListParagraph"/>
+        <w:pStyle w:val="14"/>
         <w:rPr>
           <w:sz w:val="24"/>
           <w:szCs w:val="24"/>
@@ -2106,24 +2098,23 @@
     </w:p>
     <w:p>
       <w:pPr>
-        <w:pStyle w:val="ListParagraph"/>
-        <w:rPr>
-          <w:sz w:val="24"/>
-          <w:szCs w:val="24"/>
-        </w:rPr>
-      </w:pPr>
-    </w:p>
-    <w:p>
-      <w:pPr>
-        <w:pStyle w:val="ListParagraph"/>
-        <w:rPr>
-          <w:sz w:val="24"/>
-          <w:szCs w:val="24"/>
-        </w:rPr>
-      </w:pPr>
-      <w:r>
-        <w:rPr>
-          <w:noProof/>
+        <w:pStyle w:val="14"/>
+        <w:rPr>
+          <w:sz w:val="24"/>
+          <w:szCs w:val="24"/>
+        </w:rPr>
+      </w:pPr>
+    </w:p>
+    <w:p>
+      <w:pPr>
+        <w:pStyle w:val="14"/>
+        <w:rPr>
+          <w:sz w:val="24"/>
+          <w:szCs w:val="24"/>
+        </w:rPr>
+      </w:pPr>
+      <w:r>
+        <w:rPr>
           <w:sz w:val="24"/>
           <w:szCs w:val="24"/>
         </w:rPr>
@@ -2139,19 +2130,19 @@
               <a:graphicData uri="http://schemas.openxmlformats.org/drawingml/2006/picture">
                 <pic:pic xmlns:pic="http://schemas.openxmlformats.org/drawingml/2006/picture">
                   <pic:nvPicPr>
-                    <pic:cNvPr id="0" name="Picture 1"/>
+                    <pic:cNvPr id="2" name="Picture 1"/>
                     <pic:cNvPicPr>
                       <a:picLocks noChangeAspect="1" noChangeArrowheads="1"/>
                     </pic:cNvPicPr>
                   </pic:nvPicPr>
                   <pic:blipFill>
-                    <a:blip r:embed="rId15"/>
+                    <a:blip r:embed="rId13"/>
                     <a:srcRect/>
                     <a:stretch>
                       <a:fillRect/>
                     </a:stretch>
                   </pic:blipFill>
-                  <pic:spPr bwMode="auto">
+                  <pic:spPr>
                     <a:xfrm>
                       <a:off x="0" y="0"/>
                       <a:ext cx="4495800" cy="1552575"/>
@@ -2176,18 +2167,18 @@
     </w:p>
     <w:p>
       <w:pPr>
-        <w:pStyle w:val="ListParagraph"/>
-        <w:ind w:left="360"/>
-        <w:rPr>
-          <w:b/>
-          <w:sz w:val="32"/>
-          <w:szCs w:val="32"/>
-        </w:rPr>
-      </w:pPr>
-    </w:p>
-    <w:p>
-      <w:pPr>
-        <w:pStyle w:val="ListParagraph"/>
+        <w:pStyle w:val="14"/>
+        <w:ind w:left="360"/>
+        <w:rPr>
+          <w:b/>
+          <w:sz w:val="32"/>
+          <w:szCs w:val="32"/>
+        </w:rPr>
+      </w:pPr>
+    </w:p>
+    <w:p>
+      <w:pPr>
+        <w:pStyle w:val="14"/>
         <w:ind w:left="360"/>
         <w:rPr>
           <w:b/>
@@ -2206,7 +2197,7 @@
     </w:p>
     <w:p>
       <w:pPr>
-        <w:pStyle w:val="ListParagraph"/>
+        <w:pStyle w:val="14"/>
         <w:rPr>
           <w:sz w:val="24"/>
           <w:szCs w:val="24"/>
@@ -2230,7 +2221,7 @@
     </w:p>
     <w:p>
       <w:pPr>
-        <w:pStyle w:val="ListParagraph"/>
+        <w:pStyle w:val="14"/>
         <w:rPr>
           <w:sz w:val="24"/>
           <w:szCs w:val="24"/>
@@ -2254,17 +2245,16 @@
     </w:p>
     <w:p>
       <w:pPr>
-        <w:pStyle w:val="ListParagraph"/>
-        <w:rPr>
-          <w:b/>
-          <w:sz w:val="32"/>
-          <w:szCs w:val="32"/>
-        </w:rPr>
-      </w:pPr>
-      <w:r>
-        <w:rPr>
-          <w:b/>
-          <w:noProof/>
+        <w:pStyle w:val="14"/>
+        <w:rPr>
+          <w:b/>
+          <w:sz w:val="32"/>
+          <w:szCs w:val="32"/>
+        </w:rPr>
+      </w:pPr>
+      <w:r>
+        <w:rPr>
+          <w:b/>
           <w:sz w:val="32"/>
           <w:szCs w:val="32"/>
         </w:rPr>
@@ -2280,19 +2270,19 @@
               <a:graphicData uri="http://schemas.openxmlformats.org/drawingml/2006/picture">
                 <pic:pic xmlns:pic="http://schemas.openxmlformats.org/drawingml/2006/picture">
                   <pic:nvPicPr>
-                    <pic:cNvPr id="0" name="Picture 4"/>
+                    <pic:cNvPr id="5" name="Picture 4"/>
                     <pic:cNvPicPr>
                       <a:picLocks noChangeAspect="1" noChangeArrowheads="1"/>
                     </pic:cNvPicPr>
                   </pic:nvPicPr>
                   <pic:blipFill>
-                    <a:blip r:embed="rId16"/>
+                    <a:blip r:embed="rId14"/>
                     <a:srcRect/>
                     <a:stretch>
                       <a:fillRect/>
                     </a:stretch>
                   </pic:blipFill>
-                  <pic:spPr bwMode="auto">
+                  <pic:spPr>
                     <a:xfrm>
                       <a:off x="0" y="0"/>
                       <a:ext cx="5133975" cy="3105150"/>
@@ -2317,26 +2307,25 @@
     </w:p>
     <w:p>
       <w:pPr>
-        <w:pStyle w:val="ListParagraph"/>
-        <w:rPr>
-          <w:b/>
-          <w:sz w:val="32"/>
-          <w:szCs w:val="32"/>
-        </w:rPr>
-      </w:pPr>
-      <w:r>
-        <w:rPr>
-          <w:b/>
-          <w:sz w:val="32"/>
-          <w:szCs w:val="32"/>
-        </w:rPr>
-        <w:lastRenderedPageBreak/>
+        <w:pStyle w:val="14"/>
+        <w:rPr>
+          <w:b/>
+          <w:sz w:val="32"/>
+          <w:szCs w:val="32"/>
+        </w:rPr>
+      </w:pPr>
+      <w:r>
+        <w:rPr>
+          <w:b/>
+          <w:sz w:val="32"/>
+          <w:szCs w:val="32"/>
+        </w:rPr>
         <w:t>IPCONFIG /ALL</w:t>
       </w:r>
     </w:p>
     <w:p>
       <w:pPr>
-        <w:pStyle w:val="ListParagraph"/>
+        <w:pStyle w:val="14"/>
         <w:rPr>
           <w:sz w:val="24"/>
           <w:szCs w:val="24"/>
@@ -2360,37 +2349,36 @@
     </w:p>
     <w:p>
       <w:pPr>
-        <w:pStyle w:val="ListParagraph"/>
-        <w:rPr>
-          <w:b/>
-          <w:sz w:val="32"/>
-          <w:szCs w:val="32"/>
-        </w:rPr>
-      </w:pPr>
-    </w:p>
-    <w:p>
-      <w:pPr>
-        <w:pStyle w:val="ListParagraph"/>
-        <w:rPr>
-          <w:b/>
-          <w:sz w:val="32"/>
-          <w:szCs w:val="32"/>
-        </w:rPr>
-      </w:pPr>
-    </w:p>
-    <w:p>
-      <w:pPr>
-        <w:pStyle w:val="ListParagraph"/>
-        <w:rPr>
-          <w:b/>
-          <w:sz w:val="32"/>
-          <w:szCs w:val="32"/>
-        </w:rPr>
-      </w:pPr>
-      <w:r>
-        <w:rPr>
-          <w:b/>
-          <w:noProof/>
+        <w:pStyle w:val="14"/>
+        <w:rPr>
+          <w:b/>
+          <w:sz w:val="32"/>
+          <w:szCs w:val="32"/>
+        </w:rPr>
+      </w:pPr>
+    </w:p>
+    <w:p>
+      <w:pPr>
+        <w:pStyle w:val="14"/>
+        <w:rPr>
+          <w:b/>
+          <w:sz w:val="32"/>
+          <w:szCs w:val="32"/>
+        </w:rPr>
+      </w:pPr>
+    </w:p>
+    <w:p>
+      <w:pPr>
+        <w:pStyle w:val="14"/>
+        <w:rPr>
+          <w:b/>
+          <w:sz w:val="32"/>
+          <w:szCs w:val="32"/>
+        </w:rPr>
+      </w:pPr>
+      <w:r>
+        <w:rPr>
+          <w:b/>
           <w:sz w:val="32"/>
           <w:szCs w:val="32"/>
         </w:rPr>
@@ -2406,19 +2394,19 @@
               <a:graphicData uri="http://schemas.openxmlformats.org/drawingml/2006/picture">
                 <pic:pic xmlns:pic="http://schemas.openxmlformats.org/drawingml/2006/picture">
                   <pic:nvPicPr>
-                    <pic:cNvPr id="0" name="Picture 7"/>
+                    <pic:cNvPr id="6" name="Picture 7"/>
                     <pic:cNvPicPr>
                       <a:picLocks noChangeAspect="1" noChangeArrowheads="1"/>
                     </pic:cNvPicPr>
                   </pic:nvPicPr>
                   <pic:blipFill>
-                    <a:blip r:embed="rId17"/>
+                    <a:blip r:embed="rId15"/>
                     <a:srcRect/>
                     <a:stretch>
                       <a:fillRect/>
                     </a:stretch>
                   </pic:blipFill>
-                  <pic:spPr bwMode="auto">
+                  <pic:spPr>
                     <a:xfrm>
                       <a:off x="0" y="0"/>
                       <a:ext cx="5346948" cy="6366776"/>
@@ -2443,47 +2431,46 @@
     </w:p>
     <w:p>
       <w:pPr>
-        <w:pStyle w:val="ListParagraph"/>
-        <w:rPr>
-          <w:b/>
-          <w:sz w:val="32"/>
-          <w:szCs w:val="32"/>
-        </w:rPr>
-      </w:pPr>
-    </w:p>
-    <w:p>
-      <w:pPr>
-        <w:pStyle w:val="ListParagraph"/>
-        <w:rPr>
-          <w:b/>
-          <w:sz w:val="32"/>
-          <w:szCs w:val="32"/>
-        </w:rPr>
-      </w:pPr>
-    </w:p>
-    <w:p>
-      <w:pPr>
-        <w:pStyle w:val="ListParagraph"/>
-        <w:ind w:left="360"/>
-        <w:rPr>
-          <w:b/>
-          <w:sz w:val="32"/>
-          <w:szCs w:val="32"/>
-        </w:rPr>
-      </w:pPr>
-      <w:r>
-        <w:rPr>
-          <w:b/>
-          <w:sz w:val="32"/>
-          <w:szCs w:val="32"/>
-        </w:rPr>
-        <w:lastRenderedPageBreak/>
+        <w:pStyle w:val="14"/>
+        <w:rPr>
+          <w:b/>
+          <w:sz w:val="32"/>
+          <w:szCs w:val="32"/>
+        </w:rPr>
+      </w:pPr>
+    </w:p>
+    <w:p>
+      <w:pPr>
+        <w:pStyle w:val="14"/>
+        <w:rPr>
+          <w:b/>
+          <w:sz w:val="32"/>
+          <w:szCs w:val="32"/>
+        </w:rPr>
+      </w:pPr>
+    </w:p>
+    <w:p>
+      <w:pPr>
+        <w:pStyle w:val="14"/>
+        <w:ind w:left="360"/>
+        <w:rPr>
+          <w:b/>
+          <w:sz w:val="32"/>
+          <w:szCs w:val="32"/>
+        </w:rPr>
+      </w:pPr>
+      <w:r>
+        <w:rPr>
+          <w:b/>
+          <w:sz w:val="32"/>
+          <w:szCs w:val="32"/>
+        </w:rPr>
         <w:t>3. TRACEROUTE/TRACERTE:</w:t>
       </w:r>
     </w:p>
     <w:p>
       <w:pPr>
-        <w:pStyle w:val="ListParagraph"/>
+        <w:pStyle w:val="14"/>
         <w:rPr>
           <w:sz w:val="24"/>
           <w:szCs w:val="24"/>
@@ -2507,7 +2494,7 @@
     </w:p>
     <w:p>
       <w:pPr>
-        <w:pStyle w:val="ListParagraph"/>
+        <w:pStyle w:val="14"/>
         <w:rPr>
           <w:sz w:val="24"/>
           <w:szCs w:val="24"/>
@@ -2531,29 +2518,28 @@
     </w:p>
     <w:p>
       <w:pPr>
-        <w:pStyle w:val="ListParagraph"/>
-        <w:ind w:left="360"/>
-        <w:rPr>
-          <w:b/>
-          <w:sz w:val="32"/>
-          <w:szCs w:val="32"/>
-        </w:rPr>
-      </w:pPr>
-    </w:p>
-    <w:p>
-      <w:pPr>
-        <w:pStyle w:val="ListParagraph"/>
-        <w:ind w:left="360"/>
-        <w:rPr>
-          <w:b/>
-          <w:sz w:val="32"/>
-          <w:szCs w:val="32"/>
-        </w:rPr>
-      </w:pPr>
-      <w:r>
-        <w:rPr>
-          <w:b/>
-          <w:noProof/>
+        <w:pStyle w:val="14"/>
+        <w:ind w:left="360"/>
+        <w:rPr>
+          <w:b/>
+          <w:sz w:val="32"/>
+          <w:szCs w:val="32"/>
+        </w:rPr>
+      </w:pPr>
+    </w:p>
+    <w:p>
+      <w:pPr>
+        <w:pStyle w:val="14"/>
+        <w:ind w:left="360"/>
+        <w:rPr>
+          <w:b/>
+          <w:sz w:val="32"/>
+          <w:szCs w:val="32"/>
+        </w:rPr>
+      </w:pPr>
+      <w:r>
+        <w:rPr>
+          <w:b/>
           <w:sz w:val="32"/>
           <w:szCs w:val="32"/>
         </w:rPr>
@@ -2569,19 +2555,19 @@
               <a:graphicData uri="http://schemas.openxmlformats.org/drawingml/2006/picture">
                 <pic:pic xmlns:pic="http://schemas.openxmlformats.org/drawingml/2006/picture">
                   <pic:nvPicPr>
-                    <pic:cNvPr id="0" name="Picture 10"/>
+                    <pic:cNvPr id="10" name="Picture 10"/>
                     <pic:cNvPicPr>
                       <a:picLocks noChangeAspect="1" noChangeArrowheads="1"/>
                     </pic:cNvPicPr>
                   </pic:nvPicPr>
                   <pic:blipFill>
-                    <a:blip r:embed="rId18"/>
+                    <a:blip r:embed="rId16"/>
                     <a:srcRect/>
                     <a:stretch>
                       <a:fillRect/>
                     </a:stretch>
                   </pic:blipFill>
-                  <pic:spPr bwMode="auto">
+                  <pic:spPr>
                     <a:xfrm>
                       <a:off x="0" y="0"/>
                       <a:ext cx="5676900" cy="2200275"/>
@@ -2606,18 +2592,18 @@
     </w:p>
     <w:p>
       <w:pPr>
-        <w:pStyle w:val="ListParagraph"/>
-        <w:ind w:left="360"/>
-        <w:rPr>
-          <w:b/>
-          <w:sz w:val="32"/>
-          <w:szCs w:val="32"/>
-        </w:rPr>
-      </w:pPr>
-    </w:p>
-    <w:p>
-      <w:pPr>
-        <w:pStyle w:val="ListParagraph"/>
+        <w:pStyle w:val="14"/>
+        <w:ind w:left="360"/>
+        <w:rPr>
+          <w:b/>
+          <w:sz w:val="32"/>
+          <w:szCs w:val="32"/>
+        </w:rPr>
+      </w:pPr>
+    </w:p>
+    <w:p>
+      <w:pPr>
+        <w:pStyle w:val="14"/>
         <w:ind w:left="360"/>
         <w:rPr>
           <w:b/>
@@ -2636,7 +2622,7 @@
     </w:p>
     <w:p>
       <w:pPr>
-        <w:pStyle w:val="ListParagraph"/>
+        <w:pStyle w:val="14"/>
         <w:rPr>
           <w:sz w:val="24"/>
           <w:szCs w:val="24"/>
@@ -2660,7 +2646,7 @@
     </w:p>
     <w:p>
       <w:pPr>
-        <w:pStyle w:val="ListParagraph"/>
+        <w:pStyle w:val="14"/>
         <w:rPr>
           <w:sz w:val="24"/>
           <w:szCs w:val="24"/>
@@ -2684,18 +2670,18 @@
     </w:p>
     <w:p>
       <w:pPr>
-        <w:pStyle w:val="ListParagraph"/>
-        <w:ind w:left="360"/>
-        <w:rPr>
-          <w:b/>
-          <w:sz w:val="32"/>
-          <w:szCs w:val="32"/>
-        </w:rPr>
-      </w:pPr>
-    </w:p>
-    <w:p>
-      <w:pPr>
-        <w:pStyle w:val="ListParagraph"/>
+        <w:pStyle w:val="14"/>
+        <w:ind w:left="360"/>
+        <w:rPr>
+          <w:b/>
+          <w:sz w:val="32"/>
+          <w:szCs w:val="32"/>
+        </w:rPr>
+      </w:pPr>
+    </w:p>
+    <w:p>
+      <w:pPr>
+        <w:pStyle w:val="14"/>
         <w:ind w:left="1800" w:firstLine="360"/>
         <w:rPr>
           <w:b/>
@@ -2706,7 +2692,6 @@
       <w:r>
         <w:rPr>
           <w:b/>
-          <w:noProof/>
           <w:sz w:val="32"/>
           <w:szCs w:val="32"/>
         </w:rPr>
@@ -2722,19 +2707,19 @@
               <a:graphicData uri="http://schemas.openxmlformats.org/drawingml/2006/picture">
                 <pic:pic xmlns:pic="http://schemas.openxmlformats.org/drawingml/2006/picture">
                   <pic:nvPicPr>
-                    <pic:cNvPr id="0" name="Picture 19"/>
+                    <pic:cNvPr id="9" name="Picture 19"/>
                     <pic:cNvPicPr>
                       <a:picLocks noChangeAspect="1" noChangeArrowheads="1"/>
                     </pic:cNvPicPr>
                   </pic:nvPicPr>
                   <pic:blipFill>
-                    <a:blip r:embed="rId19"/>
+                    <a:blip r:embed="rId17"/>
                     <a:srcRect/>
                     <a:stretch>
                       <a:fillRect/>
                     </a:stretch>
                   </pic:blipFill>
-                  <pic:spPr bwMode="auto">
+                  <pic:spPr>
                     <a:xfrm>
                       <a:off x="0" y="0"/>
                       <a:ext cx="2857500" cy="1047750"/>
@@ -2759,7 +2744,7 @@
     </w:p>
     <w:p>
       <w:pPr>
-        <w:pStyle w:val="ListParagraph"/>
+        <w:pStyle w:val="14"/>
         <w:ind w:left="1800" w:firstLine="360"/>
         <w:rPr>
           <w:b/>
@@ -2770,7 +2755,7 @@
     </w:p>
     <w:p>
       <w:pPr>
-        <w:pStyle w:val="ListParagraph"/>
+        <w:pStyle w:val="14"/>
         <w:ind w:left="1800" w:firstLine="360"/>
         <w:rPr>
           <w:b/>
@@ -2781,7 +2766,7 @@
     </w:p>
     <w:p>
       <w:pPr>
-        <w:pStyle w:val="ListParagraph"/>
+        <w:pStyle w:val="14"/>
         <w:ind w:left="1800" w:firstLine="360"/>
         <w:rPr>
           <w:b/>
@@ -2792,7 +2777,7 @@
     </w:p>
     <w:p>
       <w:pPr>
-        <w:pStyle w:val="ListParagraph"/>
+        <w:pStyle w:val="14"/>
         <w:ind w:left="1800" w:firstLine="360"/>
         <w:rPr>
           <w:b/>
@@ -2803,27 +2788,26 @@
     </w:p>
     <w:p>
       <w:pPr>
-        <w:pStyle w:val="ListParagraph"/>
-        <w:ind w:left="360"/>
-        <w:rPr>
-          <w:b/>
-          <w:sz w:val="32"/>
-          <w:szCs w:val="32"/>
-        </w:rPr>
-      </w:pPr>
-      <w:r>
-        <w:rPr>
-          <w:b/>
-          <w:sz w:val="32"/>
-          <w:szCs w:val="32"/>
-        </w:rPr>
-        <w:lastRenderedPageBreak/>
+        <w:pStyle w:val="14"/>
+        <w:ind w:left="360"/>
+        <w:rPr>
+          <w:b/>
+          <w:sz w:val="32"/>
+          <w:szCs w:val="32"/>
+        </w:rPr>
+      </w:pPr>
+      <w:r>
+        <w:rPr>
+          <w:b/>
+          <w:sz w:val="32"/>
+          <w:szCs w:val="32"/>
+        </w:rPr>
         <w:t>5. TELNET:</w:t>
       </w:r>
     </w:p>
     <w:p>
       <w:pPr>
-        <w:pStyle w:val="ListParagraph"/>
+        <w:pStyle w:val="14"/>
         <w:rPr>
           <w:sz w:val="24"/>
           <w:szCs w:val="24"/>
@@ -2847,7 +2831,7 @@
     </w:p>
     <w:p>
       <w:pPr>
-        <w:pStyle w:val="ListParagraph"/>
+        <w:pStyle w:val="14"/>
         <w:rPr>
           <w:sz w:val="24"/>
           <w:szCs w:val="24"/>
@@ -2871,18 +2855,18 @@
     </w:p>
     <w:p>
       <w:pPr>
-        <w:pStyle w:val="ListParagraph"/>
-        <w:ind w:left="360"/>
-        <w:rPr>
-          <w:b/>
-          <w:sz w:val="32"/>
-          <w:szCs w:val="32"/>
-        </w:rPr>
-      </w:pPr>
-    </w:p>
-    <w:p>
-      <w:pPr>
-        <w:pStyle w:val="ListParagraph"/>
+        <w:pStyle w:val="14"/>
+        <w:ind w:left="360"/>
+        <w:rPr>
+          <w:b/>
+          <w:sz w:val="32"/>
+          <w:szCs w:val="32"/>
+        </w:rPr>
+      </w:pPr>
+    </w:p>
+    <w:p>
+      <w:pPr>
+        <w:pStyle w:val="14"/>
         <w:ind w:left="360"/>
         <w:rPr>
           <w:b/>
@@ -2901,7 +2885,7 @@
     </w:p>
     <w:p>
       <w:pPr>
-        <w:pStyle w:val="ListParagraph"/>
+        <w:pStyle w:val="14"/>
         <w:ind w:left="360"/>
         <w:rPr>
           <w:sz w:val="24"/>
@@ -2926,7 +2910,7 @@
     </w:p>
     <w:p>
       <w:pPr>
-        <w:pStyle w:val="ListParagraph"/>
+        <w:pStyle w:val="14"/>
         <w:ind w:left="360"/>
         <w:rPr>
           <w:sz w:val="24"/>
@@ -2951,37 +2935,37 @@
     </w:p>
     <w:p>
       <w:pPr>
-        <w:pStyle w:val="ListParagraph"/>
-        <w:ind w:left="360"/>
-        <w:rPr>
-          <w:sz w:val="24"/>
-          <w:szCs w:val="24"/>
-        </w:rPr>
-      </w:pPr>
-    </w:p>
-    <w:p>
-      <w:pPr>
-        <w:pStyle w:val="ListParagraph"/>
-        <w:ind w:left="360"/>
-        <w:rPr>
-          <w:sz w:val="24"/>
-          <w:szCs w:val="24"/>
-        </w:rPr>
-      </w:pPr>
-    </w:p>
-    <w:p>
-      <w:pPr>
-        <w:pStyle w:val="ListParagraph"/>
-        <w:ind w:left="360"/>
-        <w:rPr>
-          <w:sz w:val="24"/>
-          <w:szCs w:val="24"/>
-        </w:rPr>
-      </w:pPr>
-    </w:p>
-    <w:p>
-      <w:pPr>
-        <w:pStyle w:val="ListParagraph"/>
+        <w:pStyle w:val="14"/>
+        <w:ind w:left="360"/>
+        <w:rPr>
+          <w:sz w:val="24"/>
+          <w:szCs w:val="24"/>
+        </w:rPr>
+      </w:pPr>
+    </w:p>
+    <w:p>
+      <w:pPr>
+        <w:pStyle w:val="14"/>
+        <w:ind w:left="360"/>
+        <w:rPr>
+          <w:sz w:val="24"/>
+          <w:szCs w:val="24"/>
+        </w:rPr>
+      </w:pPr>
+    </w:p>
+    <w:p>
+      <w:pPr>
+        <w:pStyle w:val="14"/>
+        <w:ind w:left="360"/>
+        <w:rPr>
+          <w:sz w:val="24"/>
+          <w:szCs w:val="24"/>
+        </w:rPr>
+      </w:pPr>
+    </w:p>
+    <w:p>
+      <w:pPr>
+        <w:pStyle w:val="14"/>
         <w:numPr>
           <w:ilvl w:val="0"/>
           <w:numId w:val="1"/>
@@ -2998,15 +2982,7 @@
           <w:sz w:val="32"/>
           <w:szCs w:val="32"/>
         </w:rPr>
-        <w:t>Write a program in C</w:t>
-      </w:r>
-      <w:r>
-        <w:rPr>
-          <w:b/>
-          <w:sz w:val="32"/>
-          <w:szCs w:val="32"/>
-        </w:rPr>
-        <w:t xml:space="preserve"> to perform bit stuffing.</w:t>
+        <w:t>Write a program in C to perform bit stuffing.</w:t>
       </w:r>
     </w:p>
     <w:p>
@@ -3054,28 +3030,7 @@
           <w:sz w:val="20"/>
           <w:szCs w:val="20"/>
         </w:rPr>
-        <w:t>v</w:t>
-      </w:r>
-      <w:r>
-        <w:rPr>
-          <w:sz w:val="20"/>
-          <w:szCs w:val="20"/>
-        </w:rPr>
-        <w:t>oid</w:t>
-      </w:r>
-      <w:r>
-        <w:rPr>
-          <w:sz w:val="20"/>
-          <w:szCs w:val="20"/>
-        </w:rPr>
-        <w:t xml:space="preserve"> </w:t>
-      </w:r>
-      <w:r>
-        <w:rPr>
-          <w:sz w:val="20"/>
-          <w:szCs w:val="20"/>
-        </w:rPr>
-        <w:t>getStuffedBits(char bit[]){</w:t>
+        <w:t>void getStuffedBits(char bit[]){</w:t>
       </w:r>
     </w:p>
     <w:p>
@@ -3139,21 +3094,7 @@
           <w:sz w:val="20"/>
           <w:szCs w:val="20"/>
         </w:rPr>
-        <w:t>char</w:t>
-      </w:r>
-      <w:r>
-        <w:rPr>
-          <w:sz w:val="20"/>
-          <w:szCs w:val="20"/>
-        </w:rPr>
-        <w:t xml:space="preserve"> </w:t>
-      </w:r>
-      <w:r>
-        <w:rPr>
-          <w:sz w:val="20"/>
-          <w:szCs w:val="20"/>
-        </w:rPr>
-        <w:t>newBit[100];</w:t>
+        <w:t>char newBit[100];</w:t>
       </w:r>
     </w:p>
     <w:p>
@@ -3193,6 +3134,12 @@
           <w:szCs w:val="20"/>
         </w:rPr>
         <w:tab/>
+      </w:r>
+      <w:r>
+        <w:rPr>
+          <w:sz w:val="20"/>
+          <w:szCs w:val="20"/>
+        </w:rPr>
         <w:t>if(bit[i]=='0'){</w:t>
       </w:r>
     </w:p>
@@ -3224,6 +3171,12 @@
           <w:szCs w:val="20"/>
         </w:rPr>
         <w:tab/>
+      </w:r>
+      <w:r>
+        <w:rPr>
+          <w:sz w:val="20"/>
+          <w:szCs w:val="20"/>
+        </w:rPr>
         <w:t>newBit[j]='0';</w:t>
       </w:r>
     </w:p>
@@ -3255,6 +3208,12 @@
           <w:szCs w:val="20"/>
         </w:rPr>
         <w:tab/>
+      </w:r>
+      <w:r>
+        <w:rPr>
+          <w:sz w:val="20"/>
+          <w:szCs w:val="20"/>
+        </w:rPr>
         <w:t>c=0;</w:t>
       </w:r>
     </w:p>
@@ -3286,6 +3245,12 @@
           <w:szCs w:val="20"/>
         </w:rPr>
         <w:tab/>
+      </w:r>
+      <w:r>
+        <w:rPr>
+          <w:sz w:val="20"/>
+          <w:szCs w:val="20"/>
+        </w:rPr>
         <w:t>j++;</w:t>
       </w:r>
     </w:p>
@@ -3310,6 +3275,12 @@
           <w:szCs w:val="20"/>
         </w:rPr>
         <w:tab/>
+      </w:r>
+      <w:r>
+        <w:rPr>
+          <w:sz w:val="20"/>
+          <w:szCs w:val="20"/>
+        </w:rPr>
         <w:t>}</w:t>
       </w:r>
     </w:p>
@@ -3334,6 +3305,12 @@
           <w:szCs w:val="20"/>
         </w:rPr>
         <w:tab/>
+      </w:r>
+      <w:r>
+        <w:rPr>
+          <w:sz w:val="20"/>
+          <w:szCs w:val="20"/>
+        </w:rPr>
         <w:t>else{</w:t>
       </w:r>
     </w:p>
@@ -3350,22 +3327,27 @@
           <w:sz w:val="20"/>
           <w:szCs w:val="20"/>
         </w:rPr>
-        <w:lastRenderedPageBreak/>
-        <w:tab/>
-      </w:r>
-      <w:r>
-        <w:rPr>
-          <w:sz w:val="20"/>
-          <w:szCs w:val="20"/>
-        </w:rPr>
-        <w:tab/>
-      </w:r>
-      <w:r>
-        <w:rPr>
-          <w:sz w:val="20"/>
-          <w:szCs w:val="20"/>
-        </w:rPr>
-        <w:tab/>
+        <w:tab/>
+      </w:r>
+      <w:r>
+        <w:rPr>
+          <w:sz w:val="20"/>
+          <w:szCs w:val="20"/>
+        </w:rPr>
+        <w:tab/>
+      </w:r>
+      <w:r>
+        <w:rPr>
+          <w:sz w:val="20"/>
+          <w:szCs w:val="20"/>
+        </w:rPr>
+        <w:tab/>
+      </w:r>
+      <w:r>
+        <w:rPr>
+          <w:sz w:val="20"/>
+          <w:szCs w:val="20"/>
+        </w:rPr>
         <w:t>newBit[j]='1';</w:t>
       </w:r>
     </w:p>
@@ -3397,6 +3379,12 @@
           <w:szCs w:val="20"/>
         </w:rPr>
         <w:tab/>
+      </w:r>
+      <w:r>
+        <w:rPr>
+          <w:sz w:val="20"/>
+          <w:szCs w:val="20"/>
+        </w:rPr>
         <w:t>c++;</w:t>
       </w:r>
     </w:p>
@@ -3428,6 +3416,12 @@
           <w:szCs w:val="20"/>
         </w:rPr>
         <w:tab/>
+      </w:r>
+      <w:r>
+        <w:rPr>
+          <w:sz w:val="20"/>
+          <w:szCs w:val="20"/>
+        </w:rPr>
         <w:t>j++;</w:t>
       </w:r>
     </w:p>
@@ -3459,6 +3453,12 @@
           <w:szCs w:val="20"/>
         </w:rPr>
         <w:tab/>
+      </w:r>
+      <w:r>
+        <w:rPr>
+          <w:sz w:val="20"/>
+          <w:szCs w:val="20"/>
+        </w:rPr>
         <w:t>if(c==5){</w:t>
       </w:r>
     </w:p>
@@ -3497,6 +3497,12 @@
           <w:szCs w:val="20"/>
         </w:rPr>
         <w:tab/>
+      </w:r>
+      <w:r>
+        <w:rPr>
+          <w:sz w:val="20"/>
+          <w:szCs w:val="20"/>
+        </w:rPr>
         <w:t>newBit[j]='0';</w:t>
       </w:r>
     </w:p>
@@ -3535,6 +3541,12 @@
           <w:szCs w:val="20"/>
         </w:rPr>
         <w:tab/>
+      </w:r>
+      <w:r>
+        <w:rPr>
+          <w:sz w:val="20"/>
+          <w:szCs w:val="20"/>
+        </w:rPr>
         <w:t>c=0;</w:t>
       </w:r>
     </w:p>
@@ -3573,6 +3585,12 @@
           <w:szCs w:val="20"/>
         </w:rPr>
         <w:tab/>
+      </w:r>
+      <w:r>
+        <w:rPr>
+          <w:sz w:val="20"/>
+          <w:szCs w:val="20"/>
+        </w:rPr>
         <w:t>j++;</w:t>
       </w:r>
     </w:p>
@@ -3604,6 +3622,12 @@
           <w:szCs w:val="20"/>
         </w:rPr>
         <w:tab/>
+      </w:r>
+      <w:r>
+        <w:rPr>
+          <w:sz w:val="20"/>
+          <w:szCs w:val="20"/>
+        </w:rPr>
         <w:t>}</w:t>
       </w:r>
     </w:p>
@@ -3628,6 +3652,12 @@
           <w:szCs w:val="20"/>
         </w:rPr>
         <w:tab/>
+      </w:r>
+      <w:r>
+        <w:rPr>
+          <w:sz w:val="20"/>
+          <w:szCs w:val="20"/>
+        </w:rPr>
         <w:t>}</w:t>
       </w:r>
     </w:p>
@@ -3708,44 +3738,29 @@
           <w:sz w:val="20"/>
           <w:szCs w:val="20"/>
         </w:rPr>
-        <w:t>v</w:t>
-      </w:r>
-      <w:r>
-        <w:rPr>
-          <w:sz w:val="20"/>
-          <w:szCs w:val="20"/>
-        </w:rPr>
-        <w:t>oid</w:t>
-      </w:r>
-      <w:r>
-        <w:rPr>
-          <w:sz w:val="20"/>
-          <w:szCs w:val="20"/>
-        </w:rPr>
-        <w:t xml:space="preserve"> </w:t>
-      </w:r>
-      <w:r>
-        <w:rPr>
-          <w:sz w:val="20"/>
-          <w:szCs w:val="20"/>
-        </w:rPr>
-        <w:t>getDestuffedBits(char bit[]){</w:t>
-      </w:r>
-    </w:p>
-    <w:p>
-      <w:pPr>
-        <w:ind w:left="360"/>
-        <w:rPr>
-          <w:sz w:val="20"/>
-          <w:szCs w:val="20"/>
-        </w:rPr>
-      </w:pPr>
-      <w:r>
-        <w:rPr>
-          <w:sz w:val="20"/>
-          <w:szCs w:val="20"/>
-        </w:rPr>
-        <w:tab/>
+        <w:t>void getDestuffedBits(char bit[]){</w:t>
+      </w:r>
+    </w:p>
+    <w:p>
+      <w:pPr>
+        <w:ind w:left="360"/>
+        <w:rPr>
+          <w:sz w:val="20"/>
+          <w:szCs w:val="20"/>
+        </w:rPr>
+      </w:pPr>
+      <w:r>
+        <w:rPr>
+          <w:sz w:val="20"/>
+          <w:szCs w:val="20"/>
+        </w:rPr>
+        <w:tab/>
+      </w:r>
+      <w:r>
+        <w:rPr>
+          <w:sz w:val="20"/>
+          <w:szCs w:val="20"/>
+        </w:rPr>
         <w:t>int c=0,j=0;</w:t>
       </w:r>
     </w:p>
@@ -3763,6 +3778,12 @@
           <w:szCs w:val="20"/>
         </w:rPr>
         <w:tab/>
+      </w:r>
+      <w:r>
+        <w:rPr>
+          <w:sz w:val="20"/>
+          <w:szCs w:val="20"/>
+        </w:rPr>
         <w:t>inti;</w:t>
       </w:r>
     </w:p>
@@ -3780,6 +3801,12 @@
           <w:szCs w:val="20"/>
         </w:rPr>
         <w:tab/>
+      </w:r>
+      <w:r>
+        <w:rPr>
+          <w:sz w:val="20"/>
+          <w:szCs w:val="20"/>
+        </w:rPr>
         <w:t>intlen=strlen(bit);</w:t>
       </w:r>
     </w:p>
@@ -3797,6 +3824,12 @@
           <w:szCs w:val="20"/>
         </w:rPr>
         <w:tab/>
+      </w:r>
+      <w:r>
+        <w:rPr>
+          <w:sz w:val="20"/>
+          <w:szCs w:val="20"/>
+        </w:rPr>
         <w:t>charnewBit[100];</w:t>
       </w:r>
     </w:p>
@@ -3814,6 +3847,12 @@
           <w:szCs w:val="20"/>
         </w:rPr>
         <w:tab/>
+      </w:r>
+      <w:r>
+        <w:rPr>
+          <w:sz w:val="20"/>
+          <w:szCs w:val="20"/>
+        </w:rPr>
         <w:t>for(i=0;i&lt;len;i++,j++){</w:t>
       </w:r>
     </w:p>
@@ -3838,6 +3877,12 @@
           <w:szCs w:val="20"/>
         </w:rPr>
         <w:tab/>
+      </w:r>
+      <w:r>
+        <w:rPr>
+          <w:sz w:val="20"/>
+          <w:szCs w:val="20"/>
+        </w:rPr>
         <w:t>if(bit[i]=='0'){</w:t>
       </w:r>
     </w:p>
@@ -3869,6 +3914,12 @@
           <w:szCs w:val="20"/>
         </w:rPr>
         <w:tab/>
+      </w:r>
+      <w:r>
+        <w:rPr>
+          <w:sz w:val="20"/>
+          <w:szCs w:val="20"/>
+        </w:rPr>
         <w:t>newBit[j]='0';</w:t>
       </w:r>
     </w:p>
@@ -3900,6 +3951,12 @@
           <w:szCs w:val="20"/>
         </w:rPr>
         <w:tab/>
+      </w:r>
+      <w:r>
+        <w:rPr>
+          <w:sz w:val="20"/>
+          <w:szCs w:val="20"/>
+        </w:rPr>
         <w:t>c=0;</w:t>
       </w:r>
     </w:p>
@@ -3924,6 +3981,12 @@
           <w:szCs w:val="20"/>
         </w:rPr>
         <w:tab/>
+      </w:r>
+      <w:r>
+        <w:rPr>
+          <w:sz w:val="20"/>
+          <w:szCs w:val="20"/>
+        </w:rPr>
         <w:t>}</w:t>
       </w:r>
     </w:p>
@@ -3948,6 +4011,12 @@
           <w:szCs w:val="20"/>
         </w:rPr>
         <w:tab/>
+      </w:r>
+      <w:r>
+        <w:rPr>
+          <w:sz w:val="20"/>
+          <w:szCs w:val="20"/>
+        </w:rPr>
         <w:t>else{</w:t>
       </w:r>
     </w:p>
@@ -3979,6 +4048,12 @@
           <w:szCs w:val="20"/>
         </w:rPr>
         <w:tab/>
+      </w:r>
+      <w:r>
+        <w:rPr>
+          <w:sz w:val="20"/>
+          <w:szCs w:val="20"/>
+        </w:rPr>
         <w:t>newBit[j]='1';</w:t>
       </w:r>
     </w:p>
@@ -4010,6 +4085,12 @@
           <w:szCs w:val="20"/>
         </w:rPr>
         <w:tab/>
+      </w:r>
+      <w:r>
+        <w:rPr>
+          <w:sz w:val="20"/>
+          <w:szCs w:val="20"/>
+        </w:rPr>
         <w:t>c++;</w:t>
       </w:r>
     </w:p>
@@ -4041,6 +4122,12 @@
           <w:szCs w:val="20"/>
         </w:rPr>
         <w:tab/>
+      </w:r>
+      <w:r>
+        <w:rPr>
+          <w:sz w:val="20"/>
+          <w:szCs w:val="20"/>
+        </w:rPr>
         <w:t>if(c==5){</w:t>
       </w:r>
     </w:p>
@@ -4057,29 +4144,34 @@
           <w:sz w:val="20"/>
           <w:szCs w:val="20"/>
         </w:rPr>
-        <w:lastRenderedPageBreak/>
-        <w:tab/>
-      </w:r>
-      <w:r>
-        <w:rPr>
-          <w:sz w:val="20"/>
-          <w:szCs w:val="20"/>
-        </w:rPr>
-        <w:tab/>
-      </w:r>
-      <w:r>
-        <w:rPr>
-          <w:sz w:val="20"/>
-          <w:szCs w:val="20"/>
-        </w:rPr>
-        <w:tab/>
-      </w:r>
-      <w:r>
-        <w:rPr>
-          <w:sz w:val="20"/>
-          <w:szCs w:val="20"/>
-        </w:rPr>
-        <w:tab/>
+        <w:tab/>
+      </w:r>
+      <w:r>
+        <w:rPr>
+          <w:sz w:val="20"/>
+          <w:szCs w:val="20"/>
+        </w:rPr>
+        <w:tab/>
+      </w:r>
+      <w:r>
+        <w:rPr>
+          <w:sz w:val="20"/>
+          <w:szCs w:val="20"/>
+        </w:rPr>
+        <w:tab/>
+      </w:r>
+      <w:r>
+        <w:rPr>
+          <w:sz w:val="20"/>
+          <w:szCs w:val="20"/>
+        </w:rPr>
+        <w:tab/>
+      </w:r>
+      <w:r>
+        <w:rPr>
+          <w:sz w:val="20"/>
+          <w:szCs w:val="20"/>
+        </w:rPr>
         <w:t>i++;</w:t>
       </w:r>
     </w:p>
@@ -4118,6 +4210,12 @@
           <w:szCs w:val="20"/>
         </w:rPr>
         <w:tab/>
+      </w:r>
+      <w:r>
+        <w:rPr>
+          <w:sz w:val="20"/>
+          <w:szCs w:val="20"/>
+        </w:rPr>
         <w:t>c=0;</w:t>
       </w:r>
     </w:p>
@@ -4149,6 +4247,12 @@
           <w:szCs w:val="20"/>
         </w:rPr>
         <w:tab/>
+      </w:r>
+      <w:r>
+        <w:rPr>
+          <w:sz w:val="20"/>
+          <w:szCs w:val="20"/>
+        </w:rPr>
         <w:t>}</w:t>
       </w:r>
     </w:p>
@@ -4173,6 +4277,12 @@
           <w:szCs w:val="20"/>
         </w:rPr>
         <w:tab/>
+      </w:r>
+      <w:r>
+        <w:rPr>
+          <w:sz w:val="20"/>
+          <w:szCs w:val="20"/>
+        </w:rPr>
         <w:t>}</w:t>
       </w:r>
     </w:p>
@@ -4366,6 +4476,12 @@
           <w:szCs w:val="20"/>
         </w:rPr>
         <w:tab/>
+      </w:r>
+      <w:r>
+        <w:rPr>
+          <w:sz w:val="20"/>
+          <w:szCs w:val="20"/>
+        </w:rPr>
         <w:t>printf("Bits after stuffing:\n");</w:t>
       </w:r>
     </w:p>
@@ -4399,6 +4515,12 @@
           <w:szCs w:val="20"/>
         </w:rPr>
         <w:tab/>
+      </w:r>
+      <w:r>
+        <w:rPr>
+          <w:sz w:val="20"/>
+          <w:szCs w:val="20"/>
+        </w:rPr>
         <w:t>getDestuffedBits(bits);</w:t>
       </w:r>
     </w:p>
@@ -4416,6 +4538,12 @@
           <w:szCs w:val="20"/>
         </w:rPr>
         <w:tab/>
+      </w:r>
+      <w:r>
+        <w:rPr>
+          <w:sz w:val="20"/>
+          <w:szCs w:val="20"/>
+        </w:rPr>
         <w:t>printf("Bits after destuffing:\n");</w:t>
       </w:r>
     </w:p>
@@ -4433,6 +4561,12 @@
           <w:szCs w:val="20"/>
         </w:rPr>
         <w:tab/>
+      </w:r>
+      <w:r>
+        <w:rPr>
+          <w:sz w:val="20"/>
+          <w:szCs w:val="20"/>
+        </w:rPr>
         <w:t>puts(bits);</w:t>
       </w:r>
     </w:p>
@@ -4450,6 +4584,12 @@
           <w:szCs w:val="20"/>
         </w:rPr>
         <w:tab/>
+      </w:r>
+      <w:r>
+        <w:rPr>
+          <w:sz w:val="20"/>
+          <w:szCs w:val="20"/>
+        </w:rPr>
         <w:t>getch();</w:t>
       </w:r>
     </w:p>
@@ -4467,6 +4607,12 @@
           <w:szCs w:val="20"/>
         </w:rPr>
         <w:tab/>
+      </w:r>
+      <w:r>
+        <w:rPr>
+          <w:sz w:val="20"/>
+          <w:szCs w:val="20"/>
+        </w:rPr>
         <w:t>return 0;</w:t>
       </w:r>
     </w:p>
@@ -4496,24 +4642,24 @@
       </w:pPr>
     </w:p>
     <w:sectPr>
-      <w:footerReference w:type="default" r:id="rId20"/>
+      <w:footerReference r:id="rId5" w:type="default"/>
       <w:pgSz w:w="12240" w:h="15840"/>
       <w:pgMar w:top="1440" w:right="1440" w:bottom="1440" w:left="1440" w:header="720" w:footer="720" w:gutter="0"/>
       <w:pgNumType w:start="0"/>
-      <w:cols w:space="720"/>
+      <w:cols w:space="720" w:num="1"/>
       <w:titlePg/>
-      <w:docGrid w:linePitch="360"/>
+      <w:docGrid w:linePitch="360" w:charSpace="0"/>
     </w:sectPr>
   </w:body>
 </w:document>
 </file>
 
 <file path=word/endnotes.xml><?xml version="1.0" encoding="utf-8"?>
-<w:endnotes xmlns:ve="http://schemas.openxmlformats.org/markup-compatibility/2006" xmlns:o="urn:schemas-microsoft-com:office:office" xmlns:r="http://schemas.openxmlformats.org/officeDocument/2006/relationships" xmlns:m="http://schemas.openxmlformats.org/officeDocument/2006/math" xmlns:v="urn:schemas-microsoft-com:vml" xmlns:wp="http://schemas.openxmlformats.org/drawingml/2006/wordprocessingDrawing" xmlns:w10="urn:schemas-microsoft-com:office:word" xmlns:w="http://schemas.openxmlformats.org/wordprocessingml/2006/main" xmlns:wne="http://schemas.microsoft.com/office/word/2006/wordml">
+<w:endnotes xmlns:wpc="http://schemas.microsoft.com/office/word/2010/wordprocessingCanvas" xmlns:mc="http://schemas.openxmlformats.org/markup-compatibility/2006" xmlns:o="urn:schemas-microsoft-com:office:office" xmlns:r="http://schemas.openxmlformats.org/officeDocument/2006/relationships" xmlns:m="http://schemas.openxmlformats.org/officeDocument/2006/math" xmlns:v="urn:schemas-microsoft-com:vml" xmlns:wp14="http://schemas.microsoft.com/office/word/2010/wordprocessingDrawing" xmlns:wp="http://schemas.openxmlformats.org/drawingml/2006/wordprocessingDrawing" xmlns:w="http://schemas.openxmlformats.org/wordprocessingml/2006/main" xmlns:w14="http://schemas.microsoft.com/office/word/2010/wordml" xmlns:w15="http://schemas.microsoft.com/office/word/2012/wordml" xmlns:w10="urn:schemas-microsoft-com:office:word" xmlns:wpg="http://schemas.microsoft.com/office/word/2010/wordprocessingGroup" xmlns:wpi="http://schemas.microsoft.com/office/word/2010/wordprocessingInk" xmlns:wne="http://schemas.microsoft.com/office/word/2006/wordml" xmlns:wps="http://schemas.microsoft.com/office/word/2010/wordprocessingShape" xmlns:wpsCustomData="http://www.wps.cn/officeDocument/2013/wpsCustomData" mc:Ignorable="w14 w15 wp14">
   <w:endnote w:type="separator" w:id="0">
     <w:p>
       <w:pPr>
-        <w:spacing w:after="0" w:line="240" w:lineRule="auto"/>
+        <w:spacing w:line="240" w:lineRule="auto"/>
       </w:pPr>
       <w:r>
         <w:separator/>
@@ -4523,7 +4669,7 @@
   <w:endnote w:type="continuationSeparator" w:id="1">
     <w:p>
       <w:pPr>
-        <w:spacing w:after="0" w:line="240" w:lineRule="auto"/>
+        <w:spacing w:line="240" w:lineRule="auto"/>
       </w:pPr>
       <w:r>
         <w:continuationSeparator/>
@@ -4534,12 +4680,20 @@
 </file>
 
 <file path=word/footer1.xml><?xml version="1.0" encoding="utf-8"?>
-<w:ftr xmlns:ve="http://schemas.openxmlformats.org/markup-compatibility/2006" xmlns:o="urn:schemas-microsoft-com:office:office" xmlns:r="http://schemas.openxmlformats.org/officeDocument/2006/relationships" xmlns:m="http://schemas.openxmlformats.org/officeDocument/2006/math" xmlns:v="urn:schemas-microsoft-com:vml" xmlns:wp="http://schemas.openxmlformats.org/drawingml/2006/wordprocessingDrawing" xmlns:w10="urn:schemas-microsoft-com:office:word" xmlns:w="http://schemas.openxmlformats.org/wordprocessingml/2006/main" xmlns:wne="http://schemas.microsoft.com/office/word/2006/wordml">
+<w:ftr xmlns:wpc="http://schemas.microsoft.com/office/word/2010/wordprocessingCanvas" xmlns:mc="http://schemas.openxmlformats.org/markup-compatibility/2006" xmlns:o="urn:schemas-microsoft-com:office:office" xmlns:r="http://schemas.openxmlformats.org/officeDocument/2006/relationships" xmlns:m="http://schemas.openxmlformats.org/officeDocument/2006/math" xmlns:v="urn:schemas-microsoft-com:vml" xmlns:wp14="http://schemas.microsoft.com/office/word/2010/wordprocessingDrawing" xmlns:wp="http://schemas.openxmlformats.org/drawingml/2006/wordprocessingDrawing" xmlns:w10="urn:schemas-microsoft-com:office:word" xmlns:w="http://schemas.openxmlformats.org/wordprocessingml/2006/main" xmlns:w14="http://schemas.microsoft.com/office/word/2010/wordml" xmlns:w15="http://schemas.microsoft.com/office/word/2012/wordml" xmlns:wpg="http://schemas.microsoft.com/office/word/2010/wordprocessingGroup" xmlns:wpi="http://schemas.microsoft.com/office/word/2010/wordprocessingInk" xmlns:wne="http://schemas.microsoft.com/office/word/2006/wordml" xmlns:wps="http://schemas.microsoft.com/office/word/2010/wordprocessingShape" xmlns:wpsCustomData="http://www.wps.cn/officeDocument/2013/wpsCustomData" mc:Ignorable="w14 w15 wp14">
   <w:tbl>
     <w:tblPr>
+      <w:tblStyle w:val="4"/>
       <w:tblpPr w:leftFromText="187" w:rightFromText="187" w:vertAnchor="text" w:tblpY="1"/>
       <w:tblW w:w="5000" w:type="pct"/>
-      <w:tblLook w:val="04A0"/>
+      <w:tblInd w:w="0" w:type="dxa"/>
+      <w:tblLayout w:type="autofit"/>
+      <w:tblCellMar>
+        <w:top w:w="0" w:type="dxa"/>
+        <w:left w:w="108" w:type="dxa"/>
+        <w:bottom w:w="0" w:type="dxa"/>
+        <w:right w:w="108" w:type="dxa"/>
+      </w:tblCellMar>
     </w:tblPr>
     <w:tblGrid>
       <w:gridCol w:w="4309"/>
@@ -4547,21 +4701,29 @@
       <w:gridCol w:w="4309"/>
     </w:tblGrid>
     <w:tr>
+      <w:tblPrEx>
+        <w:tblCellMar>
+          <w:top w:w="0" w:type="dxa"/>
+          <w:left w:w="108" w:type="dxa"/>
+          <w:bottom w:w="0" w:type="dxa"/>
+          <w:right w:w="108" w:type="dxa"/>
+        </w:tblCellMar>
+      </w:tblPrEx>
       <w:trPr>
-        <w:trHeight w:val="151"/>
+        <w:trHeight w:val="151" w:hRule="atLeast"/>
       </w:trPr>
       <w:tc>
         <w:tcPr>
           <w:tcW w:w="2250" w:type="pct"/>
           <w:tcBorders>
-            <w:bottom w:val="single" w:sz="4" w:space="0" w:color="4F81BD" w:themeColor="accent1"/>
+            <w:bottom w:val="single" w:color="4F81BD" w:themeColor="accent1" w:sz="4" w:space="0"/>
           </w:tcBorders>
         </w:tcPr>
         <w:p>
           <w:pPr>
-            <w:pStyle w:val="Header"/>
-            <w:rPr>
-              <w:rFonts w:asciiTheme="majorHAnsi" w:eastAsiaTheme="majorEastAsia" w:hAnsiTheme="majorHAnsi" w:cstheme="majorBidi"/>
+            <w:pStyle w:val="7"/>
+            <w:rPr>
+              <w:rFonts w:asciiTheme="majorHAnsi" w:hAnsiTheme="majorHAnsi" w:eastAsiaTheme="majorEastAsia" w:cstheme="majorBidi"/>
               <w:b/>
               <w:bCs/>
             </w:rPr>
@@ -4577,7 +4739,7 @@
         </w:tcPr>
         <w:p>
           <w:pPr>
-            <w:pStyle w:val="NoSpacing"/>
+            <w:pStyle w:val="18"/>
             <w:rPr>
               <w:rFonts w:asciiTheme="majorHAnsi" w:hAnsiTheme="majorHAnsi"/>
             </w:rPr>
@@ -4602,7 +4764,6 @@
             <w:rPr>
               <w:rFonts w:asciiTheme="majorHAnsi" w:hAnsiTheme="majorHAnsi"/>
               <w:b/>
-              <w:noProof/>
             </w:rPr>
             <w:t>11</w:t>
           </w:r>
@@ -4610,7 +4771,6 @@
             <w:rPr>
               <w:rFonts w:asciiTheme="majorHAnsi" w:hAnsiTheme="majorHAnsi"/>
               <w:b/>
-              <w:noProof/>
             </w:rPr>
             <w:fldChar w:fldCharType="end"/>
           </w:r>
@@ -4620,14 +4780,14 @@
         <w:tcPr>
           <w:tcW w:w="2250" w:type="pct"/>
           <w:tcBorders>
-            <w:bottom w:val="single" w:sz="4" w:space="0" w:color="4F81BD" w:themeColor="accent1"/>
+            <w:bottom w:val="single" w:color="4F81BD" w:themeColor="accent1" w:sz="4" w:space="0"/>
           </w:tcBorders>
         </w:tcPr>
         <w:p>
           <w:pPr>
-            <w:pStyle w:val="Header"/>
-            <w:rPr>
-              <w:rFonts w:asciiTheme="majorHAnsi" w:eastAsiaTheme="majorEastAsia" w:hAnsiTheme="majorHAnsi" w:cstheme="majorBidi"/>
+            <w:pStyle w:val="7"/>
+            <w:rPr>
+              <w:rFonts w:asciiTheme="majorHAnsi" w:hAnsiTheme="majorHAnsi" w:eastAsiaTheme="majorEastAsia" w:cstheme="majorBidi"/>
               <w:b/>
               <w:bCs/>
             </w:rPr>
@@ -4636,21 +4796,29 @@
       </w:tc>
     </w:tr>
     <w:tr>
+      <w:tblPrEx>
+        <w:tblCellMar>
+          <w:top w:w="0" w:type="dxa"/>
+          <w:left w:w="108" w:type="dxa"/>
+          <w:bottom w:w="0" w:type="dxa"/>
+          <w:right w:w="108" w:type="dxa"/>
+        </w:tblCellMar>
+      </w:tblPrEx>
       <w:trPr>
-        <w:trHeight w:val="150"/>
+        <w:trHeight w:val="150" w:hRule="atLeast"/>
       </w:trPr>
       <w:tc>
         <w:tcPr>
           <w:tcW w:w="2250" w:type="pct"/>
           <w:tcBorders>
-            <w:top w:val="single" w:sz="4" w:space="0" w:color="4F81BD" w:themeColor="accent1"/>
+            <w:top w:val="single" w:color="4F81BD" w:themeColor="accent1" w:sz="4" w:space="0"/>
           </w:tcBorders>
         </w:tcPr>
         <w:p>
           <w:pPr>
-            <w:pStyle w:val="Header"/>
-            <w:rPr>
-              <w:rFonts w:asciiTheme="majorHAnsi" w:eastAsiaTheme="majorEastAsia" w:hAnsiTheme="majorHAnsi" w:cstheme="majorBidi"/>
+            <w:pStyle w:val="7"/>
+            <w:rPr>
+              <w:rFonts w:asciiTheme="majorHAnsi" w:hAnsiTheme="majorHAnsi" w:eastAsiaTheme="majorEastAsia" w:cstheme="majorBidi"/>
               <w:b/>
               <w:bCs/>
             </w:rPr>
@@ -4660,14 +4828,14 @@
       <w:tc>
         <w:tcPr>
           <w:tcW w:w="500" w:type="pct"/>
-          <w:vMerge/>
+          <w:vMerge w:val="continue"/>
         </w:tcPr>
         <w:p>
           <w:pPr>
-            <w:pStyle w:val="Header"/>
+            <w:pStyle w:val="7"/>
             <w:jc w:val="center"/>
             <w:rPr>
-              <w:rFonts w:asciiTheme="majorHAnsi" w:eastAsiaTheme="majorEastAsia" w:hAnsiTheme="majorHAnsi" w:cstheme="majorBidi"/>
+              <w:rFonts w:asciiTheme="majorHAnsi" w:hAnsiTheme="majorHAnsi" w:eastAsiaTheme="majorEastAsia" w:cstheme="majorBidi"/>
               <w:b/>
               <w:bCs/>
             </w:rPr>
@@ -4678,14 +4846,14 @@
         <w:tcPr>
           <w:tcW w:w="2250" w:type="pct"/>
           <w:tcBorders>
-            <w:top w:val="single" w:sz="4" w:space="0" w:color="4F81BD" w:themeColor="accent1"/>
+            <w:top w:val="single" w:color="4F81BD" w:themeColor="accent1" w:sz="4" w:space="0"/>
           </w:tcBorders>
         </w:tcPr>
         <w:p>
           <w:pPr>
-            <w:pStyle w:val="Header"/>
-            <w:rPr>
-              <w:rFonts w:asciiTheme="majorHAnsi" w:eastAsiaTheme="majorEastAsia" w:hAnsiTheme="majorHAnsi" w:cstheme="majorBidi"/>
+            <w:pStyle w:val="7"/>
+            <w:rPr>
+              <w:rFonts w:asciiTheme="majorHAnsi" w:hAnsiTheme="majorHAnsi" w:eastAsiaTheme="majorEastAsia" w:cstheme="majorBidi"/>
               <w:b/>
               <w:bCs/>
             </w:rPr>
@@ -4696,18 +4864,18 @@
   </w:tbl>
   <w:p>
     <w:pPr>
-      <w:pStyle w:val="Footer"/>
+      <w:pStyle w:val="6"/>
     </w:pPr>
   </w:p>
 </w:ftr>
 </file>
 
 <file path=word/footnotes.xml><?xml version="1.0" encoding="utf-8"?>
-<w:footnotes xmlns:ve="http://schemas.openxmlformats.org/markup-compatibility/2006" xmlns:o="urn:schemas-microsoft-com:office:office" xmlns:r="http://schemas.openxmlformats.org/officeDocument/2006/relationships" xmlns:m="http://schemas.openxmlformats.org/officeDocument/2006/math" xmlns:v="urn:schemas-microsoft-com:vml" xmlns:wp="http://schemas.openxmlformats.org/drawingml/2006/wordprocessingDrawing" xmlns:w10="urn:schemas-microsoft-com:office:word" xmlns:w="http://schemas.openxmlformats.org/wordprocessingml/2006/main" xmlns:wne="http://schemas.microsoft.com/office/word/2006/wordml">
+<w:footnotes xmlns:wpc="http://schemas.microsoft.com/office/word/2010/wordprocessingCanvas" xmlns:mc="http://schemas.openxmlformats.org/markup-compatibility/2006" xmlns:o="urn:schemas-microsoft-com:office:office" xmlns:r="http://schemas.openxmlformats.org/officeDocument/2006/relationships" xmlns:m="http://schemas.openxmlformats.org/officeDocument/2006/math" xmlns:v="urn:schemas-microsoft-com:vml" xmlns:wp14="http://schemas.microsoft.com/office/word/2010/wordprocessingDrawing" xmlns:wp="http://schemas.openxmlformats.org/drawingml/2006/wordprocessingDrawing" xmlns:w="http://schemas.openxmlformats.org/wordprocessingml/2006/main" xmlns:w14="http://schemas.microsoft.com/office/word/2010/wordml" xmlns:w15="http://schemas.microsoft.com/office/word/2012/wordml" xmlns:w10="urn:schemas-microsoft-com:office:word" xmlns:wpg="http://schemas.microsoft.com/office/word/2010/wordprocessingGroup" xmlns:wpi="http://schemas.microsoft.com/office/word/2010/wordprocessingInk" xmlns:wne="http://schemas.microsoft.com/office/word/2006/wordml" xmlns:wps="http://schemas.microsoft.com/office/word/2010/wordprocessingShape" xmlns:wpsCustomData="http://www.wps.cn/officeDocument/2013/wpsCustomData" mc:Ignorable="w14 w15 wp14">
   <w:footnote w:type="separator" w:id="0">
     <w:p>
       <w:pPr>
-        <w:spacing w:after="0" w:line="240" w:lineRule="auto"/>
+        <w:spacing w:before="0" w:after="0" w:line="276" w:lineRule="auto"/>
       </w:pPr>
       <w:r>
         <w:separator/>
@@ -4717,7 +4885,7 @@
   <w:footnote w:type="continuationSeparator" w:id="1">
     <w:p>
       <w:pPr>
-        <w:spacing w:after="0" w:line="240" w:lineRule="auto"/>
+        <w:spacing w:before="0" w:after="0" w:line="276" w:lineRule="auto"/>
       </w:pPr>
       <w:r>
         <w:continuationSeparator/>
@@ -4728,423 +4896,12 @@
 </file>
 
 <file path=word/numbering.xml><?xml version="1.0" encoding="utf-8"?>
-<w:numbering xmlns:ve="http://schemas.openxmlformats.org/markup-compatibility/2006" xmlns:o="urn:schemas-microsoft-com:office:office" xmlns:r="http://schemas.openxmlformats.org/officeDocument/2006/relationships" xmlns:m="http://schemas.openxmlformats.org/officeDocument/2006/math" xmlns:v="urn:schemas-microsoft-com:vml" xmlns:wp="http://schemas.openxmlformats.org/drawingml/2006/wordprocessingDrawing" xmlns:w10="urn:schemas-microsoft-com:office:word" xmlns:w="http://schemas.openxmlformats.org/wordprocessingml/2006/main" xmlns:wne="http://schemas.microsoft.com/office/word/2006/wordml">
+<w:numbering xmlns:wpc="http://schemas.microsoft.com/office/word/2010/wordprocessingCanvas" xmlns:mc="http://schemas.openxmlformats.org/markup-compatibility/2006" xmlns:o="urn:schemas-microsoft-com:office:office" xmlns:r="http://schemas.openxmlformats.org/officeDocument/2006/relationships" xmlns:m="http://schemas.openxmlformats.org/officeDocument/2006/math" xmlns:v="urn:schemas-microsoft-com:vml" xmlns:wp14="http://schemas.microsoft.com/office/word/2010/wordprocessingDrawing" xmlns:wp="http://schemas.openxmlformats.org/drawingml/2006/wordprocessingDrawing" xmlns:w10="urn:schemas-microsoft-com:office:word" xmlns:w="http://schemas.openxmlformats.org/wordprocessingml/2006/main" xmlns:w14="http://schemas.microsoft.com/office/word/2010/wordml" xmlns:wpg="http://schemas.microsoft.com/office/word/2010/wordprocessingGroup" xmlns:wpi="http://schemas.microsoft.com/office/word/2010/wordprocessingInk" xmlns:wne="http://schemas.microsoft.com/office/word/2006/wordml" xmlns:wps="http://schemas.microsoft.com/office/word/2010/wordprocessingShape" xmlns:wpsCustomData="http://www.wps.cn/officeDocument/2013/wpsCustomData" mc:Ignorable="w14 wp14">
   <w:abstractNum w:abstractNumId="0">
-    <w:nsid w:val="1E457982"/>
-    <w:multiLevelType w:val="hybridMultilevel"/>
-    <w:tmpl w:val="87C630C4"/>
-    <w:lvl w:ilvl="0" w:tplc="04090001">
-      <w:start w:val="1"/>
-      <w:numFmt w:val="bullet"/>
-      <w:lvlText w:val=""/>
-      <w:lvlJc w:val="left"/>
-      <w:pPr>
-        <w:ind w:left="1440" w:hanging="360"/>
-      </w:pPr>
-      <w:rPr>
-        <w:rFonts w:ascii="Symbol" w:hAnsi="Symbol" w:hint="default"/>
-      </w:rPr>
-    </w:lvl>
-    <w:lvl w:ilvl="1" w:tplc="04090003" w:tentative="1">
-      <w:start w:val="1"/>
-      <w:numFmt w:val="bullet"/>
-      <w:lvlText w:val="o"/>
-      <w:lvlJc w:val="left"/>
-      <w:pPr>
-        <w:ind w:left="2160" w:hanging="360"/>
-      </w:pPr>
-      <w:rPr>
-        <w:rFonts w:ascii="Courier New" w:hAnsi="Courier New" w:cs="Courier New" w:hint="default"/>
-      </w:rPr>
-    </w:lvl>
-    <w:lvl w:ilvl="2" w:tplc="04090005" w:tentative="1">
-      <w:start w:val="1"/>
-      <w:numFmt w:val="bullet"/>
-      <w:lvlText w:val=""/>
-      <w:lvlJc w:val="left"/>
-      <w:pPr>
-        <w:ind w:left="2880" w:hanging="360"/>
-      </w:pPr>
-      <w:rPr>
-        <w:rFonts w:ascii="Wingdings" w:hAnsi="Wingdings" w:hint="default"/>
-      </w:rPr>
-    </w:lvl>
-    <w:lvl w:ilvl="3" w:tplc="04090001" w:tentative="1">
-      <w:start w:val="1"/>
-      <w:numFmt w:val="bullet"/>
-      <w:lvlText w:val=""/>
-      <w:lvlJc w:val="left"/>
-      <w:pPr>
-        <w:ind w:left="3600" w:hanging="360"/>
-      </w:pPr>
-      <w:rPr>
-        <w:rFonts w:ascii="Symbol" w:hAnsi="Symbol" w:hint="default"/>
-      </w:rPr>
-    </w:lvl>
-    <w:lvl w:ilvl="4" w:tplc="04090003" w:tentative="1">
-      <w:start w:val="1"/>
-      <w:numFmt w:val="bullet"/>
-      <w:lvlText w:val="o"/>
-      <w:lvlJc w:val="left"/>
-      <w:pPr>
-        <w:ind w:left="4320" w:hanging="360"/>
-      </w:pPr>
-      <w:rPr>
-        <w:rFonts w:ascii="Courier New" w:hAnsi="Courier New" w:cs="Courier New" w:hint="default"/>
-      </w:rPr>
-    </w:lvl>
-    <w:lvl w:ilvl="5" w:tplc="04090005" w:tentative="1">
-      <w:start w:val="1"/>
-      <w:numFmt w:val="bullet"/>
-      <w:lvlText w:val=""/>
-      <w:lvlJc w:val="left"/>
-      <w:pPr>
-        <w:ind w:left="5040" w:hanging="360"/>
-      </w:pPr>
-      <w:rPr>
-        <w:rFonts w:ascii="Wingdings" w:hAnsi="Wingdings" w:hint="default"/>
-      </w:rPr>
-    </w:lvl>
-    <w:lvl w:ilvl="6" w:tplc="04090001" w:tentative="1">
-      <w:start w:val="1"/>
-      <w:numFmt w:val="bullet"/>
-      <w:lvlText w:val=""/>
-      <w:lvlJc w:val="left"/>
-      <w:pPr>
-        <w:ind w:left="5760" w:hanging="360"/>
-      </w:pPr>
-      <w:rPr>
-        <w:rFonts w:ascii="Symbol" w:hAnsi="Symbol" w:hint="default"/>
-      </w:rPr>
-    </w:lvl>
-    <w:lvl w:ilvl="7" w:tplc="04090003" w:tentative="1">
-      <w:start w:val="1"/>
-      <w:numFmt w:val="bullet"/>
-      <w:lvlText w:val="o"/>
-      <w:lvlJc w:val="left"/>
-      <w:pPr>
-        <w:ind w:left="6480" w:hanging="360"/>
-      </w:pPr>
-      <w:rPr>
-        <w:rFonts w:ascii="Courier New" w:hAnsi="Courier New" w:cs="Courier New" w:hint="default"/>
-      </w:rPr>
-    </w:lvl>
-    <w:lvl w:ilvl="8" w:tplc="04090005" w:tentative="1">
-      <w:start w:val="1"/>
-      <w:numFmt w:val="bullet"/>
-      <w:lvlText w:val=""/>
-      <w:lvlJc w:val="left"/>
-      <w:pPr>
-        <w:ind w:left="7200" w:hanging="360"/>
-      </w:pPr>
-      <w:rPr>
-        <w:rFonts w:ascii="Wingdings" w:hAnsi="Wingdings" w:hint="default"/>
-      </w:rPr>
-    </w:lvl>
-  </w:abstractNum>
-  <w:abstractNum w:abstractNumId="1">
-    <w:nsid w:val="37CF32B1"/>
-    <w:multiLevelType w:val="multilevel"/>
-    <w:tmpl w:val="D88E806E"/>
-    <w:lvl w:ilvl="0">
-      <w:start w:val="1"/>
-      <w:numFmt w:val="bullet"/>
-      <w:lvlText w:val=""/>
-      <w:lvlJc w:val="left"/>
-      <w:pPr>
-        <w:tabs>
-          <w:tab w:val="num" w:pos="540"/>
-        </w:tabs>
-        <w:ind w:left="540" w:hanging="360"/>
-      </w:pPr>
-      <w:rPr>
-        <w:rFonts w:ascii="Symbol" w:hAnsi="Symbol" w:hint="default"/>
-        <w:sz w:val="20"/>
-      </w:rPr>
-    </w:lvl>
-    <w:lvl w:ilvl="1" w:tentative="1">
-      <w:start w:val="1"/>
-      <w:numFmt w:val="bullet"/>
-      <w:lvlText w:val=""/>
-      <w:lvlJc w:val="left"/>
-      <w:pPr>
-        <w:tabs>
-          <w:tab w:val="num" w:pos="540"/>
-        </w:tabs>
-        <w:ind w:left="540" w:hanging="360"/>
-      </w:pPr>
-      <w:rPr>
-        <w:rFonts w:ascii="Symbol" w:hAnsi="Symbol" w:hint="default"/>
-        <w:sz w:val="20"/>
-      </w:rPr>
-    </w:lvl>
-    <w:lvl w:ilvl="2" w:tentative="1">
-      <w:start w:val="1"/>
-      <w:numFmt w:val="bullet"/>
-      <w:lvlText w:val=""/>
-      <w:lvlJc w:val="left"/>
-      <w:pPr>
-        <w:tabs>
-          <w:tab w:val="num" w:pos="1260"/>
-        </w:tabs>
-        <w:ind w:left="1260" w:hanging="360"/>
-      </w:pPr>
-      <w:rPr>
-        <w:rFonts w:ascii="Symbol" w:hAnsi="Symbol" w:hint="default"/>
-        <w:sz w:val="20"/>
-      </w:rPr>
-    </w:lvl>
-    <w:lvl w:ilvl="3" w:tentative="1">
-      <w:start w:val="1"/>
-      <w:numFmt w:val="bullet"/>
-      <w:lvlText w:val=""/>
-      <w:lvlJc w:val="left"/>
-      <w:pPr>
-        <w:tabs>
-          <w:tab w:val="num" w:pos="1980"/>
-        </w:tabs>
-        <w:ind w:left="1980" w:hanging="360"/>
-      </w:pPr>
-      <w:rPr>
-        <w:rFonts w:ascii="Symbol" w:hAnsi="Symbol" w:hint="default"/>
-        <w:sz w:val="20"/>
-      </w:rPr>
-    </w:lvl>
-    <w:lvl w:ilvl="4" w:tentative="1">
-      <w:start w:val="1"/>
-      <w:numFmt w:val="bullet"/>
-      <w:lvlText w:val=""/>
-      <w:lvlJc w:val="left"/>
-      <w:pPr>
-        <w:tabs>
-          <w:tab w:val="num" w:pos="2700"/>
-        </w:tabs>
-        <w:ind w:left="2700" w:hanging="360"/>
-      </w:pPr>
-      <w:rPr>
-        <w:rFonts w:ascii="Symbol" w:hAnsi="Symbol" w:hint="default"/>
-        <w:sz w:val="20"/>
-      </w:rPr>
-    </w:lvl>
-    <w:lvl w:ilvl="5" w:tentative="1">
-      <w:start w:val="1"/>
-      <w:numFmt w:val="bullet"/>
-      <w:lvlText w:val=""/>
-      <w:lvlJc w:val="left"/>
-      <w:pPr>
-        <w:tabs>
-          <w:tab w:val="num" w:pos="3420"/>
-        </w:tabs>
-        <w:ind w:left="3420" w:hanging="360"/>
-      </w:pPr>
-      <w:rPr>
-        <w:rFonts w:ascii="Symbol" w:hAnsi="Symbol" w:hint="default"/>
-        <w:sz w:val="20"/>
-      </w:rPr>
-    </w:lvl>
-    <w:lvl w:ilvl="6" w:tentative="1">
-      <w:start w:val="1"/>
-      <w:numFmt w:val="bullet"/>
-      <w:lvlText w:val=""/>
-      <w:lvlJc w:val="left"/>
-      <w:pPr>
-        <w:tabs>
-          <w:tab w:val="num" w:pos="4140"/>
-        </w:tabs>
-        <w:ind w:left="4140" w:hanging="360"/>
-      </w:pPr>
-      <w:rPr>
-        <w:rFonts w:ascii="Symbol" w:hAnsi="Symbol" w:hint="default"/>
-        <w:sz w:val="20"/>
-      </w:rPr>
-    </w:lvl>
-    <w:lvl w:ilvl="7" w:tentative="1">
-      <w:start w:val="1"/>
-      <w:numFmt w:val="bullet"/>
-      <w:lvlText w:val=""/>
-      <w:lvlJc w:val="left"/>
-      <w:pPr>
-        <w:tabs>
-          <w:tab w:val="num" w:pos="4860"/>
-        </w:tabs>
-        <w:ind w:left="4860" w:hanging="360"/>
-      </w:pPr>
-      <w:rPr>
-        <w:rFonts w:ascii="Symbol" w:hAnsi="Symbol" w:hint="default"/>
-        <w:sz w:val="20"/>
-      </w:rPr>
-    </w:lvl>
-    <w:lvl w:ilvl="8" w:tentative="1">
-      <w:start w:val="1"/>
-      <w:numFmt w:val="bullet"/>
-      <w:lvlText w:val=""/>
-      <w:lvlJc w:val="left"/>
-      <w:pPr>
-        <w:tabs>
-          <w:tab w:val="num" w:pos="5580"/>
-        </w:tabs>
-        <w:ind w:left="5580" w:hanging="360"/>
-      </w:pPr>
-      <w:rPr>
-        <w:rFonts w:ascii="Symbol" w:hAnsi="Symbol" w:hint="default"/>
-        <w:sz w:val="20"/>
-      </w:rPr>
-    </w:lvl>
-  </w:abstractNum>
-  <w:abstractNum w:abstractNumId="2">
-    <w:nsid w:val="47152155"/>
-    <w:multiLevelType w:val="multilevel"/>
-    <w:tmpl w:val="DE9E181C"/>
-    <w:lvl w:ilvl="0">
-      <w:start w:val="1"/>
-      <w:numFmt w:val="bullet"/>
-      <w:lvlText w:val=""/>
-      <w:lvlJc w:val="left"/>
-      <w:pPr>
-        <w:tabs>
-          <w:tab w:val="num" w:pos="720"/>
-        </w:tabs>
-        <w:ind w:left="720" w:hanging="360"/>
-      </w:pPr>
-      <w:rPr>
-        <w:rFonts w:ascii="Symbol" w:hAnsi="Symbol" w:hint="default"/>
-        <w:sz w:val="20"/>
-      </w:rPr>
-    </w:lvl>
-    <w:lvl w:ilvl="1" w:tentative="1">
-      <w:start w:val="1"/>
-      <w:numFmt w:val="bullet"/>
-      <w:lvlText w:val=""/>
-      <w:lvlJc w:val="left"/>
-      <w:pPr>
-        <w:tabs>
-          <w:tab w:val="num" w:pos="1440"/>
-        </w:tabs>
-        <w:ind w:left="1440" w:hanging="360"/>
-      </w:pPr>
-      <w:rPr>
-        <w:rFonts w:ascii="Symbol" w:hAnsi="Symbol" w:hint="default"/>
-        <w:sz w:val="20"/>
-      </w:rPr>
-    </w:lvl>
-    <w:lvl w:ilvl="2" w:tentative="1">
-      <w:start w:val="1"/>
-      <w:numFmt w:val="bullet"/>
-      <w:lvlText w:val=""/>
-      <w:lvlJc w:val="left"/>
-      <w:pPr>
-        <w:tabs>
-          <w:tab w:val="num" w:pos="2160"/>
-        </w:tabs>
-        <w:ind w:left="2160" w:hanging="360"/>
-      </w:pPr>
-      <w:rPr>
-        <w:rFonts w:ascii="Symbol" w:hAnsi="Symbol" w:hint="default"/>
-        <w:sz w:val="20"/>
-      </w:rPr>
-    </w:lvl>
-    <w:lvl w:ilvl="3" w:tentative="1">
-      <w:start w:val="1"/>
-      <w:numFmt w:val="bullet"/>
-      <w:lvlText w:val=""/>
-      <w:lvlJc w:val="left"/>
-      <w:pPr>
-        <w:tabs>
-          <w:tab w:val="num" w:pos="2880"/>
-        </w:tabs>
-        <w:ind w:left="2880" w:hanging="360"/>
-      </w:pPr>
-      <w:rPr>
-        <w:rFonts w:ascii="Symbol" w:hAnsi="Symbol" w:hint="default"/>
-        <w:sz w:val="20"/>
-      </w:rPr>
-    </w:lvl>
-    <w:lvl w:ilvl="4" w:tentative="1">
-      <w:start w:val="1"/>
-      <w:numFmt w:val="bullet"/>
-      <w:lvlText w:val=""/>
-      <w:lvlJc w:val="left"/>
-      <w:pPr>
-        <w:tabs>
-          <w:tab w:val="num" w:pos="3600"/>
-        </w:tabs>
-        <w:ind w:left="3600" w:hanging="360"/>
-      </w:pPr>
-      <w:rPr>
-        <w:rFonts w:ascii="Symbol" w:hAnsi="Symbol" w:hint="default"/>
-        <w:sz w:val="20"/>
-      </w:rPr>
-    </w:lvl>
-    <w:lvl w:ilvl="5" w:tentative="1">
-      <w:start w:val="1"/>
-      <w:numFmt w:val="bullet"/>
-      <w:lvlText w:val=""/>
-      <w:lvlJc w:val="left"/>
-      <w:pPr>
-        <w:tabs>
-          <w:tab w:val="num" w:pos="4320"/>
-        </w:tabs>
-        <w:ind w:left="4320" w:hanging="360"/>
-      </w:pPr>
-      <w:rPr>
-        <w:rFonts w:ascii="Symbol" w:hAnsi="Symbol" w:hint="default"/>
-        <w:sz w:val="20"/>
-      </w:rPr>
-    </w:lvl>
-    <w:lvl w:ilvl="6" w:tentative="1">
-      <w:start w:val="1"/>
-      <w:numFmt w:val="bullet"/>
-      <w:lvlText w:val=""/>
-      <w:lvlJc w:val="left"/>
-      <w:pPr>
-        <w:tabs>
-          <w:tab w:val="num" w:pos="5040"/>
-        </w:tabs>
-        <w:ind w:left="5040" w:hanging="360"/>
-      </w:pPr>
-      <w:rPr>
-        <w:rFonts w:ascii="Symbol" w:hAnsi="Symbol" w:hint="default"/>
-        <w:sz w:val="20"/>
-      </w:rPr>
-    </w:lvl>
-    <w:lvl w:ilvl="7" w:tentative="1">
-      <w:start w:val="1"/>
-      <w:numFmt w:val="bullet"/>
-      <w:lvlText w:val=""/>
-      <w:lvlJc w:val="left"/>
-      <w:pPr>
-        <w:tabs>
-          <w:tab w:val="num" w:pos="5760"/>
-        </w:tabs>
-        <w:ind w:left="5760" w:hanging="360"/>
-      </w:pPr>
-      <w:rPr>
-        <w:rFonts w:ascii="Symbol" w:hAnsi="Symbol" w:hint="default"/>
-        <w:sz w:val="20"/>
-      </w:rPr>
-    </w:lvl>
-    <w:lvl w:ilvl="8" w:tentative="1">
-      <w:start w:val="1"/>
-      <w:numFmt w:val="bullet"/>
-      <w:lvlText w:val=""/>
-      <w:lvlJc w:val="left"/>
-      <w:pPr>
-        <w:tabs>
-          <w:tab w:val="num" w:pos="6480"/>
-        </w:tabs>
-        <w:ind w:left="6480" w:hanging="360"/>
-      </w:pPr>
-      <w:rPr>
-        <w:rFonts w:ascii="Symbol" w:hAnsi="Symbol" w:hint="default"/>
-        <w:sz w:val="20"/>
-      </w:rPr>
-    </w:lvl>
-  </w:abstractNum>
-  <w:abstractNum w:abstractNumId="3">
     <w:nsid w:val="4FF93D09"/>
     <w:multiLevelType w:val="multilevel"/>
-    <w:tmpl w:val="0409001D"/>
-    <w:lvl w:ilvl="0">
+    <w:tmpl w:val="4FF93D09"/>
+    <w:lvl w:ilvl="0" w:tentative="0">
       <w:start w:val="1"/>
       <w:numFmt w:val="decimal"/>
       <w:lvlText w:val="%1)"/>
@@ -5153,7 +4910,7 @@
         <w:ind w:left="360" w:hanging="360"/>
       </w:pPr>
     </w:lvl>
-    <w:lvl w:ilvl="1">
+    <w:lvl w:ilvl="1" w:tentative="0">
       <w:start w:val="1"/>
       <w:numFmt w:val="lowerLetter"/>
       <w:lvlText w:val="%2)"/>
@@ -5165,7 +4922,7 @@
         <w:rFonts w:hint="default"/>
       </w:rPr>
     </w:lvl>
-    <w:lvl w:ilvl="2">
+    <w:lvl w:ilvl="2" w:tentative="0">
       <w:start w:val="1"/>
       <w:numFmt w:val="lowerRoman"/>
       <w:lvlText w:val="%3)"/>
@@ -5174,7 +4931,7 @@
         <w:ind w:left="1080" w:hanging="360"/>
       </w:pPr>
     </w:lvl>
-    <w:lvl w:ilvl="3">
+    <w:lvl w:ilvl="3" w:tentative="0">
       <w:start w:val="1"/>
       <w:numFmt w:val="decimal"/>
       <w:lvlText w:val="(%4)"/>
@@ -5183,7 +4940,7 @@
         <w:ind w:left="1440" w:hanging="360"/>
       </w:pPr>
     </w:lvl>
-    <w:lvl w:ilvl="4">
+    <w:lvl w:ilvl="4" w:tentative="0">
       <w:start w:val="1"/>
       <w:numFmt w:val="lowerLetter"/>
       <w:lvlText w:val="(%5)"/>
@@ -5192,7 +4949,7 @@
         <w:ind w:left="1800" w:hanging="360"/>
       </w:pPr>
     </w:lvl>
-    <w:lvl w:ilvl="5">
+    <w:lvl w:ilvl="5" w:tentative="0">
       <w:start w:val="1"/>
       <w:numFmt w:val="lowerRoman"/>
       <w:lvlText w:val="(%6)"/>
@@ -5201,7 +4958,7 @@
         <w:ind w:left="2160" w:hanging="360"/>
       </w:pPr>
     </w:lvl>
-    <w:lvl w:ilvl="6">
+    <w:lvl w:ilvl="6" w:tentative="0">
       <w:start w:val="1"/>
       <w:numFmt w:val="decimal"/>
       <w:lvlText w:val="%7."/>
@@ -5210,7 +4967,7 @@
         <w:ind w:left="2520" w:hanging="360"/>
       </w:pPr>
     </w:lvl>
-    <w:lvl w:ilvl="7">
+    <w:lvl w:ilvl="7" w:tentative="0">
       <w:start w:val="1"/>
       <w:numFmt w:val="lowerLetter"/>
       <w:lvlText w:val="%8."/>
@@ -5219,7 +4976,7 @@
         <w:ind w:left="2880" w:hanging="360"/>
       </w:pPr>
     </w:lvl>
-    <w:lvl w:ilvl="8">
+    <w:lvl w:ilvl="8" w:tentative="0">
       <w:start w:val="1"/>
       <w:numFmt w:val="lowerRoman"/>
       <w:lvlText w:val="%9."/>
@@ -5229,426 +4986,295 @@
       </w:pPr>
     </w:lvl>
   </w:abstractNum>
-  <w:abstractNum w:abstractNumId="4">
-    <w:nsid w:val="744C64B9"/>
-    <w:multiLevelType w:val="multilevel"/>
-    <w:tmpl w:val="B5C82D4E"/>
-    <w:lvl w:ilvl="0">
-      <w:start w:val="1"/>
-      <w:numFmt w:val="decimal"/>
-      <w:lvlText w:val="%1."/>
-      <w:lvlJc w:val="left"/>
-      <w:pPr>
-        <w:tabs>
-          <w:tab w:val="num" w:pos="720"/>
-        </w:tabs>
-        <w:ind w:left="720" w:hanging="360"/>
-      </w:pPr>
-    </w:lvl>
-    <w:lvl w:ilvl="1">
-      <w:start w:val="1"/>
-      <w:numFmt w:val="bullet"/>
-      <w:lvlText w:val=""/>
-      <w:lvlJc w:val="left"/>
-      <w:pPr>
-        <w:tabs>
-          <w:tab w:val="num" w:pos="1440"/>
-        </w:tabs>
-        <w:ind w:left="1440" w:hanging="360"/>
-      </w:pPr>
-      <w:rPr>
-        <w:rFonts w:ascii="Symbol" w:hAnsi="Symbol" w:hint="default"/>
-        <w:sz w:val="20"/>
-      </w:rPr>
-    </w:lvl>
-    <w:lvl w:ilvl="2" w:tentative="1">
-      <w:start w:val="1"/>
-      <w:numFmt w:val="decimal"/>
-      <w:lvlText w:val="%3."/>
-      <w:lvlJc w:val="left"/>
-      <w:pPr>
-        <w:tabs>
-          <w:tab w:val="num" w:pos="2160"/>
-        </w:tabs>
-        <w:ind w:left="2160" w:hanging="360"/>
-      </w:pPr>
-    </w:lvl>
-    <w:lvl w:ilvl="3" w:tentative="1">
-      <w:start w:val="1"/>
-      <w:numFmt w:val="decimal"/>
-      <w:lvlText w:val="%4."/>
-      <w:lvlJc w:val="left"/>
-      <w:pPr>
-        <w:tabs>
-          <w:tab w:val="num" w:pos="2880"/>
-        </w:tabs>
-        <w:ind w:left="2880" w:hanging="360"/>
-      </w:pPr>
-    </w:lvl>
-    <w:lvl w:ilvl="4" w:tentative="1">
-      <w:start w:val="1"/>
-      <w:numFmt w:val="decimal"/>
-      <w:lvlText w:val="%5."/>
-      <w:lvlJc w:val="left"/>
-      <w:pPr>
-        <w:tabs>
-          <w:tab w:val="num" w:pos="3600"/>
-        </w:tabs>
-        <w:ind w:left="3600" w:hanging="360"/>
-      </w:pPr>
-    </w:lvl>
-    <w:lvl w:ilvl="5" w:tentative="1">
-      <w:start w:val="1"/>
-      <w:numFmt w:val="decimal"/>
-      <w:lvlText w:val="%6."/>
-      <w:lvlJc w:val="left"/>
-      <w:pPr>
-        <w:tabs>
-          <w:tab w:val="num" w:pos="4320"/>
-        </w:tabs>
-        <w:ind w:left="4320" w:hanging="360"/>
-      </w:pPr>
-    </w:lvl>
-    <w:lvl w:ilvl="6" w:tentative="1">
-      <w:start w:val="1"/>
-      <w:numFmt w:val="decimal"/>
-      <w:lvlText w:val="%7."/>
-      <w:lvlJc w:val="left"/>
-      <w:pPr>
-        <w:tabs>
-          <w:tab w:val="num" w:pos="5040"/>
-        </w:tabs>
-        <w:ind w:left="5040" w:hanging="360"/>
-      </w:pPr>
-    </w:lvl>
-    <w:lvl w:ilvl="7" w:tentative="1">
-      <w:start w:val="1"/>
-      <w:numFmt w:val="decimal"/>
-      <w:lvlText w:val="%8."/>
-      <w:lvlJc w:val="left"/>
-      <w:pPr>
-        <w:tabs>
-          <w:tab w:val="num" w:pos="5760"/>
-        </w:tabs>
-        <w:ind w:left="5760" w:hanging="360"/>
-      </w:pPr>
-    </w:lvl>
-    <w:lvl w:ilvl="8" w:tentative="1">
-      <w:start w:val="1"/>
-      <w:numFmt w:val="decimal"/>
-      <w:lvlText w:val="%9."/>
-      <w:lvlJc w:val="left"/>
-      <w:pPr>
-        <w:tabs>
-          <w:tab w:val="num" w:pos="6480"/>
-        </w:tabs>
-        <w:ind w:left="6480" w:hanging="360"/>
-      </w:pPr>
-    </w:lvl>
-  </w:abstractNum>
-  <w:abstractNum w:abstractNumId="5">
-    <w:nsid w:val="77A37917"/>
-    <w:multiLevelType w:val="hybridMultilevel"/>
-    <w:tmpl w:val="6682E000"/>
-    <w:lvl w:ilvl="0" w:tplc="04090001">
-      <w:start w:val="1"/>
-      <w:numFmt w:val="bullet"/>
-      <w:lvlText w:val=""/>
-      <w:lvlJc w:val="left"/>
-      <w:pPr>
-        <w:ind w:left="720" w:hanging="360"/>
-      </w:pPr>
-      <w:rPr>
-        <w:rFonts w:ascii="Symbol" w:hAnsi="Symbol" w:hint="default"/>
-      </w:rPr>
-    </w:lvl>
-    <w:lvl w:ilvl="1" w:tplc="04090003" w:tentative="1">
-      <w:start w:val="1"/>
-      <w:numFmt w:val="bullet"/>
-      <w:lvlText w:val="o"/>
-      <w:lvlJc w:val="left"/>
-      <w:pPr>
-        <w:ind w:left="1440" w:hanging="360"/>
-      </w:pPr>
-      <w:rPr>
-        <w:rFonts w:ascii="Courier New" w:hAnsi="Courier New" w:cs="Courier New" w:hint="default"/>
-      </w:rPr>
-    </w:lvl>
-    <w:lvl w:ilvl="2" w:tplc="04090005" w:tentative="1">
-      <w:start w:val="1"/>
-      <w:numFmt w:val="bullet"/>
-      <w:lvlText w:val=""/>
-      <w:lvlJc w:val="left"/>
-      <w:pPr>
-        <w:ind w:left="2160" w:hanging="360"/>
-      </w:pPr>
-      <w:rPr>
-        <w:rFonts w:ascii="Wingdings" w:hAnsi="Wingdings" w:hint="default"/>
-      </w:rPr>
-    </w:lvl>
-    <w:lvl w:ilvl="3" w:tplc="04090001" w:tentative="1">
-      <w:start w:val="1"/>
-      <w:numFmt w:val="bullet"/>
-      <w:lvlText w:val=""/>
-      <w:lvlJc w:val="left"/>
-      <w:pPr>
-        <w:ind w:left="2880" w:hanging="360"/>
-      </w:pPr>
-      <w:rPr>
-        <w:rFonts w:ascii="Symbol" w:hAnsi="Symbol" w:hint="default"/>
-      </w:rPr>
-    </w:lvl>
-    <w:lvl w:ilvl="4" w:tplc="04090003" w:tentative="1">
-      <w:start w:val="1"/>
-      <w:numFmt w:val="bullet"/>
-      <w:lvlText w:val="o"/>
-      <w:lvlJc w:val="left"/>
-      <w:pPr>
-        <w:ind w:left="3600" w:hanging="360"/>
-      </w:pPr>
-      <w:rPr>
-        <w:rFonts w:ascii="Courier New" w:hAnsi="Courier New" w:cs="Courier New" w:hint="default"/>
-      </w:rPr>
-    </w:lvl>
-    <w:lvl w:ilvl="5" w:tplc="04090005" w:tentative="1">
-      <w:start w:val="1"/>
-      <w:numFmt w:val="bullet"/>
-      <w:lvlText w:val=""/>
-      <w:lvlJc w:val="left"/>
-      <w:pPr>
-        <w:ind w:left="4320" w:hanging="360"/>
-      </w:pPr>
-      <w:rPr>
-        <w:rFonts w:ascii="Wingdings" w:hAnsi="Wingdings" w:hint="default"/>
-      </w:rPr>
-    </w:lvl>
-    <w:lvl w:ilvl="6" w:tplc="04090001" w:tentative="1">
-      <w:start w:val="1"/>
-      <w:numFmt w:val="bullet"/>
-      <w:lvlText w:val=""/>
-      <w:lvlJc w:val="left"/>
-      <w:pPr>
-        <w:ind w:left="5040" w:hanging="360"/>
-      </w:pPr>
-      <w:rPr>
-        <w:rFonts w:ascii="Symbol" w:hAnsi="Symbol" w:hint="default"/>
-      </w:rPr>
-    </w:lvl>
-    <w:lvl w:ilvl="7" w:tplc="04090003" w:tentative="1">
-      <w:start w:val="1"/>
-      <w:numFmt w:val="bullet"/>
-      <w:lvlText w:val="o"/>
-      <w:lvlJc w:val="left"/>
-      <w:pPr>
-        <w:ind w:left="5760" w:hanging="360"/>
-      </w:pPr>
-      <w:rPr>
-        <w:rFonts w:ascii="Courier New" w:hAnsi="Courier New" w:cs="Courier New" w:hint="default"/>
-      </w:rPr>
-    </w:lvl>
-    <w:lvl w:ilvl="8" w:tplc="04090005" w:tentative="1">
-      <w:start w:val="1"/>
-      <w:numFmt w:val="bullet"/>
-      <w:lvlText w:val=""/>
-      <w:lvlJc w:val="left"/>
-      <w:pPr>
-        <w:ind w:left="6480" w:hanging="360"/>
-      </w:pPr>
-      <w:rPr>
-        <w:rFonts w:ascii="Wingdings" w:hAnsi="Wingdings" w:hint="default"/>
-      </w:rPr>
-    </w:lvl>
-  </w:abstractNum>
   <w:num w:numId="1">
-    <w:abstractNumId w:val="3"/>
-  </w:num>
-  <w:num w:numId="2">
     <w:abstractNumId w:val="0"/>
-  </w:num>
-  <w:num w:numId="3">
-    <w:abstractNumId w:val="5"/>
-  </w:num>
-  <w:num w:numId="4">
-    <w:abstractNumId w:val="1"/>
-  </w:num>
-  <w:num w:numId="5">
-    <w:abstractNumId w:val="2"/>
-  </w:num>
-  <w:num w:numId="6">
-    <w:abstractNumId w:val="4"/>
   </w:num>
 </w:numbering>
 </file>
 
 <file path=word/styles.xml><?xml version="1.0" encoding="utf-8"?>
-<w:styles xmlns:r="http://schemas.openxmlformats.org/officeDocument/2006/relationships" xmlns:w="http://schemas.openxmlformats.org/wordprocessingml/2006/main">
+<w:styles xmlns:mc="http://schemas.openxmlformats.org/markup-compatibility/2006" xmlns:o="urn:schemas-microsoft-com:office:office" xmlns:r="http://schemas.openxmlformats.org/officeDocument/2006/relationships" xmlns:m="http://schemas.openxmlformats.org/officeDocument/2006/math" xmlns:v="urn:schemas-microsoft-com:vml" xmlns:w="http://schemas.openxmlformats.org/wordprocessingml/2006/main" xmlns:w14="http://schemas.microsoft.com/office/word/2010/wordml" xmlns:w10="urn:schemas-microsoft-com:office:word" xmlns:sl="http://schemas.openxmlformats.org/schemaLibrary/2006/main" xmlns:wpsCustomData="http://www.wps.cn/officeDocument/2013/wpsCustomData" mc:Ignorable="w14">
   <w:docDefaults>
     <w:rPrDefault>
       <w:rPr>
-        <w:rFonts w:asciiTheme="minorHAnsi" w:eastAsiaTheme="minorEastAsia" w:hAnsiTheme="minorHAnsi" w:cstheme="minorBidi"/>
-        <w:sz w:val="22"/>
-        <w:szCs w:val="22"/>
-        <w:lang w:val="en-US" w:eastAsia="en-US" w:bidi="ar-SA"/>
+        <w:rFonts w:asciiTheme="minorHAnsi" w:hAnsiTheme="minorHAnsi" w:eastAsiaTheme="minorEastAsia" w:cstheme="minorBidi"/>
       </w:rPr>
     </w:rPrDefault>
-    <w:pPrDefault>
-      <w:pPr>
-        <w:spacing w:after="200" w:line="276" w:lineRule="auto"/>
-      </w:pPr>
-    </w:pPrDefault>
+    <w:pPrDefault/>
   </w:docDefaults>
-  <w:latentStyles w:defLockedState="0" w:defUIPriority="99" w:defSemiHidden="1" w:defUnhideWhenUsed="1" w:defQFormat="0" w:count="267">
-    <w:lsdException w:name="Normal" w:semiHidden="0" w:uiPriority="0" w:unhideWhenUsed="0" w:qFormat="1"/>
-    <w:lsdException w:name="heading 1" w:semiHidden="0" w:uiPriority="9" w:unhideWhenUsed="0" w:qFormat="1"/>
-    <w:lsdException w:name="heading 2" w:uiPriority="9" w:qFormat="1"/>
-    <w:lsdException w:name="heading 3" w:uiPriority="9" w:qFormat="1"/>
-    <w:lsdException w:name="heading 4" w:uiPriority="9" w:qFormat="1"/>
-    <w:lsdException w:name="heading 5" w:uiPriority="9" w:qFormat="1"/>
-    <w:lsdException w:name="heading 6" w:uiPriority="9" w:qFormat="1"/>
-    <w:lsdException w:name="heading 7" w:uiPriority="9" w:qFormat="1"/>
-    <w:lsdException w:name="heading 8" w:uiPriority="9" w:qFormat="1"/>
-    <w:lsdException w:name="heading 9" w:uiPriority="9" w:qFormat="1"/>
-    <w:lsdException w:name="toc 1" w:uiPriority="39"/>
-    <w:lsdException w:name="toc 2" w:uiPriority="39"/>
-    <w:lsdException w:name="toc 3" w:uiPriority="39"/>
-    <w:lsdException w:name="toc 4" w:uiPriority="39"/>
-    <w:lsdException w:name="toc 5" w:uiPriority="39"/>
-    <w:lsdException w:name="toc 6" w:uiPriority="39"/>
-    <w:lsdException w:name="toc 7" w:uiPriority="39"/>
-    <w:lsdException w:name="toc 8" w:uiPriority="39"/>
-    <w:lsdException w:name="toc 9" w:uiPriority="39"/>
-    <w:lsdException w:name="caption" w:uiPriority="35" w:qFormat="1"/>
-    <w:lsdException w:name="Title" w:semiHidden="0" w:uiPriority="10" w:unhideWhenUsed="0" w:qFormat="1"/>
-    <w:lsdException w:name="Default Paragraph Font" w:uiPriority="1"/>
-    <w:lsdException w:name="Subtitle" w:semiHidden="0" w:uiPriority="11" w:unhideWhenUsed="0" w:qFormat="1"/>
-    <w:lsdException w:name="Strong" w:semiHidden="0" w:uiPriority="22" w:unhideWhenUsed="0" w:qFormat="1"/>
-    <w:lsdException w:name="Emphasis" w:semiHidden="0" w:uiPriority="20" w:unhideWhenUsed="0" w:qFormat="1"/>
-    <w:lsdException w:name="Table Grid" w:semiHidden="0" w:uiPriority="59" w:unhideWhenUsed="0"/>
-    <w:lsdException w:name="Placeholder Text" w:unhideWhenUsed="0"/>
-    <w:lsdException w:name="No Spacing" w:semiHidden="0" w:uiPriority="1" w:unhideWhenUsed="0" w:qFormat="1"/>
-    <w:lsdException w:name="Light Shading" w:semiHidden="0" w:uiPriority="60" w:unhideWhenUsed="0"/>
-    <w:lsdException w:name="Light List" w:semiHidden="0" w:uiPriority="61" w:unhideWhenUsed="0"/>
-    <w:lsdException w:name="Light Grid" w:semiHidden="0" w:uiPriority="62" w:unhideWhenUsed="0"/>
-    <w:lsdException w:name="Medium Shading 1" w:semiHidden="0" w:uiPriority="63" w:unhideWhenUsed="0"/>
-    <w:lsdException w:name="Medium Shading 2" w:semiHidden="0" w:uiPriority="64" w:unhideWhenUsed="0"/>
-    <w:lsdException w:name="Medium List 1" w:semiHidden="0" w:uiPriority="65" w:unhideWhenUsed="0"/>
-    <w:lsdException w:name="Medium List 2" w:semiHidden="0" w:uiPriority="66" w:unhideWhenUsed="0"/>
-    <w:lsdException w:name="Medium Grid 1" w:semiHidden="0" w:uiPriority="67" w:unhideWhenUsed="0"/>
-    <w:lsdException w:name="Medium Grid 2" w:semiHidden="0" w:uiPriority="68" w:unhideWhenUsed="0"/>
-    <w:lsdException w:name="Medium Grid 3" w:semiHidden="0" w:uiPriority="69" w:unhideWhenUsed="0"/>
-    <w:lsdException w:name="Dark List" w:semiHidden="0" w:uiPriority="70" w:unhideWhenUsed="0"/>
-    <w:lsdException w:name="Colorful Shading" w:semiHidden="0" w:uiPriority="71" w:unhideWhenUsed="0"/>
-    <w:lsdException w:name="Colorful List" w:semiHidden="0" w:uiPriority="72" w:unhideWhenUsed="0"/>
-    <w:lsdException w:name="Colorful Grid" w:semiHidden="0" w:uiPriority="73" w:unhideWhenUsed="0"/>
-    <w:lsdException w:name="Light Shading Accent 1" w:semiHidden="0" w:uiPriority="60" w:unhideWhenUsed="0"/>
-    <w:lsdException w:name="Light List Accent 1" w:semiHidden="0" w:uiPriority="61" w:unhideWhenUsed="0"/>
-    <w:lsdException w:name="Light Grid Accent 1" w:semiHidden="0" w:uiPriority="62" w:unhideWhenUsed="0"/>
-    <w:lsdException w:name="Medium Shading 1 Accent 1" w:semiHidden="0" w:uiPriority="63" w:unhideWhenUsed="0"/>
-    <w:lsdException w:name="Medium Shading 2 Accent 1" w:semiHidden="0" w:uiPriority="64" w:unhideWhenUsed="0"/>
-    <w:lsdException w:name="Medium List 1 Accent 1" w:semiHidden="0" w:uiPriority="65" w:unhideWhenUsed="0"/>
-    <w:lsdException w:name="Revision" w:unhideWhenUsed="0"/>
-    <w:lsdException w:name="List Paragraph" w:semiHidden="0" w:uiPriority="34" w:unhideWhenUsed="0" w:qFormat="1"/>
-    <w:lsdException w:name="Quote" w:semiHidden="0" w:uiPriority="29" w:unhideWhenUsed="0" w:qFormat="1"/>
-    <w:lsdException w:name="Intense Quote" w:semiHidden="0" w:uiPriority="30" w:unhideWhenUsed="0" w:qFormat="1"/>
-    <w:lsdException w:name="Medium List 2 Accent 1" w:semiHidden="0" w:uiPriority="66" w:unhideWhenUsed="0"/>
-    <w:lsdException w:name="Medium Grid 1 Accent 1" w:semiHidden="0" w:uiPriority="67" w:unhideWhenUsed="0"/>
-    <w:lsdException w:name="Medium Grid 2 Accent 1" w:semiHidden="0" w:uiPriority="68" w:unhideWhenUsed="0"/>
-    <w:lsdException w:name="Medium Grid 3 Accent 1" w:semiHidden="0" w:uiPriority="69" w:unhideWhenUsed="0"/>
-    <w:lsdException w:name="Dark List Accent 1" w:semiHidden="0" w:uiPriority="70" w:unhideWhenUsed="0"/>
-    <w:lsdException w:name="Colorful Shading Accent 1" w:semiHidden="0" w:uiPriority="71" w:unhideWhenUsed="0"/>
-    <w:lsdException w:name="Colorful List Accent 1" w:semiHidden="0" w:uiPriority="72" w:unhideWhenUsed="0"/>
-    <w:lsdException w:name="Colorful Grid Accent 1" w:semiHidden="0" w:uiPriority="73" w:unhideWhenUsed="0"/>
-    <w:lsdException w:name="Light Shading Accent 2" w:semiHidden="0" w:uiPriority="60" w:unhideWhenUsed="0"/>
-    <w:lsdException w:name="Light List Accent 2" w:semiHidden="0" w:uiPriority="61" w:unhideWhenUsed="0"/>
-    <w:lsdException w:name="Light Grid Accent 2" w:semiHidden="0" w:uiPriority="62" w:unhideWhenUsed="0"/>
-    <w:lsdException w:name="Medium Shading 1 Accent 2" w:semiHidden="0" w:uiPriority="63" w:unhideWhenUsed="0"/>
-    <w:lsdException w:name="Medium Shading 2 Accent 2" w:semiHidden="0" w:uiPriority="64" w:unhideWhenUsed="0"/>
-    <w:lsdException w:name="Medium List 1 Accent 2" w:semiHidden="0" w:uiPriority="65" w:unhideWhenUsed="0"/>
-    <w:lsdException w:name="Medium List 2 Accent 2" w:semiHidden="0" w:uiPriority="66" w:unhideWhenUsed="0"/>
-    <w:lsdException w:name="Medium Grid 1 Accent 2" w:semiHidden="0" w:uiPriority="67" w:unhideWhenUsed="0"/>
-    <w:lsdException w:name="Medium Grid 2 Accent 2" w:semiHidden="0" w:uiPriority="68" w:unhideWhenUsed="0"/>
-    <w:lsdException w:name="Medium Grid 3 Accent 2" w:semiHidden="0" w:uiPriority="69" w:unhideWhenUsed="0"/>
-    <w:lsdException w:name="Dark List Accent 2" w:semiHidden="0" w:uiPriority="70" w:unhideWhenUsed="0"/>
-    <w:lsdException w:name="Colorful Shading Accent 2" w:semiHidden="0" w:uiPriority="71" w:unhideWhenUsed="0"/>
-    <w:lsdException w:name="Colorful List Accent 2" w:semiHidden="0" w:uiPriority="72" w:unhideWhenUsed="0"/>
-    <w:lsdException w:name="Colorful Grid Accent 2" w:semiHidden="0" w:uiPriority="73" w:unhideWhenUsed="0"/>
-    <w:lsdException w:name="Light Shading Accent 3" w:semiHidden="0" w:uiPriority="60" w:unhideWhenUsed="0"/>
-    <w:lsdException w:name="Light List Accent 3" w:semiHidden="0" w:uiPriority="61" w:unhideWhenUsed="0"/>
-    <w:lsdException w:name="Light Grid Accent 3" w:semiHidden="0" w:uiPriority="62" w:unhideWhenUsed="0"/>
-    <w:lsdException w:name="Medium Shading 1 Accent 3" w:semiHidden="0" w:uiPriority="63" w:unhideWhenUsed="0"/>
-    <w:lsdException w:name="Medium Shading 2 Accent 3" w:semiHidden="0" w:uiPriority="64" w:unhideWhenUsed="0"/>
-    <w:lsdException w:name="Medium List 1 Accent 3" w:semiHidden="0" w:uiPriority="65" w:unhideWhenUsed="0"/>
-    <w:lsdException w:name="Medium List 2 Accent 3" w:semiHidden="0" w:uiPriority="66" w:unhideWhenUsed="0"/>
-    <w:lsdException w:name="Medium Grid 1 Accent 3" w:semiHidden="0" w:uiPriority="67" w:unhideWhenUsed="0"/>
-    <w:lsdException w:name="Medium Grid 2 Accent 3" w:semiHidden="0" w:uiPriority="68" w:unhideWhenUsed="0"/>
-    <w:lsdException w:name="Medium Grid 3 Accent 3" w:semiHidden="0" w:uiPriority="69" w:unhideWhenUsed="0"/>
-    <w:lsdException w:name="Dark List Accent 3" w:semiHidden="0" w:uiPriority="70" w:unhideWhenUsed="0"/>
-    <w:lsdException w:name="Colorful Shading Accent 3" w:semiHidden="0" w:uiPriority="71" w:unhideWhenUsed="0"/>
-    <w:lsdException w:name="Colorful List Accent 3" w:semiHidden="0" w:uiPriority="72" w:unhideWhenUsed="0"/>
-    <w:lsdException w:name="Colorful Grid Accent 3" w:semiHidden="0" w:uiPriority="73" w:unhideWhenUsed="0"/>
-    <w:lsdException w:name="Light Shading Accent 4" w:semiHidden="0" w:uiPriority="60" w:unhideWhenUsed="0"/>
-    <w:lsdException w:name="Light List Accent 4" w:semiHidden="0" w:uiPriority="61" w:unhideWhenUsed="0"/>
-    <w:lsdException w:name="Light Grid Accent 4" w:semiHidden="0" w:uiPriority="62" w:unhideWhenUsed="0"/>
-    <w:lsdException w:name="Medium Shading 1 Accent 4" w:semiHidden="0" w:uiPriority="63" w:unhideWhenUsed="0"/>
-    <w:lsdException w:name="Medium Shading 2 Accent 4" w:semiHidden="0" w:uiPriority="64" w:unhideWhenUsed="0"/>
-    <w:lsdException w:name="Medium List 1 Accent 4" w:semiHidden="0" w:uiPriority="65" w:unhideWhenUsed="0"/>
-    <w:lsdException w:name="Medium List 2 Accent 4" w:semiHidden="0" w:uiPriority="66" w:unhideWhenUsed="0"/>
-    <w:lsdException w:name="Medium Grid 1 Accent 4" w:semiHidden="0" w:uiPriority="67" w:unhideWhenUsed="0"/>
-    <w:lsdException w:name="Medium Grid 2 Accent 4" w:semiHidden="0" w:uiPriority="68" w:unhideWhenUsed="0"/>
-    <w:lsdException w:name="Medium Grid 3 Accent 4" w:semiHidden="0" w:uiPriority="69" w:unhideWhenUsed="0"/>
-    <w:lsdException w:name="Dark List Accent 4" w:semiHidden="0" w:uiPriority="70" w:unhideWhenUsed="0"/>
-    <w:lsdException w:name="Colorful Shading Accent 4" w:semiHidden="0" w:uiPriority="71" w:unhideWhenUsed="0"/>
-    <w:lsdException w:name="Colorful List Accent 4" w:semiHidden="0" w:uiPriority="72" w:unhideWhenUsed="0"/>
-    <w:lsdException w:name="Colorful Grid Accent 4" w:semiHidden="0" w:uiPriority="73" w:unhideWhenUsed="0"/>
-    <w:lsdException w:name="Light Shading Accent 5" w:semiHidden="0" w:uiPriority="60" w:unhideWhenUsed="0"/>
-    <w:lsdException w:name="Light List Accent 5" w:semiHidden="0" w:uiPriority="61" w:unhideWhenUsed="0"/>
-    <w:lsdException w:name="Light Grid Accent 5" w:semiHidden="0" w:uiPriority="62" w:unhideWhenUsed="0"/>
-    <w:lsdException w:name="Medium Shading 1 Accent 5" w:semiHidden="0" w:uiPriority="63" w:unhideWhenUsed="0"/>
-    <w:lsdException w:name="Medium Shading 2 Accent 5" w:semiHidden="0" w:uiPriority="64" w:unhideWhenUsed="0"/>
-    <w:lsdException w:name="Medium List 1 Accent 5" w:semiHidden="0" w:uiPriority="65" w:unhideWhenUsed="0"/>
-    <w:lsdException w:name="Medium List 2 Accent 5" w:semiHidden="0" w:uiPriority="66" w:unhideWhenUsed="0"/>
-    <w:lsdException w:name="Medium Grid 1 Accent 5" w:semiHidden="0" w:uiPriority="67" w:unhideWhenUsed="0"/>
-    <w:lsdException w:name="Medium Grid 2 Accent 5" w:semiHidden="0" w:uiPriority="68" w:unhideWhenUsed="0"/>
-    <w:lsdException w:name="Medium Grid 3 Accent 5" w:semiHidden="0" w:uiPriority="69" w:unhideWhenUsed="0"/>
-    <w:lsdException w:name="Dark List Accent 5" w:semiHidden="0" w:uiPriority="70" w:unhideWhenUsed="0"/>
-    <w:lsdException w:name="Colorful Shading Accent 5" w:semiHidden="0" w:uiPriority="71" w:unhideWhenUsed="0"/>
-    <w:lsdException w:name="Colorful List Accent 5" w:semiHidden="0" w:uiPriority="72" w:unhideWhenUsed="0"/>
-    <w:lsdException w:name="Colorful Grid Accent 5" w:semiHidden="0" w:uiPriority="73" w:unhideWhenUsed="0"/>
-    <w:lsdException w:name="Light Shading Accent 6" w:semiHidden="0" w:uiPriority="60" w:unhideWhenUsed="0"/>
-    <w:lsdException w:name="Light List Accent 6" w:semiHidden="0" w:uiPriority="61" w:unhideWhenUsed="0"/>
-    <w:lsdException w:name="Light Grid Accent 6" w:semiHidden="0" w:uiPriority="62" w:unhideWhenUsed="0"/>
-    <w:lsdException w:name="Medium Shading 1 Accent 6" w:semiHidden="0" w:uiPriority="63" w:unhideWhenUsed="0"/>
-    <w:lsdException w:name="Medium Shading 2 Accent 6" w:semiHidden="0" w:uiPriority="64" w:unhideWhenUsed="0"/>
-    <w:lsdException w:name="Medium List 1 Accent 6" w:semiHidden="0" w:uiPriority="65" w:unhideWhenUsed="0"/>
-    <w:lsdException w:name="Medium List 2 Accent 6" w:semiHidden="0" w:uiPriority="66" w:unhideWhenUsed="0"/>
-    <w:lsdException w:name="Medium Grid 1 Accent 6" w:semiHidden="0" w:uiPriority="67" w:unhideWhenUsed="0"/>
-    <w:lsdException w:name="Medium Grid 2 Accent 6" w:semiHidden="0" w:uiPriority="68" w:unhideWhenUsed="0"/>
-    <w:lsdException w:name="Medium Grid 3 Accent 6" w:semiHidden="0" w:uiPriority="69" w:unhideWhenUsed="0"/>
-    <w:lsdException w:name="Dark List Accent 6" w:semiHidden="0" w:uiPriority="70" w:unhideWhenUsed="0"/>
-    <w:lsdException w:name="Colorful Shading Accent 6" w:semiHidden="0" w:uiPriority="71" w:unhideWhenUsed="0"/>
-    <w:lsdException w:name="Colorful List Accent 6" w:semiHidden="0" w:uiPriority="72" w:unhideWhenUsed="0"/>
-    <w:lsdException w:name="Colorful Grid Accent 6" w:semiHidden="0" w:uiPriority="73" w:unhideWhenUsed="0"/>
-    <w:lsdException w:name="Subtle Emphasis" w:semiHidden="0" w:uiPriority="19" w:unhideWhenUsed="0" w:qFormat="1"/>
-    <w:lsdException w:name="Intense Emphasis" w:semiHidden="0" w:uiPriority="21" w:unhideWhenUsed="0" w:qFormat="1"/>
-    <w:lsdException w:name="Subtle Reference" w:semiHidden="0" w:uiPriority="31" w:unhideWhenUsed="0" w:qFormat="1"/>
-    <w:lsdException w:name="Intense Reference" w:semiHidden="0" w:uiPriority="32" w:unhideWhenUsed="0" w:qFormat="1"/>
-    <w:lsdException w:name="Book Title" w:semiHidden="0" w:uiPriority="33" w:unhideWhenUsed="0" w:qFormat="1"/>
-    <w:lsdException w:name="Bibliography" w:uiPriority="37"/>
-    <w:lsdException w:name="TOC Heading" w:uiPriority="39" w:qFormat="1"/>
+  <w:latentStyles w:count="260" w:defQFormat="0" w:defUnhideWhenUsed="1" w:defSemiHidden="1" w:defUIPriority="99" w:defLockedState="0">
+    <w:lsdException w:qFormat="1" w:unhideWhenUsed="0" w:uiPriority="0" w:semiHidden="0" w:name="Normal"/>
+    <w:lsdException w:qFormat="1" w:unhideWhenUsed="0" w:uiPriority="9" w:semiHidden="0" w:name="heading 1"/>
+    <w:lsdException w:qFormat="1" w:uiPriority="9" w:name="heading 2"/>
+    <w:lsdException w:qFormat="1" w:uiPriority="9" w:name="heading 3"/>
+    <w:lsdException w:qFormat="1" w:uiPriority="9" w:name="heading 4"/>
+    <w:lsdException w:qFormat="1" w:uiPriority="9" w:name="heading 5"/>
+    <w:lsdException w:qFormat="1" w:uiPriority="9" w:name="heading 6"/>
+    <w:lsdException w:qFormat="1" w:uiPriority="9" w:name="heading 7"/>
+    <w:lsdException w:qFormat="1" w:uiPriority="9" w:name="heading 8"/>
+    <w:lsdException w:qFormat="1" w:uiPriority="9" w:name="heading 9"/>
+    <w:lsdException w:uiPriority="99" w:name="index 1"/>
+    <w:lsdException w:uiPriority="99" w:name="index 2"/>
+    <w:lsdException w:uiPriority="99" w:name="index 3"/>
+    <w:lsdException w:uiPriority="99" w:name="index 4"/>
+    <w:lsdException w:uiPriority="99" w:name="index 5"/>
+    <w:lsdException w:uiPriority="99" w:name="index 6"/>
+    <w:lsdException w:uiPriority="99" w:name="index 7"/>
+    <w:lsdException w:uiPriority="99" w:name="index 8"/>
+    <w:lsdException w:uiPriority="99" w:name="index 9"/>
+    <w:lsdException w:uiPriority="39" w:semiHidden="0" w:name="toc 1"/>
+    <w:lsdException w:uiPriority="39" w:semiHidden="0" w:name="toc 2"/>
+    <w:lsdException w:uiPriority="39" w:semiHidden="0" w:name="toc 3"/>
+    <w:lsdException w:uiPriority="39" w:name="toc 4"/>
+    <w:lsdException w:uiPriority="39" w:name="toc 5"/>
+    <w:lsdException w:uiPriority="39" w:name="toc 6"/>
+    <w:lsdException w:uiPriority="39" w:name="toc 7"/>
+    <w:lsdException w:uiPriority="39" w:name="toc 8"/>
+    <w:lsdException w:uiPriority="39" w:name="toc 9"/>
+    <w:lsdException w:uiPriority="99" w:name="Normal Indent"/>
+    <w:lsdException w:uiPriority="99" w:name="footnote text"/>
+    <w:lsdException w:uiPriority="99" w:name="annotation text"/>
+    <w:lsdException w:uiPriority="99" w:semiHidden="0" w:name="header"/>
+    <w:lsdException w:uiPriority="99" w:name="footer"/>
+    <w:lsdException w:uiPriority="99" w:name="index heading"/>
+    <w:lsdException w:qFormat="1" w:uiPriority="35" w:name="caption"/>
+    <w:lsdException w:uiPriority="99" w:name="table of figures"/>
+    <w:lsdException w:uiPriority="99" w:name="envelope address"/>
+    <w:lsdException w:uiPriority="99" w:name="envelope return"/>
+    <w:lsdException w:uiPriority="99" w:name="footnote reference"/>
+    <w:lsdException w:uiPriority="99" w:name="annotation reference"/>
+    <w:lsdException w:uiPriority="99" w:name="line number"/>
+    <w:lsdException w:uiPriority="99" w:name="page number"/>
+    <w:lsdException w:uiPriority="99" w:name="endnote reference"/>
+    <w:lsdException w:uiPriority="99" w:name="endnote text"/>
+    <w:lsdException w:uiPriority="99" w:name="table of authorities"/>
+    <w:lsdException w:uiPriority="99" w:name="macro"/>
+    <w:lsdException w:uiPriority="99" w:name="toa heading"/>
+    <w:lsdException w:uiPriority="99" w:name="List"/>
+    <w:lsdException w:uiPriority="99" w:name="List Bullet"/>
+    <w:lsdException w:uiPriority="99" w:name="List Number"/>
+    <w:lsdException w:uiPriority="99" w:name="List 2"/>
+    <w:lsdException w:uiPriority="99" w:name="List 3"/>
+    <w:lsdException w:uiPriority="99" w:name="List 4"/>
+    <w:lsdException w:uiPriority="99" w:name="List 5"/>
+    <w:lsdException w:uiPriority="99" w:name="List Bullet 2"/>
+    <w:lsdException w:uiPriority="99" w:name="List Bullet 3"/>
+    <w:lsdException w:uiPriority="99" w:name="List Bullet 4"/>
+    <w:lsdException w:uiPriority="99" w:name="List Bullet 5"/>
+    <w:lsdException w:uiPriority="99" w:name="List Number 2"/>
+    <w:lsdException w:uiPriority="99" w:name="List Number 3"/>
+    <w:lsdException w:uiPriority="99" w:name="List Number 4"/>
+    <w:lsdException w:uiPriority="99" w:name="List Number 5"/>
+    <w:lsdException w:qFormat="1" w:unhideWhenUsed="0" w:uiPriority="10" w:semiHidden="0" w:name="Title"/>
+    <w:lsdException w:uiPriority="99" w:name="Closing"/>
+    <w:lsdException w:uiPriority="99" w:name="Signature"/>
+    <w:lsdException w:uiPriority="1" w:name="Default Paragraph Font"/>
+    <w:lsdException w:uiPriority="99" w:name="Body Text"/>
+    <w:lsdException w:uiPriority="99" w:name="Body Text Indent"/>
+    <w:lsdException w:uiPriority="99" w:name="List Continue"/>
+    <w:lsdException w:uiPriority="99" w:name="List Continue 2"/>
+    <w:lsdException w:uiPriority="99" w:name="List Continue 3"/>
+    <w:lsdException w:uiPriority="99" w:name="List Continue 4"/>
+    <w:lsdException w:uiPriority="99" w:name="List Continue 5"/>
+    <w:lsdException w:uiPriority="99" w:name="Message Header"/>
+    <w:lsdException w:qFormat="1" w:unhideWhenUsed="0" w:uiPriority="11" w:semiHidden="0" w:name="Subtitle"/>
+    <w:lsdException w:uiPriority="99" w:name="Salutation"/>
+    <w:lsdException w:uiPriority="99" w:name="Date"/>
+    <w:lsdException w:uiPriority="99" w:name="Body Text First Indent"/>
+    <w:lsdException w:uiPriority="99" w:name="Body Text First Indent 2"/>
+    <w:lsdException w:uiPriority="99" w:name="Note Heading"/>
+    <w:lsdException w:uiPriority="99" w:name="Body Text 2"/>
+    <w:lsdException w:uiPriority="99" w:name="Body Text 3"/>
+    <w:lsdException w:uiPriority="99" w:name="Body Text Indent 2"/>
+    <w:lsdException w:uiPriority="99" w:name="Body Text Indent 3"/>
+    <w:lsdException w:uiPriority="99" w:name="Block Text"/>
+    <w:lsdException w:uiPriority="99" w:name="Hyperlink"/>
+    <w:lsdException w:uiPriority="99" w:name="FollowedHyperlink"/>
+    <w:lsdException w:qFormat="1" w:unhideWhenUsed="0" w:uiPriority="22" w:semiHidden="0" w:name="Strong"/>
+    <w:lsdException w:qFormat="1" w:unhideWhenUsed="0" w:uiPriority="20" w:semiHidden="0" w:name="Emphasis"/>
+    <w:lsdException w:uiPriority="99" w:name="Document Map"/>
+    <w:lsdException w:uiPriority="99" w:name="Plain Text"/>
+    <w:lsdException w:uiPriority="99" w:name="E-mail Signature"/>
+    <w:lsdException w:uiPriority="99" w:name="Normal (Web)"/>
+    <w:lsdException w:uiPriority="99" w:name="HTML Acronym"/>
+    <w:lsdException w:uiPriority="99" w:name="HTML Address"/>
+    <w:lsdException w:uiPriority="99" w:name="HTML Cite"/>
+    <w:lsdException w:uiPriority="99" w:name="HTML Code"/>
+    <w:lsdException w:uiPriority="99" w:name="HTML Definition"/>
+    <w:lsdException w:uiPriority="99" w:name="HTML Keyboard"/>
+    <w:lsdException w:uiPriority="99" w:name="HTML Preformatted"/>
+    <w:lsdException w:uiPriority="99" w:name="HTML Sample"/>
+    <w:lsdException w:uiPriority="99" w:name="HTML Typewriter"/>
+    <w:lsdException w:uiPriority="99" w:name="HTML Variable"/>
+    <w:lsdException w:uiPriority="99" w:name="Normal Table"/>
+    <w:lsdException w:uiPriority="99" w:name="annotation subject"/>
+    <w:lsdException w:uiPriority="99" w:name="Table Simple 1"/>
+    <w:lsdException w:uiPriority="99" w:name="Table Simple 2"/>
+    <w:lsdException w:uiPriority="99" w:name="Table Simple 3"/>
+    <w:lsdException w:uiPriority="99" w:name="Table Classic 1"/>
+    <w:lsdException w:uiPriority="99" w:name="Table Classic 2"/>
+    <w:lsdException w:uiPriority="99" w:name="Table Classic 3"/>
+    <w:lsdException w:uiPriority="99" w:name="Table Classic 4"/>
+    <w:lsdException w:uiPriority="99" w:name="Table Colorful 1"/>
+    <w:lsdException w:uiPriority="99" w:name="Table Colorful 2"/>
+    <w:lsdException w:uiPriority="99" w:name="Table Colorful 3"/>
+    <w:lsdException w:uiPriority="99" w:name="Table Columns 1"/>
+    <w:lsdException w:uiPriority="99" w:name="Table Columns 2"/>
+    <w:lsdException w:uiPriority="99" w:name="Table Columns 3"/>
+    <w:lsdException w:uiPriority="99" w:name="Table Columns 4"/>
+    <w:lsdException w:uiPriority="99" w:name="Table Columns 5"/>
+    <w:lsdException w:uiPriority="99" w:name="Table Grid 1"/>
+    <w:lsdException w:uiPriority="99" w:name="Table Grid 2"/>
+    <w:lsdException w:uiPriority="99" w:name="Table Grid 3"/>
+    <w:lsdException w:uiPriority="99" w:name="Table Grid 4"/>
+    <w:lsdException w:uiPriority="99" w:name="Table Grid 5"/>
+    <w:lsdException w:uiPriority="99" w:name="Table Grid 6"/>
+    <w:lsdException w:uiPriority="99" w:name="Table Grid 7"/>
+    <w:lsdException w:uiPriority="99" w:name="Table Grid 8"/>
+    <w:lsdException w:uiPriority="99" w:name="Table List 1"/>
+    <w:lsdException w:uiPriority="99" w:name="Table List 2"/>
+    <w:lsdException w:uiPriority="99" w:name="Table List 3"/>
+    <w:lsdException w:uiPriority="99" w:name="Table List 4"/>
+    <w:lsdException w:uiPriority="99" w:name="Table List 5"/>
+    <w:lsdException w:uiPriority="99" w:name="Table List 6"/>
+    <w:lsdException w:uiPriority="99" w:name="Table List 7"/>
+    <w:lsdException w:uiPriority="99" w:name="Table List 8"/>
+    <w:lsdException w:uiPriority="99" w:name="Table 3D effects 1"/>
+    <w:lsdException w:uiPriority="99" w:name="Table 3D effects 2"/>
+    <w:lsdException w:uiPriority="99" w:name="Table 3D effects 3"/>
+    <w:lsdException w:uiPriority="99" w:name="Table Contemporary"/>
+    <w:lsdException w:uiPriority="99" w:name="Table Elegant"/>
+    <w:lsdException w:uiPriority="99" w:name="Table Professional"/>
+    <w:lsdException w:uiPriority="99" w:name="Table Subtle 1"/>
+    <w:lsdException w:uiPriority="99" w:name="Table Subtle 2"/>
+    <w:lsdException w:uiPriority="99" w:name="Table Web 1"/>
+    <w:lsdException w:uiPriority="99" w:name="Table Web 2"/>
+    <w:lsdException w:uiPriority="99" w:name="Table Web 3"/>
+    <w:lsdException w:uiPriority="99" w:name="Balloon Text"/>
+    <w:lsdException w:unhideWhenUsed="0" w:uiPriority="59" w:semiHidden="0" w:name="Table Grid"/>
+    <w:lsdException w:uiPriority="99" w:name="Table Theme"/>
+    <w:lsdException w:qFormat="1" w:unhideWhenUsed="0" w:uiPriority="1" w:semiHidden="0" w:name="No Spacing"/>
+    <w:lsdException w:unhideWhenUsed="0" w:uiPriority="60" w:semiHidden="0" w:name="Light Shading"/>
+    <w:lsdException w:unhideWhenUsed="0" w:uiPriority="61" w:semiHidden="0" w:name="Light List"/>
+    <w:lsdException w:unhideWhenUsed="0" w:uiPriority="62" w:semiHidden="0" w:name="Light Grid"/>
+    <w:lsdException w:unhideWhenUsed="0" w:uiPriority="63" w:semiHidden="0" w:name="Medium Shading 1"/>
+    <w:lsdException w:unhideWhenUsed="0" w:uiPriority="64" w:semiHidden="0" w:name="Medium Shading 2"/>
+    <w:lsdException w:unhideWhenUsed="0" w:uiPriority="65" w:semiHidden="0" w:name="Medium List 1"/>
+    <w:lsdException w:unhideWhenUsed="0" w:uiPriority="66" w:semiHidden="0" w:name="Medium List 2"/>
+    <w:lsdException w:unhideWhenUsed="0" w:uiPriority="67" w:semiHidden="0" w:name="Medium Grid 1"/>
+    <w:lsdException w:unhideWhenUsed="0" w:uiPriority="68" w:semiHidden="0" w:name="Medium Grid 2"/>
+    <w:lsdException w:unhideWhenUsed="0" w:uiPriority="69" w:semiHidden="0" w:name="Medium Grid 3"/>
+    <w:lsdException w:unhideWhenUsed="0" w:uiPriority="70" w:semiHidden="0" w:name="Dark List"/>
+    <w:lsdException w:unhideWhenUsed="0" w:uiPriority="71" w:semiHidden="0" w:name="Colorful Shading"/>
+    <w:lsdException w:unhideWhenUsed="0" w:uiPriority="72" w:semiHidden="0" w:name="Colorful List"/>
+    <w:lsdException w:unhideWhenUsed="0" w:uiPriority="73" w:semiHidden="0" w:name="Colorful Grid"/>
+    <w:lsdException w:unhideWhenUsed="0" w:uiPriority="60" w:semiHidden="0" w:name="Light Shading Accent 1"/>
+    <w:lsdException w:unhideWhenUsed="0" w:uiPriority="61" w:semiHidden="0" w:name="Light List Accent 1"/>
+    <w:lsdException w:unhideWhenUsed="0" w:uiPriority="62" w:semiHidden="0" w:name="Light Grid Accent 1"/>
+    <w:lsdException w:unhideWhenUsed="0" w:uiPriority="63" w:semiHidden="0" w:name="Medium Shading 1 Accent 1"/>
+    <w:lsdException w:unhideWhenUsed="0" w:uiPriority="64" w:semiHidden="0" w:name="Medium Shading 2 Accent 1"/>
+    <w:lsdException w:unhideWhenUsed="0" w:uiPriority="65" w:semiHidden="0" w:name="Medium List 1 Accent 1"/>
+    <w:lsdException w:qFormat="1" w:unhideWhenUsed="0" w:uiPriority="34" w:semiHidden="0" w:name="List Paragraph"/>
+    <w:lsdException w:unhideWhenUsed="0" w:uiPriority="66" w:semiHidden="0" w:name="Medium List 2 Accent 1"/>
+    <w:lsdException w:unhideWhenUsed="0" w:uiPriority="67" w:semiHidden="0" w:name="Medium Grid 1 Accent 1"/>
+    <w:lsdException w:unhideWhenUsed="0" w:uiPriority="68" w:semiHidden="0" w:name="Medium Grid 2 Accent 1"/>
+    <w:lsdException w:unhideWhenUsed="0" w:uiPriority="69" w:semiHidden="0" w:name="Medium Grid 3 Accent 1"/>
+    <w:lsdException w:unhideWhenUsed="0" w:uiPriority="70" w:semiHidden="0" w:name="Dark List Accent 1"/>
+    <w:lsdException w:unhideWhenUsed="0" w:uiPriority="71" w:semiHidden="0" w:name="Colorful Shading Accent 1"/>
+    <w:lsdException w:unhideWhenUsed="0" w:uiPriority="72" w:semiHidden="0" w:name="Colorful List Accent 1"/>
+    <w:lsdException w:unhideWhenUsed="0" w:uiPriority="73" w:semiHidden="0" w:name="Colorful Grid Accent 1"/>
+    <w:lsdException w:unhideWhenUsed="0" w:uiPriority="60" w:semiHidden="0" w:name="Light Shading Accent 2"/>
+    <w:lsdException w:unhideWhenUsed="0" w:uiPriority="61" w:semiHidden="0" w:name="Light List Accent 2"/>
+    <w:lsdException w:unhideWhenUsed="0" w:uiPriority="62" w:semiHidden="0" w:name="Light Grid Accent 2"/>
+    <w:lsdException w:unhideWhenUsed="0" w:uiPriority="63" w:semiHidden="0" w:name="Medium Shading 1 Accent 2"/>
+    <w:lsdException w:unhideWhenUsed="0" w:uiPriority="64" w:semiHidden="0" w:name="Medium Shading 2 Accent 2"/>
+    <w:lsdException w:unhideWhenUsed="0" w:uiPriority="65" w:semiHidden="0" w:name="Medium List 1 Accent 2"/>
+    <w:lsdException w:unhideWhenUsed="0" w:uiPriority="66" w:semiHidden="0" w:name="Medium List 2 Accent 2"/>
+    <w:lsdException w:unhideWhenUsed="0" w:uiPriority="67" w:semiHidden="0" w:name="Medium Grid 1 Accent 2"/>
+    <w:lsdException w:unhideWhenUsed="0" w:uiPriority="68" w:semiHidden="0" w:name="Medium Grid 2 Accent 2"/>
+    <w:lsdException w:unhideWhenUsed="0" w:uiPriority="69" w:semiHidden="0" w:name="Medium Grid 3 Accent 2"/>
+    <w:lsdException w:unhideWhenUsed="0" w:uiPriority="70" w:semiHidden="0" w:name="Dark List Accent 2"/>
+    <w:lsdException w:unhideWhenUsed="0" w:uiPriority="71" w:semiHidden="0" w:name="Colorful Shading Accent 2"/>
+    <w:lsdException w:unhideWhenUsed="0" w:uiPriority="72" w:semiHidden="0" w:name="Colorful List Accent 2"/>
+    <w:lsdException w:unhideWhenUsed="0" w:uiPriority="73" w:semiHidden="0" w:name="Colorful Grid Accent 2"/>
+    <w:lsdException w:unhideWhenUsed="0" w:uiPriority="60" w:semiHidden="0" w:name="Light Shading Accent 3"/>
+    <w:lsdException w:unhideWhenUsed="0" w:uiPriority="61" w:semiHidden="0" w:name="Light List Accent 3"/>
+    <w:lsdException w:unhideWhenUsed="0" w:uiPriority="62" w:semiHidden="0" w:name="Light Grid Accent 3"/>
+    <w:lsdException w:unhideWhenUsed="0" w:uiPriority="63" w:semiHidden="0" w:name="Medium Shading 1 Accent 3"/>
+    <w:lsdException w:unhideWhenUsed="0" w:uiPriority="64" w:semiHidden="0" w:name="Medium Shading 2 Accent 3"/>
+    <w:lsdException w:unhideWhenUsed="0" w:uiPriority="65" w:semiHidden="0" w:name="Medium List 1 Accent 3"/>
+    <w:lsdException w:unhideWhenUsed="0" w:uiPriority="66" w:semiHidden="0" w:name="Medium List 2 Accent 3"/>
+    <w:lsdException w:unhideWhenUsed="0" w:uiPriority="67" w:semiHidden="0" w:name="Medium Grid 1 Accent 3"/>
+    <w:lsdException w:unhideWhenUsed="0" w:uiPriority="68" w:semiHidden="0" w:name="Medium Grid 2 Accent 3"/>
+    <w:lsdException w:unhideWhenUsed="0" w:uiPriority="69" w:semiHidden="0" w:name="Medium Grid 3 Accent 3"/>
+    <w:lsdException w:unhideWhenUsed="0" w:uiPriority="70" w:semiHidden="0" w:name="Dark List Accent 3"/>
+    <w:lsdException w:unhideWhenUsed="0" w:uiPriority="71" w:semiHidden="0" w:name="Colorful Shading Accent 3"/>
+    <w:lsdException w:unhideWhenUsed="0" w:uiPriority="72" w:semiHidden="0" w:name="Colorful List Accent 3"/>
+    <w:lsdException w:unhideWhenUsed="0" w:uiPriority="73" w:semiHidden="0" w:name="Colorful Grid Accent 3"/>
+    <w:lsdException w:unhideWhenUsed="0" w:uiPriority="60" w:semiHidden="0" w:name="Light Shading Accent 4"/>
+    <w:lsdException w:unhideWhenUsed="0" w:uiPriority="61" w:semiHidden="0" w:name="Light List Accent 4"/>
+    <w:lsdException w:unhideWhenUsed="0" w:uiPriority="62" w:semiHidden="0" w:name="Light Grid Accent 4"/>
+    <w:lsdException w:unhideWhenUsed="0" w:uiPriority="63" w:semiHidden="0" w:name="Medium Shading 1 Accent 4"/>
+    <w:lsdException w:unhideWhenUsed="0" w:uiPriority="64" w:semiHidden="0" w:name="Medium Shading 2 Accent 4"/>
+    <w:lsdException w:unhideWhenUsed="0" w:uiPriority="65" w:semiHidden="0" w:name="Medium List 1 Accent 4"/>
+    <w:lsdException w:unhideWhenUsed="0" w:uiPriority="66" w:semiHidden="0" w:name="Medium List 2 Accent 4"/>
+    <w:lsdException w:unhideWhenUsed="0" w:uiPriority="67" w:semiHidden="0" w:name="Medium Grid 1 Accent 4"/>
+    <w:lsdException w:unhideWhenUsed="0" w:uiPriority="68" w:semiHidden="0" w:name="Medium Grid 2 Accent 4"/>
+    <w:lsdException w:unhideWhenUsed="0" w:uiPriority="69" w:semiHidden="0" w:name="Medium Grid 3 Accent 4"/>
+    <w:lsdException w:unhideWhenUsed="0" w:uiPriority="70" w:semiHidden="0" w:name="Dark List Accent 4"/>
+    <w:lsdException w:unhideWhenUsed="0" w:uiPriority="71" w:semiHidden="0" w:name="Colorful Shading Accent 4"/>
+    <w:lsdException w:unhideWhenUsed="0" w:uiPriority="72" w:semiHidden="0" w:name="Colorful List Accent 4"/>
+    <w:lsdException w:unhideWhenUsed="0" w:uiPriority="73" w:semiHidden="0" w:name="Colorful Grid Accent 4"/>
+    <w:lsdException w:unhideWhenUsed="0" w:uiPriority="60" w:semiHidden="0" w:name="Light Shading Accent 5"/>
+    <w:lsdException w:unhideWhenUsed="0" w:uiPriority="61" w:semiHidden="0" w:name="Light List Accent 5"/>
+    <w:lsdException w:unhideWhenUsed="0" w:uiPriority="62" w:semiHidden="0" w:name="Light Grid Accent 5"/>
+    <w:lsdException w:unhideWhenUsed="0" w:uiPriority="63" w:semiHidden="0" w:name="Medium Shading 1 Accent 5"/>
+    <w:lsdException w:unhideWhenUsed="0" w:uiPriority="64" w:semiHidden="0" w:name="Medium Shading 2 Accent 5"/>
+    <w:lsdException w:unhideWhenUsed="0" w:uiPriority="65" w:semiHidden="0" w:name="Medium List 1 Accent 5"/>
+    <w:lsdException w:unhideWhenUsed="0" w:uiPriority="66" w:semiHidden="0" w:name="Medium List 2 Accent 5"/>
+    <w:lsdException w:unhideWhenUsed="0" w:uiPriority="67" w:semiHidden="0" w:name="Medium Grid 1 Accent 5"/>
+    <w:lsdException w:unhideWhenUsed="0" w:uiPriority="68" w:semiHidden="0" w:name="Medium Grid 2 Accent 5"/>
+    <w:lsdException w:unhideWhenUsed="0" w:uiPriority="69" w:semiHidden="0" w:name="Medium Grid 3 Accent 5"/>
+    <w:lsdException w:unhideWhenUsed="0" w:uiPriority="70" w:semiHidden="0" w:name="Dark List Accent 5"/>
+    <w:lsdException w:unhideWhenUsed="0" w:uiPriority="71" w:semiHidden="0" w:name="Colorful Shading Accent 5"/>
+    <w:lsdException w:unhideWhenUsed="0" w:uiPriority="72" w:semiHidden="0" w:name="Colorful List Accent 5"/>
+    <w:lsdException w:unhideWhenUsed="0" w:uiPriority="73" w:semiHidden="0" w:name="Colorful Grid Accent 5"/>
+    <w:lsdException w:unhideWhenUsed="0" w:uiPriority="60" w:semiHidden="0" w:name="Light Shading Accent 6"/>
+    <w:lsdException w:unhideWhenUsed="0" w:uiPriority="61" w:semiHidden="0" w:name="Light List Accent 6"/>
+    <w:lsdException w:unhideWhenUsed="0" w:uiPriority="62" w:semiHidden="0" w:name="Light Grid Accent 6"/>
+    <w:lsdException w:unhideWhenUsed="0" w:uiPriority="63" w:semiHidden="0" w:name="Medium Shading 1 Accent 6"/>
+    <w:lsdException w:unhideWhenUsed="0" w:uiPriority="64" w:semiHidden="0" w:name="Medium Shading 2 Accent 6"/>
+    <w:lsdException w:unhideWhenUsed="0" w:uiPriority="65" w:semiHidden="0" w:name="Medium List 1 Accent 6"/>
+    <w:lsdException w:unhideWhenUsed="0" w:uiPriority="66" w:semiHidden="0" w:name="Medium List 2 Accent 6"/>
+    <w:lsdException w:unhideWhenUsed="0" w:uiPriority="67" w:semiHidden="0" w:name="Medium Grid 1 Accent 6"/>
+    <w:lsdException w:unhideWhenUsed="0" w:uiPriority="68" w:semiHidden="0" w:name="Medium Grid 2 Accent 6"/>
+    <w:lsdException w:unhideWhenUsed="0" w:uiPriority="69" w:semiHidden="0" w:name="Medium Grid 3 Accent 6"/>
+    <w:lsdException w:unhideWhenUsed="0" w:uiPriority="70" w:semiHidden="0" w:name="Dark List Accent 6"/>
+    <w:lsdException w:unhideWhenUsed="0" w:uiPriority="71" w:semiHidden="0" w:name="Colorful Shading Accent 6"/>
+    <w:lsdException w:unhideWhenUsed="0" w:uiPriority="72" w:semiHidden="0" w:name="Colorful List Accent 6"/>
+    <w:lsdException w:unhideWhenUsed="0" w:uiPriority="73" w:semiHidden="0" w:name="Colorful Grid Accent 6"/>
   </w:latentStyles>
-  <w:style w:type="paragraph" w:default="1" w:styleId="Normal">
+  <w:style w:type="paragraph" w:default="1" w:styleId="1">
     <w:name w:val="Normal"/>
     <w:qFormat/>
-    <w:rsid w:val="00183F46"/>
+    <w:uiPriority w:val="0"/>
+    <w:pPr>
+      <w:spacing w:after="200" w:line="276" w:lineRule="auto"/>
+    </w:pPr>
+    <w:rPr>
+      <w:rFonts w:asciiTheme="minorHAnsi" w:hAnsiTheme="minorHAnsi" w:eastAsiaTheme="minorEastAsia" w:cstheme="minorBidi"/>
+      <w:sz w:val="22"/>
+      <w:szCs w:val="22"/>
+      <w:lang w:val="en-US" w:eastAsia="en-US" w:bidi="ar-SA"/>
+    </w:rPr>
   </w:style>
-  <w:style w:type="paragraph" w:styleId="Heading1">
+  <w:style w:type="paragraph" w:styleId="2">
     <w:name w:val="heading 1"/>
-    <w:basedOn w:val="Normal"/>
-    <w:next w:val="Normal"/>
-    <w:link w:val="Heading1Char"/>
+    <w:basedOn w:val="1"/>
+    <w:next w:val="1"/>
+    <w:link w:val="20"/>
+    <w:qFormat/>
     <w:uiPriority w:val="9"/>
-    <w:qFormat/>
-    <w:rsid w:val="00BF02F5"/>
     <w:pPr>
       <w:keepNext/>
       <w:keepLines/>
@@ -5656,26 +5282,24 @@
       <w:outlineLvl w:val="0"/>
     </w:pPr>
     <w:rPr>
-      <w:rFonts w:asciiTheme="majorHAnsi" w:eastAsiaTheme="majorEastAsia" w:hAnsiTheme="majorHAnsi" w:cstheme="majorBidi"/>
-      <w:color w:val="365F91" w:themeColor="accent1" w:themeShade="BF"/>
+      <w:rFonts w:asciiTheme="majorHAnsi" w:hAnsiTheme="majorHAnsi" w:eastAsiaTheme="majorEastAsia" w:cstheme="majorBidi"/>
+      <w:color w:val="366091" w:themeColor="accent1" w:themeShade="BF"/>
       <w:sz w:val="32"/>
       <w:szCs w:val="32"/>
     </w:rPr>
   </w:style>
-  <w:style w:type="character" w:default="1" w:styleId="DefaultParagraphFont">
+  <w:style w:type="character" w:default="1" w:styleId="3">
     <w:name w:val="Default Paragraph Font"/>
-    <w:uiPriority w:val="1"/>
     <w:semiHidden/>
     <w:unhideWhenUsed/>
+    <w:uiPriority w:val="1"/>
   </w:style>
-  <w:style w:type="table" w:default="1" w:styleId="TableNormal">
+  <w:style w:type="table" w:default="1" w:styleId="4">
     <w:name w:val="Normal Table"/>
-    <w:uiPriority w:val="99"/>
     <w:semiHidden/>
     <w:unhideWhenUsed/>
-    <w:qFormat/>
+    <w:uiPriority w:val="99"/>
     <w:tblPr>
-      <w:tblInd w:w="0" w:type="dxa"/>
       <w:tblCellMar>
         <w:top w:w="0" w:type="dxa"/>
         <w:left w:w="108" w:type="dxa"/>
@@ -5684,43 +5308,13 @@
       </w:tblCellMar>
     </w:tblPr>
   </w:style>
-  <w:style w:type="numbering" w:default="1" w:styleId="NoList">
-    <w:name w:val="No List"/>
-    <w:uiPriority w:val="99"/>
+  <w:style w:type="paragraph" w:styleId="5">
+    <w:name w:val="Balloon Text"/>
+    <w:basedOn w:val="1"/>
+    <w:link w:val="15"/>
     <w:semiHidden/>
     <w:unhideWhenUsed/>
-  </w:style>
-  <w:style w:type="paragraph" w:styleId="ListParagraph">
-    <w:name w:val="List Paragraph"/>
-    <w:basedOn w:val="Normal"/>
-    <w:uiPriority w:val="34"/>
-    <w:qFormat/>
-    <w:rsid w:val="000650E9"/>
-    <w:pPr>
-      <w:ind w:left="720"/>
-      <w:contextualSpacing/>
-    </w:pPr>
-  </w:style>
-  <w:style w:type="character" w:styleId="Hyperlink">
-    <w:name w:val="Hyperlink"/>
-    <w:basedOn w:val="DefaultParagraphFont"/>
     <w:uiPriority w:val="99"/>
-    <w:semiHidden/>
-    <w:unhideWhenUsed/>
-    <w:rsid w:val="00EC652D"/>
-    <w:rPr>
-      <w:color w:val="0000FF"/>
-      <w:u w:val="single"/>
-    </w:rPr>
-  </w:style>
-  <w:style w:type="paragraph" w:styleId="BalloonText">
-    <w:name w:val="Balloon Text"/>
-    <w:basedOn w:val="Normal"/>
-    <w:link w:val="BalloonTextChar"/>
-    <w:uiPriority w:val="99"/>
-    <w:semiHidden/>
-    <w:unhideWhenUsed/>
-    <w:rsid w:val="00EC652D"/>
     <w:pPr>
       <w:spacing w:after="0" w:line="240" w:lineRule="auto"/>
     </w:pPr>
@@ -5730,53 +5324,13 @@
       <w:szCs w:val="16"/>
     </w:rPr>
   </w:style>
-  <w:style w:type="character" w:customStyle="1" w:styleId="BalloonTextChar">
-    <w:name w:val="Balloon Text Char"/>
-    <w:basedOn w:val="DefaultParagraphFont"/>
-    <w:link w:val="BalloonText"/>
-    <w:uiPriority w:val="99"/>
-    <w:semiHidden/>
-    <w:rsid w:val="00EC652D"/>
-    <w:rPr>
-      <w:rFonts w:ascii="Tahoma" w:hAnsi="Tahoma" w:cs="Tahoma"/>
-      <w:sz w:val="16"/>
-      <w:szCs w:val="16"/>
-    </w:rPr>
-  </w:style>
-  <w:style w:type="paragraph" w:styleId="NormalWeb">
-    <w:name w:val="Normal (Web)"/>
-    <w:basedOn w:val="Normal"/>
-    <w:uiPriority w:val="99"/>
+  <w:style w:type="paragraph" w:styleId="6">
+    <w:name w:val="footer"/>
+    <w:basedOn w:val="1"/>
+    <w:link w:val="17"/>
     <w:semiHidden/>
     <w:unhideWhenUsed/>
-    <w:rsid w:val="001C6008"/>
-    <w:pPr>
-      <w:spacing w:before="100" w:beforeAutospacing="1" w:after="100" w:afterAutospacing="1" w:line="240" w:lineRule="auto"/>
-    </w:pPr>
-    <w:rPr>
-      <w:rFonts w:ascii="Times New Roman" w:eastAsia="Times New Roman" w:hAnsi="Times New Roman" w:cs="Times New Roman"/>
-      <w:sz w:val="24"/>
-      <w:szCs w:val="24"/>
-    </w:rPr>
-  </w:style>
-  <w:style w:type="character" w:styleId="Strong">
-    <w:name w:val="Strong"/>
-    <w:basedOn w:val="DefaultParagraphFont"/>
-    <w:uiPriority w:val="22"/>
-    <w:qFormat/>
-    <w:rsid w:val="001C6008"/>
-    <w:rPr>
-      <w:b/>
-      <w:bCs/>
-    </w:rPr>
-  </w:style>
-  <w:style w:type="paragraph" w:styleId="Header">
-    <w:name w:val="header"/>
-    <w:basedOn w:val="Normal"/>
-    <w:link w:val="HeaderChar"/>
     <w:uiPriority w:val="99"/>
-    <w:unhideWhenUsed/>
-    <w:rsid w:val="00194D3F"/>
     <w:pPr>
       <w:tabs>
         <w:tab w:val="center" w:pos="4680"/>
@@ -5785,21 +5339,12 @@
       <w:spacing w:after="0" w:line="240" w:lineRule="auto"/>
     </w:pPr>
   </w:style>
-  <w:style w:type="character" w:customStyle="1" w:styleId="HeaderChar">
-    <w:name w:val="Header Char"/>
-    <w:basedOn w:val="DefaultParagraphFont"/>
-    <w:link w:val="Header"/>
+  <w:style w:type="paragraph" w:styleId="7">
+    <w:name w:val="header"/>
+    <w:basedOn w:val="1"/>
+    <w:link w:val="16"/>
+    <w:unhideWhenUsed/>
     <w:uiPriority w:val="99"/>
-    <w:rsid w:val="00194D3F"/>
-  </w:style>
-  <w:style w:type="paragraph" w:styleId="Footer">
-    <w:name w:val="footer"/>
-    <w:basedOn w:val="Normal"/>
-    <w:link w:val="FooterChar"/>
-    <w:uiPriority w:val="99"/>
-    <w:semiHidden/>
-    <w:unhideWhenUsed/>
-    <w:rsid w:val="00194D3F"/>
     <w:pPr>
       <w:tabs>
         <w:tab w:val="center" w:pos="4680"/>
@@ -5808,65 +5353,61 @@
       <w:spacing w:after="0" w:line="240" w:lineRule="auto"/>
     </w:pPr>
   </w:style>
-  <w:style w:type="character" w:customStyle="1" w:styleId="FooterChar">
-    <w:name w:val="Footer Char"/>
-    <w:basedOn w:val="DefaultParagraphFont"/>
-    <w:link w:val="Footer"/>
+  <w:style w:type="character" w:styleId="8">
+    <w:name w:val="Hyperlink"/>
+    <w:basedOn w:val="3"/>
+    <w:semiHidden/>
+    <w:unhideWhenUsed/>
     <w:uiPriority w:val="99"/>
-    <w:semiHidden/>
-    <w:rsid w:val="00194D3F"/>
-  </w:style>
-  <w:style w:type="paragraph" w:styleId="NoSpacing">
-    <w:name w:val="No Spacing"/>
-    <w:link w:val="NoSpacingChar"/>
-    <w:uiPriority w:val="1"/>
-    <w:qFormat/>
-    <w:rsid w:val="00CA75FF"/>
-    <w:pPr>
-      <w:spacing w:after="0" w:line="240" w:lineRule="auto"/>
-    </w:pPr>
-  </w:style>
-  <w:style w:type="character" w:customStyle="1" w:styleId="NoSpacingChar">
-    <w:name w:val="No Spacing Char"/>
-    <w:basedOn w:val="DefaultParagraphFont"/>
-    <w:link w:val="NoSpacing"/>
-    <w:uiPriority w:val="1"/>
-    <w:rsid w:val="00CA75FF"/>
-  </w:style>
-  <w:style w:type="character" w:customStyle="1" w:styleId="Heading1Char">
-    <w:name w:val="Heading 1 Char"/>
-    <w:basedOn w:val="DefaultParagraphFont"/>
-    <w:link w:val="Heading1"/>
-    <w:uiPriority w:val="9"/>
-    <w:rsid w:val="00BF02F5"/>
     <w:rPr>
-      <w:rFonts w:asciiTheme="majorHAnsi" w:eastAsiaTheme="majorEastAsia" w:hAnsiTheme="majorHAnsi" w:cstheme="majorBidi"/>
-      <w:color w:val="365F91" w:themeColor="accent1" w:themeShade="BF"/>
-      <w:sz w:val="32"/>
-      <w:szCs w:val="32"/>
+      <w:color w:val="0000FF"/>
+      <w:u w:val="single"/>
     </w:rPr>
   </w:style>
-  <w:style w:type="paragraph" w:styleId="TOCHeading">
-    <w:name w:val="TOC Heading"/>
-    <w:basedOn w:val="Heading1"/>
-    <w:next w:val="Normal"/>
+  <w:style w:type="paragraph" w:styleId="9">
+    <w:name w:val="Normal (Web)"/>
+    <w:basedOn w:val="1"/>
+    <w:semiHidden/>
+    <w:unhideWhenUsed/>
+    <w:uiPriority w:val="99"/>
+    <w:pPr>
+      <w:spacing w:before="100" w:beforeAutospacing="1" w:after="100" w:afterAutospacing="1" w:line="240" w:lineRule="auto"/>
+    </w:pPr>
+    <w:rPr>
+      <w:rFonts w:ascii="Times New Roman" w:hAnsi="Times New Roman" w:eastAsia="Times New Roman" w:cs="Times New Roman"/>
+      <w:sz w:val="24"/>
+      <w:szCs w:val="24"/>
+    </w:rPr>
+  </w:style>
+  <w:style w:type="character" w:styleId="10">
+    <w:name w:val="Strong"/>
+    <w:basedOn w:val="3"/>
+    <w:qFormat/>
+    <w:uiPriority w:val="22"/>
+    <w:rPr>
+      <w:b/>
+      <w:bCs/>
+    </w:rPr>
+  </w:style>
+  <w:style w:type="paragraph" w:styleId="11">
+    <w:name w:val="toc 1"/>
+    <w:basedOn w:val="1"/>
+    <w:next w:val="1"/>
+    <w:unhideWhenUsed/>
     <w:uiPriority w:val="39"/>
+    <w:pPr>
+      <w:spacing w:after="100" w:line="259" w:lineRule="auto"/>
+    </w:pPr>
+    <w:rPr>
+      <w:rFonts w:cs="Times New Roman"/>
+    </w:rPr>
+  </w:style>
+  <w:style w:type="paragraph" w:styleId="12">
+    <w:name w:val="toc 2"/>
+    <w:basedOn w:val="1"/>
+    <w:next w:val="1"/>
     <w:unhideWhenUsed/>
-    <w:qFormat/>
-    <w:rsid w:val="00BF02F5"/>
-    <w:pPr>
-      <w:spacing w:line="259" w:lineRule="auto"/>
-      <w:outlineLvl w:val="9"/>
-    </w:pPr>
-  </w:style>
-  <w:style w:type="paragraph" w:styleId="TOC2">
-    <w:name w:val="toc 2"/>
-    <w:basedOn w:val="Normal"/>
-    <w:next w:val="Normal"/>
-    <w:autoRedefine/>
     <w:uiPriority w:val="39"/>
-    <w:unhideWhenUsed/>
-    <w:rsid w:val="00BF02F5"/>
     <w:pPr>
       <w:spacing w:after="100" w:line="259" w:lineRule="auto"/>
       <w:ind w:left="220"/>
@@ -5875,29 +5416,12 @@
       <w:rFonts w:cs="Times New Roman"/>
     </w:rPr>
   </w:style>
-  <w:style w:type="paragraph" w:styleId="TOC1">
-    <w:name w:val="toc 1"/>
-    <w:basedOn w:val="Normal"/>
-    <w:next w:val="Normal"/>
-    <w:autoRedefine/>
+  <w:style w:type="paragraph" w:styleId="13">
+    <w:name w:val="toc 3"/>
+    <w:basedOn w:val="1"/>
+    <w:next w:val="1"/>
+    <w:unhideWhenUsed/>
     <w:uiPriority w:val="39"/>
-    <w:unhideWhenUsed/>
-    <w:rsid w:val="00BF02F5"/>
-    <w:pPr>
-      <w:spacing w:after="100" w:line="259" w:lineRule="auto"/>
-    </w:pPr>
-    <w:rPr>
-      <w:rFonts w:cs="Times New Roman"/>
-    </w:rPr>
-  </w:style>
-  <w:style w:type="paragraph" w:styleId="TOC3">
-    <w:name w:val="toc 3"/>
-    <w:basedOn w:val="Normal"/>
-    <w:next w:val="Normal"/>
-    <w:autoRedefine/>
-    <w:uiPriority w:val="39"/>
-    <w:unhideWhenUsed/>
-    <w:rsid w:val="00BF02F5"/>
     <w:pPr>
       <w:spacing w:after="100" w:line="259" w:lineRule="auto"/>
       <w:ind w:left="440"/>
@@ -5905,6 +5429,86 @@
     <w:rPr>
       <w:rFonts w:cs="Times New Roman"/>
     </w:rPr>
+  </w:style>
+  <w:style w:type="paragraph" w:styleId="14">
+    <w:name w:val="List Paragraph"/>
+    <w:basedOn w:val="1"/>
+    <w:qFormat/>
+    <w:uiPriority w:val="34"/>
+    <w:pPr>
+      <w:ind w:left="720"/>
+      <w:contextualSpacing/>
+    </w:pPr>
+  </w:style>
+  <w:style w:type="character" w:customStyle="1" w:styleId="15">
+    <w:name w:val="Balloon Text Char"/>
+    <w:basedOn w:val="3"/>
+    <w:link w:val="5"/>
+    <w:semiHidden/>
+    <w:uiPriority w:val="99"/>
+    <w:rPr>
+      <w:rFonts w:ascii="Tahoma" w:hAnsi="Tahoma" w:cs="Tahoma"/>
+      <w:sz w:val="16"/>
+      <w:szCs w:val="16"/>
+    </w:rPr>
+  </w:style>
+  <w:style w:type="character" w:customStyle="1" w:styleId="16">
+    <w:name w:val="Header Char"/>
+    <w:basedOn w:val="3"/>
+    <w:link w:val="7"/>
+    <w:uiPriority w:val="99"/>
+  </w:style>
+  <w:style w:type="character" w:customStyle="1" w:styleId="17">
+    <w:name w:val="Footer Char"/>
+    <w:basedOn w:val="3"/>
+    <w:link w:val="6"/>
+    <w:semiHidden/>
+    <w:uiPriority w:val="99"/>
+  </w:style>
+  <w:style w:type="paragraph" w:styleId="18">
+    <w:name w:val="No Spacing"/>
+    <w:link w:val="19"/>
+    <w:qFormat/>
+    <w:uiPriority w:val="1"/>
+    <w:pPr>
+      <w:spacing w:after="0" w:line="240" w:lineRule="auto"/>
+    </w:pPr>
+    <w:rPr>
+      <w:rFonts w:asciiTheme="minorHAnsi" w:hAnsiTheme="minorHAnsi" w:eastAsiaTheme="minorEastAsia" w:cstheme="minorBidi"/>
+      <w:sz w:val="22"/>
+      <w:szCs w:val="22"/>
+      <w:lang w:val="en-US" w:eastAsia="en-US" w:bidi="ar-SA"/>
+    </w:rPr>
+  </w:style>
+  <w:style w:type="character" w:customStyle="1" w:styleId="19">
+    <w:name w:val="No Spacing Char"/>
+    <w:basedOn w:val="3"/>
+    <w:link w:val="18"/>
+    <w:uiPriority w:val="1"/>
+  </w:style>
+  <w:style w:type="character" w:customStyle="1" w:styleId="20">
+    <w:name w:val="Heading 1 Char"/>
+    <w:basedOn w:val="3"/>
+    <w:link w:val="2"/>
+    <w:uiPriority w:val="9"/>
+    <w:rPr>
+      <w:rFonts w:asciiTheme="majorHAnsi" w:hAnsiTheme="majorHAnsi" w:eastAsiaTheme="majorEastAsia" w:cstheme="majorBidi"/>
+      <w:color w:val="366091" w:themeColor="accent1" w:themeShade="BF"/>
+      <w:sz w:val="32"/>
+      <w:szCs w:val="32"/>
+    </w:rPr>
+  </w:style>
+  <w:style w:type="paragraph" w:customStyle="1" w:styleId="21">
+    <w:name w:val="TOC Heading"/>
+    <w:basedOn w:val="2"/>
+    <w:next w:val="1"/>
+    <w:unhideWhenUsed/>
+    <w:qFormat/>
+    <w:uiPriority w:val="39"/>
+    <w:pPr>
+      <w:spacing w:line="259" w:lineRule="auto"/>
+      <w:outlineLvl w:val="9"/>
+    </w:pPr>
   </w:style>
 </w:styles>
 </file>
@@ -6188,11 +5792,30 @@
     </a:fmtScheme>
   </a:themeElements>
   <a:objectDefaults/>
-  <a:extraClrSchemeLst/>
 </a:theme>
 </file>
 
 <file path=customXml/item1.xml><?xml version="1.0" encoding="utf-8"?>
+<s:customData xmlns="http://www.wps.cn/officeDocument/2013/wpsCustomData" xmlns:s="http://www.wps.cn/officeDocument/2013/wpsCustomData">
+  <customSectProps>
+    <customSectPr/>
+  </customSectProps>
+  <customShpExts>
+    <customShpInfo spid="_x0000_s1031"/>
+    <customShpInfo spid="_x0000_s1030"/>
+    <customShpInfo spid="_x0000_s1029"/>
+    <customShpInfo spid="_x0000_s1027"/>
+    <customShpInfo spid="_x0000_s1028"/>
+    <customShpInfo spid="_x0000_s1026"/>
+  </customShpExts>
+</s:customData>
+</file>
+
+<file path=customXml/item2.xml><?xml version="1.0" encoding="utf-8"?>
+<b:Sources xmlns:b="http://schemas.openxmlformats.org/officeDocument/2006/bibliography" xmlns="http://schemas.openxmlformats.org/officeDocument/2006/bibliography" SelectedStyle="\APASixthEditionOfficeOnline.xsl" StyleName="APA" Version="6"/>
+</file>
+
+<file path=customXml/item3.xml><?xml version="1.0" encoding="utf-8"?>
 <CoverPageProperties xmlns="http://schemas.microsoft.com/office/2006/coverPageProps">
   <PublishDate>2023-11-11T00:00:00</PublishDate>
   <Abstract/>
@@ -6203,22 +5826,22 @@
 </CoverPageProperties>
 </file>
 
-<file path=customXml/item2.xml><?xml version="1.0" encoding="utf-8"?>
-<b:Sources xmlns:b="http://schemas.openxmlformats.org/officeDocument/2006/bibliography" xmlns="http://schemas.openxmlformats.org/officeDocument/2006/bibliography" SelectedStyle="\APASixthEditionOfficeOnline.xsl" StyleName="APA" Version="6"/>
-</file>
-
 <file path=customXml/itemProps1.xml><?xml version="1.0" encoding="utf-8"?>
-<ds:datastoreItem xmlns:ds="http://schemas.openxmlformats.org/officeDocument/2006/customXml" ds:itemID="{55AF091B-3C7A-41E3-B477-F2FDAA23CFDA}">
+<ds:datastoreItem xmlns:ds="http://schemas.openxmlformats.org/officeDocument/2006/customXml" ds:itemID="{B1977F7D-205B-4081-913C-38D41E755F92}">
   <ds:schemaRefs>
-    <ds:schemaRef ds:uri="http://schemas.microsoft.com/office/2006/coverPageProps"/>
+    <ds:schemaRef ds:uri="http://www.wps.cn/officeDocument/2013/wpsCustomData"/>
   </ds:schemaRefs>
 </ds:datastoreItem>
 </file>
 
 <file path=customXml/itemProps2.xml><?xml version="1.0" encoding="utf-8"?>
 <ds:datastoreItem xmlns:ds="http://schemas.openxmlformats.org/officeDocument/2006/customXml" ds:itemID="{53404F07-E900-472F-9169-FCCD2C738468}">
-  <ds:schemaRefs>
-    <ds:schemaRef ds:uri="http://schemas.openxmlformats.org/officeDocument/2006/bibliography"/>
-  </ds:schemaRefs>
+  <ds:schemaRefs/>
+</ds:datastoreItem>
+</file>
+
+<file path=customXml/itemProps3.xml><?xml version="1.0" encoding="utf-8"?>
+<ds:datastoreItem xmlns:ds="http://schemas.openxmlformats.org/officeDocument/2006/customXml" ds:itemID="{55AF091B-3C7A-41E3-B477-F2FDAA23CFDA}">
+  <ds:schemaRefs/>
 </ds:datastoreItem>
 </file>
</xml_diff>